<commit_message>
Planning en werkverdeling final
</commit_message>
<xml_diff>
--- a/resources/Planning en werkverdeling.docx
+++ b/resources/Planning en werkverdeling.docx
@@ -1,6 +1,6 @@
 
 <file path=word/document.xml><?xml version="1.0" encoding="utf-8"?>
-<w:document xmlns:wpc="http://schemas.microsoft.com/office/word/2010/wordprocessingCanvas" xmlns:mc="http://schemas.openxmlformats.org/markup-compatibility/2006" xmlns:o="urn:schemas-microsoft-com:office:office" xmlns:r="http://schemas.openxmlformats.org/officeDocument/2006/relationships" xmlns:m="http://schemas.openxmlformats.org/officeDocument/2006/math" xmlns:v="urn:schemas-microsoft-com:vml" xmlns:wp14="http://schemas.microsoft.com/office/word/2010/wordprocessingDrawing" xmlns:wp="http://schemas.openxmlformats.org/drawingml/2006/wordprocessingDrawing" xmlns:w10="urn:schemas-microsoft-com:office:word" xmlns:w="http://schemas.openxmlformats.org/wordprocessingml/2006/main" xmlns:w14="http://schemas.microsoft.com/office/word/2010/wordml" xmlns:wpg="http://schemas.microsoft.com/office/word/2010/wordprocessingGroup" xmlns:wpi="http://schemas.microsoft.com/office/word/2010/wordprocessingInk" xmlns:wne="http://schemas.microsoft.com/office/word/2006/wordml" xmlns:wps="http://schemas.microsoft.com/office/word/2010/wordprocessingShape" mc:Ignorable="w14 wp14">
+<w:document xmlns:wpc="http://schemas.microsoft.com/office/word/2010/wordprocessingCanvas" xmlns:mc="http://schemas.openxmlformats.org/markup-compatibility/2006" xmlns:o="urn:schemas-microsoft-com:office:office" xmlns:r="http://schemas.openxmlformats.org/officeDocument/2006/relationships" xmlns:m="http://schemas.openxmlformats.org/officeDocument/2006/math" xmlns:v="urn:schemas-microsoft-com:vml" xmlns:wp14="http://schemas.microsoft.com/office/word/2010/wordprocessingDrawing" xmlns:wp="http://schemas.openxmlformats.org/drawingml/2006/wordprocessingDrawing" xmlns:w10="urn:schemas-microsoft-com:office:word" xmlns:w="http://schemas.openxmlformats.org/wordprocessingml/2006/main" xmlns:w14="http://schemas.microsoft.com/office/word/2010/wordml" xmlns:w15="http://schemas.microsoft.com/office/word/2012/wordml" xmlns:wpg="http://schemas.microsoft.com/office/word/2010/wordprocessingGroup" xmlns:wpi="http://schemas.microsoft.com/office/word/2010/wordprocessingInk" xmlns:wne="http://schemas.microsoft.com/office/word/2006/wordml" xmlns:wps="http://schemas.microsoft.com/office/word/2010/wordprocessingShape" mc:Ignorable="w14 w15 wp14">
   <w:body>
     <w:p>
       <w:pPr>
@@ -254,16 +254,36 @@
                 <w:sz w:val="24"/>
               </w:rPr>
             </w:pPr>
-            <w:proofErr w:type="spellStart"/>
-            <w:r>
-              <w:rPr>
-                <w:rFonts w:asciiTheme="majorHAnsi" w:hAnsiTheme="majorHAnsi"/>
-                <w:color w:val="1F3864" w:themeColor="accent5" w:themeShade="80"/>
-                <w:sz w:val="24"/>
-              </w:rPr>
-              <w:t>Blockfield</w:t>
-            </w:r>
-            <w:proofErr w:type="spellEnd"/>
+            <w:r>
+              <w:rPr>
+                <w:rFonts w:asciiTheme="majorHAnsi" w:hAnsiTheme="majorHAnsi"/>
+                <w:color w:val="1F3864" w:themeColor="accent5" w:themeShade="80"/>
+                <w:sz w:val="24"/>
+              </w:rPr>
+              <w:t xml:space="preserve">Blockfield </w:t>
+            </w:r>
+          </w:p>
+          <w:p>
+            <w:pPr>
+              <w:pStyle w:val="Lijstalinea"/>
+              <w:numPr>
+                <w:ilvl w:val="1"/>
+                <w:numId w:val="1"/>
+              </w:numPr>
+              <w:rPr>
+                <w:rFonts w:asciiTheme="majorHAnsi" w:hAnsiTheme="majorHAnsi"/>
+                <w:color w:val="1F3864" w:themeColor="accent5" w:themeShade="80"/>
+                <w:sz w:val="24"/>
+              </w:rPr>
+            </w:pPr>
+            <w:r>
+              <w:rPr>
+                <w:rFonts w:asciiTheme="majorHAnsi" w:hAnsiTheme="majorHAnsi"/>
+                <w:color w:val="1F3864" w:themeColor="accent5" w:themeShade="80"/>
+                <w:sz w:val="24"/>
+              </w:rPr>
+              <w:t>Block</w:t>
+            </w:r>
             <w:r>
               <w:rPr>
                 <w:rFonts w:asciiTheme="majorHAnsi" w:hAnsiTheme="majorHAnsi"/>
@@ -292,12 +312,314 @@
                 <w:color w:val="1F3864" w:themeColor="accent5" w:themeShade="80"/>
                 <w:sz w:val="24"/>
               </w:rPr>
-              <w:t>Block</w:t>
-            </w:r>
-            <w:r>
-              <w:rPr>
-                <w:rFonts w:asciiTheme="majorHAnsi" w:hAnsiTheme="majorHAnsi"/>
-                <w:color w:val="1F3864" w:themeColor="accent5" w:themeShade="80"/>
+              <w:t xml:space="preserve">Coordinates </w:t>
+            </w:r>
+          </w:p>
+          <w:p>
+            <w:pPr>
+              <w:pStyle w:val="Lijstalinea"/>
+              <w:numPr>
+                <w:ilvl w:val="1"/>
+                <w:numId w:val="1"/>
+              </w:numPr>
+              <w:rPr>
+                <w:rFonts w:asciiTheme="majorHAnsi" w:hAnsiTheme="majorHAnsi"/>
+                <w:color w:val="1F3864" w:themeColor="accent5" w:themeShade="80"/>
+                <w:sz w:val="24"/>
+              </w:rPr>
+            </w:pPr>
+            <w:r>
+              <w:rPr>
+                <w:rFonts w:asciiTheme="majorHAnsi" w:hAnsiTheme="majorHAnsi"/>
+                <w:color w:val="1F3864" w:themeColor="accent5" w:themeShade="80"/>
+                <w:sz w:val="24"/>
+              </w:rPr>
+              <w:t xml:space="preserve">EntityTemplate </w:t>
+            </w:r>
+          </w:p>
+          <w:p>
+            <w:pPr>
+              <w:pStyle w:val="Lijstalinea"/>
+              <w:numPr>
+                <w:ilvl w:val="1"/>
+                <w:numId w:val="1"/>
+              </w:numPr>
+              <w:rPr>
+                <w:rFonts w:asciiTheme="majorHAnsi" w:hAnsiTheme="majorHAnsi"/>
+                <w:color w:val="1F3864" w:themeColor="accent5" w:themeShade="80"/>
+                <w:sz w:val="24"/>
+              </w:rPr>
+            </w:pPr>
+            <w:r>
+              <w:rPr>
+                <w:rFonts w:asciiTheme="majorHAnsi" w:hAnsiTheme="majorHAnsi"/>
+                <w:color w:val="1F3864" w:themeColor="accent5" w:themeShade="80"/>
+                <w:sz w:val="24"/>
+              </w:rPr>
+              <w:t>FileReaderWriter</w:t>
+            </w:r>
+          </w:p>
+          <w:p>
+            <w:pPr>
+              <w:pStyle w:val="Lijstalinea"/>
+              <w:numPr>
+                <w:ilvl w:val="1"/>
+                <w:numId w:val="1"/>
+              </w:numPr>
+              <w:rPr>
+                <w:rFonts w:asciiTheme="majorHAnsi" w:hAnsiTheme="majorHAnsi"/>
+                <w:color w:val="1F3864" w:themeColor="accent5" w:themeShade="80"/>
+                <w:sz w:val="24"/>
+              </w:rPr>
+            </w:pPr>
+            <w:r>
+              <w:rPr>
+                <w:rFonts w:asciiTheme="majorHAnsi" w:hAnsiTheme="majorHAnsi"/>
+                <w:color w:val="1F3864" w:themeColor="accent5" w:themeShade="80"/>
+                <w:sz w:val="24"/>
+              </w:rPr>
+              <w:t>Level</w:t>
+            </w:r>
+          </w:p>
+          <w:p>
+            <w:pPr>
+              <w:pStyle w:val="Lijstalinea"/>
+              <w:numPr>
+                <w:ilvl w:val="1"/>
+                <w:numId w:val="1"/>
+              </w:numPr>
+              <w:rPr>
+                <w:rFonts w:asciiTheme="majorHAnsi" w:hAnsiTheme="majorHAnsi"/>
+                <w:color w:val="1F3864" w:themeColor="accent5" w:themeShade="80"/>
+                <w:sz w:val="24"/>
+              </w:rPr>
+            </w:pPr>
+            <w:r>
+              <w:rPr>
+                <w:rFonts w:asciiTheme="majorHAnsi" w:hAnsiTheme="majorHAnsi"/>
+                <w:color w:val="1F3864" w:themeColor="accent5" w:themeShade="80"/>
+                <w:sz w:val="24"/>
+              </w:rPr>
+              <w:t>Level</w:t>
+            </w:r>
+            <w:r>
+              <w:rPr>
+                <w:rFonts w:asciiTheme="majorHAnsi" w:hAnsiTheme="majorHAnsi"/>
+                <w:color w:val="1F3864" w:themeColor="accent5" w:themeShade="80"/>
+                <w:sz w:val="24"/>
+              </w:rPr>
+              <w:t>Template</w:t>
+            </w:r>
+          </w:p>
+          <w:p>
+            <w:pPr>
+              <w:pStyle w:val="Lijstalinea"/>
+              <w:numPr>
+                <w:ilvl w:val="1"/>
+                <w:numId w:val="1"/>
+              </w:numPr>
+              <w:rPr>
+                <w:rFonts w:asciiTheme="majorHAnsi" w:hAnsiTheme="majorHAnsi"/>
+                <w:color w:val="1F3864" w:themeColor="accent5" w:themeShade="80"/>
+                <w:sz w:val="24"/>
+              </w:rPr>
+            </w:pPr>
+            <w:r>
+              <w:rPr>
+                <w:rFonts w:asciiTheme="majorHAnsi" w:hAnsiTheme="majorHAnsi"/>
+                <w:color w:val="1F3864" w:themeColor="accent5" w:themeShade="80"/>
+                <w:sz w:val="24"/>
+              </w:rPr>
+              <w:t>LoadSceneButton</w:t>
+            </w:r>
+          </w:p>
+          <w:p>
+            <w:pPr>
+              <w:pStyle w:val="Lijstalinea"/>
+              <w:numPr>
+                <w:ilvl w:val="1"/>
+                <w:numId w:val="1"/>
+              </w:numPr>
+              <w:rPr>
+                <w:rFonts w:asciiTheme="majorHAnsi" w:hAnsiTheme="majorHAnsi"/>
+                <w:color w:val="1F3864" w:themeColor="accent5" w:themeShade="80"/>
+                <w:sz w:val="24"/>
+              </w:rPr>
+            </w:pPr>
+            <w:r>
+              <w:rPr>
+                <w:rFonts w:asciiTheme="majorHAnsi" w:hAnsiTheme="majorHAnsi"/>
+                <w:color w:val="1F3864" w:themeColor="accent5" w:themeShade="80"/>
+                <w:sz w:val="24"/>
+              </w:rPr>
+              <w:t>ObjectInScene</w:t>
+            </w:r>
+          </w:p>
+          <w:p>
+            <w:pPr>
+              <w:pStyle w:val="Lijstalinea"/>
+              <w:numPr>
+                <w:ilvl w:val="1"/>
+                <w:numId w:val="1"/>
+              </w:numPr>
+              <w:rPr>
+                <w:rFonts w:asciiTheme="majorHAnsi" w:hAnsiTheme="majorHAnsi"/>
+                <w:color w:val="1F3864" w:themeColor="accent5" w:themeShade="80"/>
+                <w:sz w:val="24"/>
+              </w:rPr>
+            </w:pPr>
+            <w:r>
+              <w:rPr>
+                <w:rFonts w:asciiTheme="majorHAnsi" w:hAnsiTheme="majorHAnsi"/>
+                <w:color w:val="1F3864" w:themeColor="accent5" w:themeShade="80"/>
+                <w:sz w:val="24"/>
+              </w:rPr>
+              <w:t>RoadMap</w:t>
+            </w:r>
+          </w:p>
+          <w:p>
+            <w:pPr>
+              <w:pStyle w:val="Lijstalinea"/>
+              <w:numPr>
+                <w:ilvl w:val="1"/>
+                <w:numId w:val="1"/>
+              </w:numPr>
+              <w:rPr>
+                <w:rFonts w:asciiTheme="majorHAnsi" w:hAnsiTheme="majorHAnsi"/>
+                <w:color w:val="1F3864" w:themeColor="accent5" w:themeShade="80"/>
+                <w:sz w:val="24"/>
+              </w:rPr>
+            </w:pPr>
+            <w:r>
+              <w:rPr>
+                <w:rFonts w:asciiTheme="majorHAnsi" w:hAnsiTheme="majorHAnsi"/>
+                <w:color w:val="1F3864" w:themeColor="accent5" w:themeShade="80"/>
+                <w:sz w:val="24"/>
+              </w:rPr>
+              <w:t>ScalingText</w:t>
+            </w:r>
+          </w:p>
+          <w:p>
+            <w:pPr>
+              <w:pStyle w:val="Lijstalinea"/>
+              <w:numPr>
+                <w:ilvl w:val="1"/>
+                <w:numId w:val="1"/>
+              </w:numPr>
+              <w:rPr>
+                <w:rFonts w:asciiTheme="majorHAnsi" w:hAnsiTheme="majorHAnsi"/>
+                <w:color w:val="1F3864" w:themeColor="accent5" w:themeShade="80"/>
+                <w:sz w:val="24"/>
+              </w:rPr>
+            </w:pPr>
+            <w:r>
+              <w:rPr>
+                <w:rFonts w:asciiTheme="majorHAnsi" w:hAnsiTheme="majorHAnsi"/>
+                <w:color w:val="1F3864" w:themeColor="accent5" w:themeShade="80"/>
+                <w:sz w:val="24"/>
+              </w:rPr>
+              <w:t>(testscript)</w:t>
+            </w:r>
+          </w:p>
+          <w:p>
+            <w:pPr>
+              <w:pStyle w:val="Lijstalinea"/>
+              <w:numPr>
+                <w:ilvl w:val="0"/>
+                <w:numId w:val="1"/>
+              </w:numPr>
+              <w:rPr>
+                <w:rFonts w:asciiTheme="majorHAnsi" w:hAnsiTheme="majorHAnsi"/>
+                <w:b/>
+                <w:color w:val="1F3864" w:themeColor="accent5" w:themeShade="80"/>
+                <w:sz w:val="24"/>
+                <w:u w:val="single"/>
+              </w:rPr>
+            </w:pPr>
+            <w:r>
+              <w:rPr>
+                <w:rFonts w:asciiTheme="majorHAnsi" w:hAnsiTheme="majorHAnsi"/>
+                <w:b/>
+                <w:color w:val="1F3864" w:themeColor="accent5" w:themeShade="80"/>
+                <w:sz w:val="24"/>
+                <w:u w:val="single"/>
+              </w:rPr>
+              <w:t>Design</w:t>
+            </w:r>
+          </w:p>
+          <w:p>
+            <w:pPr>
+              <w:pStyle w:val="Lijstalinea"/>
+              <w:numPr>
+                <w:ilvl w:val="1"/>
+                <w:numId w:val="1"/>
+              </w:numPr>
+              <w:rPr>
+                <w:rFonts w:asciiTheme="majorHAnsi" w:hAnsiTheme="majorHAnsi"/>
+                <w:color w:val="1F3864" w:themeColor="accent5" w:themeShade="80"/>
+                <w:sz w:val="24"/>
+              </w:rPr>
+            </w:pPr>
+            <w:r>
+              <w:rPr>
+                <w:rFonts w:asciiTheme="majorHAnsi" w:hAnsiTheme="majorHAnsi"/>
+                <w:color w:val="1F3864" w:themeColor="accent5" w:themeShade="80"/>
+                <w:sz w:val="24"/>
+              </w:rPr>
+              <w:t>Ontwerp Level</w:t>
+            </w:r>
+          </w:p>
+          <w:p>
+            <w:pPr>
+              <w:pStyle w:val="Lijstalinea"/>
+              <w:numPr>
+                <w:ilvl w:val="1"/>
+                <w:numId w:val="1"/>
+              </w:numPr>
+              <w:rPr>
+                <w:rFonts w:asciiTheme="majorHAnsi" w:hAnsiTheme="majorHAnsi"/>
+                <w:color w:val="1F3864" w:themeColor="accent5" w:themeShade="80"/>
+                <w:sz w:val="24"/>
+              </w:rPr>
+            </w:pPr>
+            <w:r>
+              <w:rPr>
+                <w:rFonts w:asciiTheme="majorHAnsi" w:hAnsiTheme="majorHAnsi"/>
+                <w:color w:val="1F3864" w:themeColor="accent5" w:themeShade="80"/>
+                <w:sz w:val="24"/>
+              </w:rPr>
+              <w:t>Ontwerp patroon op blocks</w:t>
+            </w:r>
+          </w:p>
+          <w:p>
+            <w:pPr>
+              <w:pStyle w:val="Lijstalinea"/>
+              <w:numPr>
+                <w:ilvl w:val="0"/>
+                <w:numId w:val="1"/>
+              </w:numPr>
+              <w:rPr>
+                <w:rFonts w:asciiTheme="majorHAnsi" w:hAnsiTheme="majorHAnsi"/>
+                <w:b/>
+                <w:color w:val="2F5496" w:themeColor="accent5" w:themeShade="BF"/>
+                <w:sz w:val="24"/>
+              </w:rPr>
+            </w:pPr>
+            <w:r>
+              <w:rPr>
+                <w:rFonts w:asciiTheme="majorHAnsi" w:hAnsiTheme="majorHAnsi"/>
+                <w:b/>
+                <w:color w:val="1F3864" w:themeColor="accent5" w:themeShade="80"/>
+                <w:sz w:val="24"/>
+                <w:u w:val="single"/>
+              </w:rPr>
+              <w:t>Praktisch</w:t>
+            </w:r>
+            <w:r>
+              <w:rPr>
+                <w:rFonts w:asciiTheme="majorHAnsi" w:hAnsiTheme="majorHAnsi"/>
+                <w:b/>
+                <w:color w:val="2F5496" w:themeColor="accent5" w:themeShade="BF"/>
                 <w:sz w:val="24"/>
               </w:rPr>
               <w:t xml:space="preserve"> </w:t>
@@ -316,427 +638,28 @@
                 <w:sz w:val="24"/>
               </w:rPr>
             </w:pPr>
-            <w:proofErr w:type="spellStart"/>
-            <w:r>
-              <w:rPr>
-                <w:rFonts w:asciiTheme="majorHAnsi" w:hAnsiTheme="majorHAnsi"/>
-                <w:color w:val="1F3864" w:themeColor="accent5" w:themeShade="80"/>
-                <w:sz w:val="24"/>
-              </w:rPr>
-              <w:t>Coordinates</w:t>
-            </w:r>
-            <w:proofErr w:type="spellEnd"/>
-            <w:r>
-              <w:rPr>
-                <w:rFonts w:asciiTheme="majorHAnsi" w:hAnsiTheme="majorHAnsi"/>
-                <w:color w:val="1F3864" w:themeColor="accent5" w:themeShade="80"/>
-                <w:sz w:val="24"/>
-              </w:rPr>
-              <w:t xml:space="preserve"> </w:t>
-            </w:r>
-          </w:p>
-          <w:p>
-            <w:pPr>
-              <w:pStyle w:val="Lijstalinea"/>
-              <w:numPr>
-                <w:ilvl w:val="1"/>
-                <w:numId w:val="1"/>
-              </w:numPr>
-              <w:rPr>
-                <w:rFonts w:asciiTheme="majorHAnsi" w:hAnsiTheme="majorHAnsi"/>
-                <w:color w:val="1F3864" w:themeColor="accent5" w:themeShade="80"/>
-                <w:sz w:val="24"/>
-              </w:rPr>
-            </w:pPr>
-            <w:proofErr w:type="spellStart"/>
-            <w:r>
-              <w:rPr>
-                <w:rFonts w:asciiTheme="majorHAnsi" w:hAnsiTheme="majorHAnsi"/>
-                <w:color w:val="1F3864" w:themeColor="accent5" w:themeShade="80"/>
-                <w:sz w:val="24"/>
-              </w:rPr>
-              <w:t>EntityTemplate</w:t>
-            </w:r>
-            <w:proofErr w:type="spellEnd"/>
-            <w:r>
-              <w:rPr>
-                <w:rFonts w:asciiTheme="majorHAnsi" w:hAnsiTheme="majorHAnsi"/>
-                <w:color w:val="1F3864" w:themeColor="accent5" w:themeShade="80"/>
-                <w:sz w:val="24"/>
-              </w:rPr>
-              <w:t xml:space="preserve"> </w:t>
-            </w:r>
-          </w:p>
-          <w:p>
-            <w:pPr>
-              <w:pStyle w:val="Lijstalinea"/>
-              <w:numPr>
-                <w:ilvl w:val="1"/>
-                <w:numId w:val="1"/>
-              </w:numPr>
-              <w:rPr>
-                <w:rFonts w:asciiTheme="majorHAnsi" w:hAnsiTheme="majorHAnsi"/>
-                <w:color w:val="1F3864" w:themeColor="accent5" w:themeShade="80"/>
-                <w:sz w:val="24"/>
-              </w:rPr>
-            </w:pPr>
-            <w:proofErr w:type="spellStart"/>
-            <w:r>
-              <w:rPr>
-                <w:rFonts w:asciiTheme="majorHAnsi" w:hAnsiTheme="majorHAnsi"/>
-                <w:color w:val="1F3864" w:themeColor="accent5" w:themeShade="80"/>
-                <w:sz w:val="24"/>
-              </w:rPr>
-              <w:t>FileReaderWriter</w:t>
-            </w:r>
-            <w:proofErr w:type="spellEnd"/>
-          </w:p>
-          <w:p>
-            <w:pPr>
-              <w:pStyle w:val="Lijstalinea"/>
-              <w:numPr>
-                <w:ilvl w:val="1"/>
-                <w:numId w:val="1"/>
-              </w:numPr>
-              <w:rPr>
-                <w:rFonts w:asciiTheme="majorHAnsi" w:hAnsiTheme="majorHAnsi"/>
-                <w:color w:val="1F3864" w:themeColor="accent5" w:themeShade="80"/>
-                <w:sz w:val="24"/>
-              </w:rPr>
-            </w:pPr>
-            <w:r>
-              <w:rPr>
-                <w:rFonts w:asciiTheme="majorHAnsi" w:hAnsiTheme="majorHAnsi"/>
-                <w:color w:val="1F3864" w:themeColor="accent5" w:themeShade="80"/>
-                <w:sz w:val="24"/>
-              </w:rPr>
-              <w:t>Level</w:t>
-            </w:r>
-          </w:p>
-          <w:p>
-            <w:pPr>
-              <w:pStyle w:val="Lijstalinea"/>
-              <w:numPr>
-                <w:ilvl w:val="1"/>
-                <w:numId w:val="1"/>
-              </w:numPr>
-              <w:rPr>
-                <w:rFonts w:asciiTheme="majorHAnsi" w:hAnsiTheme="majorHAnsi"/>
-                <w:color w:val="1F3864" w:themeColor="accent5" w:themeShade="80"/>
-                <w:sz w:val="24"/>
-              </w:rPr>
-            </w:pPr>
-            <w:proofErr w:type="spellStart"/>
-            <w:r>
-              <w:rPr>
-                <w:rFonts w:asciiTheme="majorHAnsi" w:hAnsiTheme="majorHAnsi"/>
-                <w:color w:val="1F3864" w:themeColor="accent5" w:themeShade="80"/>
-                <w:sz w:val="24"/>
-              </w:rPr>
-              <w:t>Level</w:t>
-            </w:r>
-            <w:r>
-              <w:rPr>
-                <w:rFonts w:asciiTheme="majorHAnsi" w:hAnsiTheme="majorHAnsi"/>
-                <w:color w:val="1F3864" w:themeColor="accent5" w:themeShade="80"/>
-                <w:sz w:val="24"/>
-              </w:rPr>
-              <w:t>Template</w:t>
-            </w:r>
-            <w:proofErr w:type="spellEnd"/>
-          </w:p>
-          <w:p>
-            <w:pPr>
-              <w:pStyle w:val="Lijstalinea"/>
-              <w:numPr>
-                <w:ilvl w:val="1"/>
-                <w:numId w:val="1"/>
-              </w:numPr>
-              <w:rPr>
-                <w:rFonts w:asciiTheme="majorHAnsi" w:hAnsiTheme="majorHAnsi"/>
-                <w:color w:val="1F3864" w:themeColor="accent5" w:themeShade="80"/>
-                <w:sz w:val="24"/>
-              </w:rPr>
-            </w:pPr>
-            <w:proofErr w:type="spellStart"/>
-            <w:r>
-              <w:rPr>
-                <w:rFonts w:asciiTheme="majorHAnsi" w:hAnsiTheme="majorHAnsi"/>
-                <w:color w:val="1F3864" w:themeColor="accent5" w:themeShade="80"/>
-                <w:sz w:val="24"/>
-              </w:rPr>
-              <w:t>LoadLevel</w:t>
-            </w:r>
-            <w:proofErr w:type="spellEnd"/>
-          </w:p>
-          <w:p>
-            <w:pPr>
-              <w:pStyle w:val="Lijstalinea"/>
-              <w:numPr>
-                <w:ilvl w:val="1"/>
-                <w:numId w:val="1"/>
-              </w:numPr>
-              <w:rPr>
-                <w:rFonts w:asciiTheme="majorHAnsi" w:hAnsiTheme="majorHAnsi"/>
-                <w:color w:val="1F3864" w:themeColor="accent5" w:themeShade="80"/>
-                <w:sz w:val="24"/>
-              </w:rPr>
-            </w:pPr>
-            <w:proofErr w:type="spellStart"/>
-            <w:r>
-              <w:rPr>
-                <w:rFonts w:asciiTheme="majorHAnsi" w:hAnsiTheme="majorHAnsi"/>
-                <w:color w:val="1F3864" w:themeColor="accent5" w:themeShade="80"/>
-                <w:sz w:val="24"/>
-              </w:rPr>
-              <w:t>LoadSceneButton</w:t>
-            </w:r>
-            <w:proofErr w:type="spellEnd"/>
-          </w:p>
-          <w:p>
-            <w:pPr>
-              <w:pStyle w:val="Lijstalinea"/>
-              <w:numPr>
-                <w:ilvl w:val="1"/>
-                <w:numId w:val="1"/>
-              </w:numPr>
-              <w:rPr>
-                <w:rFonts w:asciiTheme="majorHAnsi" w:hAnsiTheme="majorHAnsi"/>
-                <w:color w:val="1F3864" w:themeColor="accent5" w:themeShade="80"/>
-                <w:sz w:val="24"/>
-              </w:rPr>
-            </w:pPr>
-            <w:proofErr w:type="spellStart"/>
-            <w:r>
-              <w:rPr>
-                <w:rFonts w:asciiTheme="majorHAnsi" w:hAnsiTheme="majorHAnsi"/>
-                <w:color w:val="1F3864" w:themeColor="accent5" w:themeShade="80"/>
-                <w:sz w:val="24"/>
-              </w:rPr>
-              <w:t>ObjectInScene</w:t>
-            </w:r>
-            <w:proofErr w:type="spellEnd"/>
-          </w:p>
-          <w:p>
-            <w:pPr>
-              <w:pStyle w:val="Lijstalinea"/>
-              <w:numPr>
-                <w:ilvl w:val="1"/>
-                <w:numId w:val="1"/>
-              </w:numPr>
-              <w:rPr>
-                <w:rFonts w:asciiTheme="majorHAnsi" w:hAnsiTheme="majorHAnsi"/>
-                <w:color w:val="1F3864" w:themeColor="accent5" w:themeShade="80"/>
-                <w:sz w:val="24"/>
-              </w:rPr>
-            </w:pPr>
-            <w:proofErr w:type="spellStart"/>
-            <w:r>
-              <w:rPr>
-                <w:rFonts w:asciiTheme="majorHAnsi" w:hAnsiTheme="majorHAnsi"/>
-                <w:color w:val="1F3864" w:themeColor="accent5" w:themeShade="80"/>
-                <w:sz w:val="24"/>
-              </w:rPr>
-              <w:t>RoadMap</w:t>
-            </w:r>
-            <w:proofErr w:type="spellEnd"/>
-          </w:p>
-          <w:p>
-            <w:pPr>
-              <w:pStyle w:val="Lijstalinea"/>
-              <w:numPr>
-                <w:ilvl w:val="1"/>
-                <w:numId w:val="1"/>
-              </w:numPr>
-              <w:rPr>
-                <w:rFonts w:asciiTheme="majorHAnsi" w:hAnsiTheme="majorHAnsi"/>
-                <w:color w:val="1F3864" w:themeColor="accent5" w:themeShade="80"/>
-                <w:sz w:val="24"/>
-              </w:rPr>
-            </w:pPr>
-            <w:proofErr w:type="spellStart"/>
-            <w:r>
-              <w:rPr>
-                <w:rFonts w:asciiTheme="majorHAnsi" w:hAnsiTheme="majorHAnsi"/>
-                <w:color w:val="1F3864" w:themeColor="accent5" w:themeShade="80"/>
-                <w:sz w:val="24"/>
-              </w:rPr>
-              <w:t>ScalingText</w:t>
-            </w:r>
-            <w:proofErr w:type="spellEnd"/>
-          </w:p>
-          <w:p>
-            <w:pPr>
-              <w:pStyle w:val="Lijstalinea"/>
-              <w:numPr>
-                <w:ilvl w:val="1"/>
-                <w:numId w:val="1"/>
-              </w:numPr>
-              <w:rPr>
-                <w:rFonts w:asciiTheme="majorHAnsi" w:hAnsiTheme="majorHAnsi"/>
-                <w:color w:val="1F3864" w:themeColor="accent5" w:themeShade="80"/>
-                <w:sz w:val="24"/>
-              </w:rPr>
-            </w:pPr>
-            <w:r>
-              <w:rPr>
-                <w:rFonts w:asciiTheme="majorHAnsi" w:hAnsiTheme="majorHAnsi"/>
-                <w:color w:val="1F3864" w:themeColor="accent5" w:themeShade="80"/>
-                <w:sz w:val="24"/>
-              </w:rPr>
-              <w:t>(testscript)</w:t>
-            </w:r>
-          </w:p>
-          <w:p>
-            <w:pPr>
-              <w:pStyle w:val="Lijstalinea"/>
-              <w:numPr>
-                <w:ilvl w:val="0"/>
-                <w:numId w:val="1"/>
-              </w:numPr>
-              <w:rPr>
-                <w:rFonts w:asciiTheme="majorHAnsi" w:hAnsiTheme="majorHAnsi"/>
-                <w:b/>
-                <w:color w:val="1F3864" w:themeColor="accent5" w:themeShade="80"/>
-                <w:sz w:val="24"/>
-                <w:u w:val="single"/>
-              </w:rPr>
-            </w:pPr>
-            <w:r>
-              <w:rPr>
-                <w:rFonts w:asciiTheme="majorHAnsi" w:hAnsiTheme="majorHAnsi"/>
-                <w:b/>
-                <w:color w:val="1F3864" w:themeColor="accent5" w:themeShade="80"/>
-                <w:sz w:val="24"/>
-                <w:u w:val="single"/>
-              </w:rPr>
-              <w:t>Design</w:t>
-            </w:r>
-          </w:p>
-          <w:p>
-            <w:pPr>
-              <w:pStyle w:val="Lijstalinea"/>
-              <w:numPr>
-                <w:ilvl w:val="1"/>
-                <w:numId w:val="1"/>
-              </w:numPr>
-              <w:rPr>
-                <w:rFonts w:asciiTheme="majorHAnsi" w:hAnsiTheme="majorHAnsi"/>
-                <w:color w:val="1F3864" w:themeColor="accent5" w:themeShade="80"/>
-                <w:sz w:val="24"/>
-              </w:rPr>
-            </w:pPr>
-            <w:r>
-              <w:rPr>
-                <w:rFonts w:asciiTheme="majorHAnsi" w:hAnsiTheme="majorHAnsi"/>
-                <w:color w:val="1F3864" w:themeColor="accent5" w:themeShade="80"/>
-                <w:sz w:val="24"/>
-              </w:rPr>
-              <w:t>Ontwerp Level</w:t>
-            </w:r>
-          </w:p>
-          <w:p>
-            <w:pPr>
-              <w:pStyle w:val="Lijstalinea"/>
-              <w:numPr>
-                <w:ilvl w:val="1"/>
-                <w:numId w:val="1"/>
-              </w:numPr>
-              <w:rPr>
-                <w:rFonts w:asciiTheme="majorHAnsi" w:hAnsiTheme="majorHAnsi"/>
-                <w:color w:val="1F3864" w:themeColor="accent5" w:themeShade="80"/>
-                <w:sz w:val="24"/>
-              </w:rPr>
-            </w:pPr>
-            <w:r>
-              <w:rPr>
-                <w:rFonts w:asciiTheme="majorHAnsi" w:hAnsiTheme="majorHAnsi"/>
-                <w:color w:val="1F3864" w:themeColor="accent5" w:themeShade="80"/>
-                <w:sz w:val="24"/>
-              </w:rPr>
-              <w:t>Ontwerp patroon op blocks</w:t>
-            </w:r>
-          </w:p>
-          <w:p>
-            <w:pPr>
-              <w:pStyle w:val="Lijstalinea"/>
-              <w:numPr>
-                <w:ilvl w:val="0"/>
-                <w:numId w:val="1"/>
-              </w:numPr>
-              <w:rPr>
-                <w:rFonts w:asciiTheme="majorHAnsi" w:hAnsiTheme="majorHAnsi"/>
-                <w:b/>
-                <w:color w:val="2F5496" w:themeColor="accent5" w:themeShade="BF"/>
-                <w:sz w:val="24"/>
-              </w:rPr>
-            </w:pPr>
-            <w:r>
-              <w:rPr>
-                <w:rFonts w:asciiTheme="majorHAnsi" w:hAnsiTheme="majorHAnsi"/>
-                <w:b/>
-                <w:color w:val="1F3864" w:themeColor="accent5" w:themeShade="80"/>
-                <w:sz w:val="24"/>
-                <w:u w:val="single"/>
-              </w:rPr>
-              <w:t>Praktisch</w:t>
-            </w:r>
-            <w:r>
-              <w:rPr>
-                <w:rFonts w:asciiTheme="majorHAnsi" w:hAnsiTheme="majorHAnsi"/>
-                <w:b/>
-                <w:color w:val="2F5496" w:themeColor="accent5" w:themeShade="BF"/>
-                <w:sz w:val="24"/>
-              </w:rPr>
-              <w:t xml:space="preserve"> </w:t>
-            </w:r>
-          </w:p>
-          <w:p>
-            <w:pPr>
-              <w:pStyle w:val="Lijstalinea"/>
-              <w:numPr>
-                <w:ilvl w:val="1"/>
-                <w:numId w:val="1"/>
-              </w:numPr>
-              <w:rPr>
-                <w:rFonts w:asciiTheme="majorHAnsi" w:hAnsiTheme="majorHAnsi"/>
-                <w:color w:val="1F3864" w:themeColor="accent5" w:themeShade="80"/>
-                <w:sz w:val="24"/>
-              </w:rPr>
-            </w:pPr>
-            <w:r>
-              <w:rPr>
-                <w:rFonts w:asciiTheme="majorHAnsi" w:hAnsiTheme="majorHAnsi"/>
-                <w:color w:val="1F3864" w:themeColor="accent5" w:themeShade="80"/>
-                <w:sz w:val="24"/>
-              </w:rPr>
-              <w:t xml:space="preserve">Opstellen </w:t>
-            </w:r>
-            <w:proofErr w:type="spellStart"/>
-            <w:r>
-              <w:rPr>
-                <w:rFonts w:asciiTheme="majorHAnsi" w:hAnsiTheme="majorHAnsi"/>
-                <w:color w:val="1F3864" w:themeColor="accent5" w:themeShade="80"/>
-                <w:sz w:val="24"/>
-              </w:rPr>
-              <w:t>github</w:t>
-            </w:r>
-            <w:proofErr w:type="spellEnd"/>
-          </w:p>
-          <w:p>
-            <w:pPr>
-              <w:pStyle w:val="Lijstalinea"/>
-              <w:numPr>
-                <w:ilvl w:val="1"/>
-                <w:numId w:val="1"/>
-              </w:numPr>
-              <w:rPr>
-                <w:rFonts w:asciiTheme="majorHAnsi" w:hAnsiTheme="majorHAnsi"/>
-                <w:color w:val="1F3864" w:themeColor="accent5" w:themeShade="80"/>
-                <w:sz w:val="24"/>
-              </w:rPr>
-            </w:pPr>
-            <w:proofErr w:type="spellStart"/>
+            <w:r>
+              <w:rPr>
+                <w:rFonts w:asciiTheme="majorHAnsi" w:hAnsiTheme="majorHAnsi"/>
+                <w:color w:val="1F3864" w:themeColor="accent5" w:themeShade="80"/>
+                <w:sz w:val="24"/>
+              </w:rPr>
+              <w:t>Opstellen github</w:t>
+            </w:r>
+          </w:p>
+          <w:p>
+            <w:pPr>
+              <w:pStyle w:val="Lijstalinea"/>
+              <w:numPr>
+                <w:ilvl w:val="1"/>
+                <w:numId w:val="1"/>
+              </w:numPr>
+              <w:rPr>
+                <w:rFonts w:asciiTheme="majorHAnsi" w:hAnsiTheme="majorHAnsi"/>
+                <w:color w:val="1F3864" w:themeColor="accent5" w:themeShade="80"/>
+                <w:sz w:val="24"/>
+              </w:rPr>
+            </w:pPr>
             <w:r>
               <w:rPr>
                 <w:rFonts w:asciiTheme="majorHAnsi" w:hAnsiTheme="majorHAnsi"/>
@@ -745,7 +668,6 @@
               </w:rPr>
               <w:t>Testing</w:t>
             </w:r>
-            <w:proofErr w:type="spellEnd"/>
           </w:p>
           <w:p>
             <w:pPr>
@@ -865,119 +787,79 @@
                 <w:sz w:val="24"/>
               </w:rPr>
             </w:pPr>
-            <w:proofErr w:type="spellStart"/>
-            <w:r>
-              <w:rPr>
-                <w:rFonts w:asciiTheme="majorHAnsi" w:hAnsiTheme="majorHAnsi"/>
-                <w:color w:val="1F3864" w:themeColor="accent5" w:themeShade="80"/>
-                <w:sz w:val="24"/>
-              </w:rPr>
-              <w:t>Activatible</w:t>
-            </w:r>
-            <w:proofErr w:type="spellEnd"/>
-            <w:r>
-              <w:rPr>
-                <w:rFonts w:asciiTheme="majorHAnsi" w:hAnsiTheme="majorHAnsi"/>
-                <w:color w:val="1F3864" w:themeColor="accent5" w:themeShade="80"/>
-                <w:sz w:val="24"/>
-              </w:rPr>
-              <w:t xml:space="preserve"> </w:t>
-            </w:r>
-          </w:p>
-          <w:p>
-            <w:pPr>
-              <w:pStyle w:val="Lijstalinea"/>
-              <w:numPr>
-                <w:ilvl w:val="1"/>
-                <w:numId w:val="1"/>
-              </w:numPr>
-              <w:rPr>
-                <w:rFonts w:asciiTheme="majorHAnsi" w:hAnsiTheme="majorHAnsi"/>
-                <w:color w:val="1F3864" w:themeColor="accent5" w:themeShade="80"/>
-                <w:sz w:val="24"/>
-              </w:rPr>
-            </w:pPr>
-            <w:proofErr w:type="spellStart"/>
-            <w:r>
-              <w:rPr>
-                <w:rFonts w:asciiTheme="majorHAnsi" w:hAnsiTheme="majorHAnsi"/>
-                <w:color w:val="1F3864" w:themeColor="accent5" w:themeShade="80"/>
-                <w:sz w:val="24"/>
-              </w:rPr>
-              <w:t>BlockColor</w:t>
-            </w:r>
-            <w:proofErr w:type="spellEnd"/>
-            <w:r>
-              <w:rPr>
-                <w:rFonts w:asciiTheme="majorHAnsi" w:hAnsiTheme="majorHAnsi"/>
-                <w:color w:val="1F3864" w:themeColor="accent5" w:themeShade="80"/>
-                <w:sz w:val="24"/>
-              </w:rPr>
-              <w:t xml:space="preserve"> </w:t>
-            </w:r>
-          </w:p>
-          <w:p>
-            <w:pPr>
-              <w:pStyle w:val="Lijstalinea"/>
-              <w:numPr>
-                <w:ilvl w:val="1"/>
-                <w:numId w:val="1"/>
-              </w:numPr>
-              <w:rPr>
-                <w:rFonts w:asciiTheme="majorHAnsi" w:hAnsiTheme="majorHAnsi"/>
-                <w:color w:val="1F3864" w:themeColor="accent5" w:themeShade="80"/>
-                <w:sz w:val="24"/>
-              </w:rPr>
-            </w:pPr>
-            <w:proofErr w:type="spellStart"/>
-            <w:r>
-              <w:rPr>
-                <w:rFonts w:asciiTheme="majorHAnsi" w:hAnsiTheme="majorHAnsi"/>
-                <w:color w:val="1F3864" w:themeColor="accent5" w:themeShade="80"/>
-                <w:sz w:val="24"/>
-              </w:rPr>
-              <w:t>ColorSpectrum</w:t>
-            </w:r>
-            <w:proofErr w:type="spellEnd"/>
-            <w:r>
-              <w:rPr>
-                <w:rFonts w:asciiTheme="majorHAnsi" w:hAnsiTheme="majorHAnsi"/>
-                <w:color w:val="1F3864" w:themeColor="accent5" w:themeShade="80"/>
-                <w:sz w:val="24"/>
-              </w:rPr>
-              <w:t xml:space="preserve"> </w:t>
-            </w:r>
-          </w:p>
-          <w:p>
-            <w:pPr>
-              <w:pStyle w:val="Lijstalinea"/>
-              <w:numPr>
-                <w:ilvl w:val="1"/>
-                <w:numId w:val="1"/>
-              </w:numPr>
-              <w:rPr>
-                <w:rFonts w:asciiTheme="majorHAnsi" w:hAnsiTheme="majorHAnsi"/>
-                <w:color w:val="1F3864" w:themeColor="accent5" w:themeShade="80"/>
-                <w:sz w:val="24"/>
-              </w:rPr>
-            </w:pPr>
-            <w:proofErr w:type="spellStart"/>
-            <w:r>
-              <w:rPr>
-                <w:rFonts w:asciiTheme="majorHAnsi" w:hAnsiTheme="majorHAnsi"/>
-                <w:color w:val="1F3864" w:themeColor="accent5" w:themeShade="80"/>
-                <w:sz w:val="24"/>
-              </w:rPr>
-              <w:t>InputController</w:t>
-            </w:r>
-            <w:proofErr w:type="spellEnd"/>
-            <w:r>
-              <w:rPr>
-                <w:rFonts w:asciiTheme="majorHAnsi" w:hAnsiTheme="majorHAnsi"/>
-                <w:color w:val="1F3864" w:themeColor="accent5" w:themeShade="80"/>
-                <w:sz w:val="24"/>
-              </w:rPr>
-              <w:t xml:space="preserve"> </w:t>
+            <w:r>
+              <w:rPr>
+                <w:rFonts w:asciiTheme="majorHAnsi" w:hAnsiTheme="majorHAnsi"/>
+                <w:color w:val="1F3864" w:themeColor="accent5" w:themeShade="80"/>
+                <w:sz w:val="24"/>
+              </w:rPr>
+              <w:t xml:space="preserve">Activatible </w:t>
+            </w:r>
+          </w:p>
+          <w:p>
+            <w:pPr>
+              <w:pStyle w:val="Lijstalinea"/>
+              <w:numPr>
+                <w:ilvl w:val="1"/>
+                <w:numId w:val="1"/>
+              </w:numPr>
+              <w:rPr>
+                <w:rFonts w:asciiTheme="majorHAnsi" w:hAnsiTheme="majorHAnsi"/>
+                <w:color w:val="1F3864" w:themeColor="accent5" w:themeShade="80"/>
+                <w:sz w:val="24"/>
+              </w:rPr>
+            </w:pPr>
+            <w:r>
+              <w:rPr>
+                <w:rFonts w:asciiTheme="majorHAnsi" w:hAnsiTheme="majorHAnsi"/>
+                <w:color w:val="1F3864" w:themeColor="accent5" w:themeShade="80"/>
+                <w:sz w:val="24"/>
+              </w:rPr>
+              <w:t xml:space="preserve">BlockColor </w:t>
+            </w:r>
+          </w:p>
+          <w:p>
+            <w:pPr>
+              <w:pStyle w:val="Lijstalinea"/>
+              <w:numPr>
+                <w:ilvl w:val="1"/>
+                <w:numId w:val="1"/>
+              </w:numPr>
+              <w:rPr>
+                <w:rFonts w:asciiTheme="majorHAnsi" w:hAnsiTheme="majorHAnsi"/>
+                <w:color w:val="1F3864" w:themeColor="accent5" w:themeShade="80"/>
+                <w:sz w:val="24"/>
+              </w:rPr>
+            </w:pPr>
+            <w:r>
+              <w:rPr>
+                <w:rFonts w:asciiTheme="majorHAnsi" w:hAnsiTheme="majorHAnsi"/>
+                <w:color w:val="1F3864" w:themeColor="accent5" w:themeShade="80"/>
+                <w:sz w:val="24"/>
+              </w:rPr>
+              <w:t xml:space="preserve">ColorSpectrum </w:t>
+            </w:r>
+          </w:p>
+          <w:p>
+            <w:pPr>
+              <w:pStyle w:val="Lijstalinea"/>
+              <w:numPr>
+                <w:ilvl w:val="1"/>
+                <w:numId w:val="1"/>
+              </w:numPr>
+              <w:rPr>
+                <w:rFonts w:asciiTheme="majorHAnsi" w:hAnsiTheme="majorHAnsi"/>
+                <w:color w:val="1F3864" w:themeColor="accent5" w:themeShade="80"/>
+                <w:sz w:val="24"/>
+              </w:rPr>
+            </w:pPr>
+            <w:r>
+              <w:rPr>
+                <w:rFonts w:asciiTheme="majorHAnsi" w:hAnsiTheme="majorHAnsi"/>
+                <w:color w:val="1F3864" w:themeColor="accent5" w:themeShade="80"/>
+                <w:sz w:val="24"/>
+              </w:rPr>
+              <w:t xml:space="preserve">InputController </w:t>
             </w:r>
           </w:p>
           <w:p>
@@ -1015,23 +897,13 @@
                 <w:sz w:val="24"/>
               </w:rPr>
             </w:pPr>
-            <w:proofErr w:type="spellStart"/>
-            <w:r>
-              <w:rPr>
-                <w:rFonts w:asciiTheme="majorHAnsi" w:hAnsiTheme="majorHAnsi"/>
-                <w:color w:val="1F3864" w:themeColor="accent5" w:themeShade="80"/>
-                <w:sz w:val="24"/>
-              </w:rPr>
-              <w:t>Teleporter</w:t>
-            </w:r>
-            <w:proofErr w:type="spellEnd"/>
-            <w:r>
-              <w:rPr>
-                <w:rFonts w:asciiTheme="majorHAnsi" w:hAnsiTheme="majorHAnsi"/>
-                <w:color w:val="1F3864" w:themeColor="accent5" w:themeShade="80"/>
-                <w:sz w:val="24"/>
-              </w:rPr>
-              <w:t xml:space="preserve"> </w:t>
+            <w:r>
+              <w:rPr>
+                <w:rFonts w:asciiTheme="majorHAnsi" w:hAnsiTheme="majorHAnsi"/>
+                <w:color w:val="1F3864" w:themeColor="accent5" w:themeShade="80"/>
+                <w:sz w:val="24"/>
+              </w:rPr>
+              <w:t xml:space="preserve">Teleporter </w:t>
             </w:r>
           </w:p>
           <w:p>
@@ -1233,50 +1105,30 @@
                 <w:color w:val="1F3864" w:themeColor="accent5" w:themeShade="80"/>
                 <w:sz w:val="24"/>
               </w:rPr>
-              <w:t xml:space="preserve">Ontwerp </w:t>
-            </w:r>
-            <w:proofErr w:type="spellStart"/>
-            <w:r>
-              <w:rPr>
-                <w:rFonts w:asciiTheme="majorHAnsi" w:hAnsiTheme="majorHAnsi"/>
-                <w:color w:val="1F3864" w:themeColor="accent5" w:themeShade="80"/>
-                <w:sz w:val="24"/>
-              </w:rPr>
-              <w:t>Teleport</w:t>
-            </w:r>
-            <w:proofErr w:type="spellEnd"/>
-          </w:p>
-          <w:p>
-            <w:pPr>
-              <w:pStyle w:val="Lijstalinea"/>
-              <w:numPr>
-                <w:ilvl w:val="1"/>
-                <w:numId w:val="1"/>
-              </w:numPr>
-              <w:rPr>
-                <w:rFonts w:asciiTheme="majorHAnsi" w:hAnsiTheme="majorHAnsi"/>
-                <w:color w:val="1F3864" w:themeColor="accent5" w:themeShade="80"/>
-                <w:sz w:val="24"/>
-              </w:rPr>
-            </w:pPr>
-            <w:r>
-              <w:rPr>
-                <w:rFonts w:asciiTheme="majorHAnsi" w:hAnsiTheme="majorHAnsi"/>
-                <w:color w:val="1F3864" w:themeColor="accent5" w:themeShade="80"/>
-                <w:sz w:val="24"/>
-              </w:rPr>
-              <w:t xml:space="preserve">Ontwerp Game-Over </w:t>
-            </w:r>
-            <w:proofErr w:type="spellStart"/>
-            <w:r>
-              <w:rPr>
-                <w:rFonts w:asciiTheme="majorHAnsi" w:hAnsiTheme="majorHAnsi"/>
-                <w:color w:val="1F3864" w:themeColor="accent5" w:themeShade="80"/>
-                <w:sz w:val="24"/>
-              </w:rPr>
-              <w:t>Pablo</w:t>
-            </w:r>
-            <w:proofErr w:type="spellEnd"/>
+              <w:t>Ontwerp Teleport</w:t>
+            </w:r>
+          </w:p>
+          <w:p>
+            <w:pPr>
+              <w:pStyle w:val="Lijstalinea"/>
+              <w:numPr>
+                <w:ilvl w:val="1"/>
+                <w:numId w:val="1"/>
+              </w:numPr>
+              <w:rPr>
+                <w:rFonts w:asciiTheme="majorHAnsi" w:hAnsiTheme="majorHAnsi"/>
+                <w:color w:val="1F3864" w:themeColor="accent5" w:themeShade="80"/>
+                <w:sz w:val="24"/>
+              </w:rPr>
+            </w:pPr>
+            <w:r>
+              <w:rPr>
+                <w:rFonts w:asciiTheme="majorHAnsi" w:hAnsiTheme="majorHAnsi"/>
+                <w:color w:val="1F3864" w:themeColor="accent5" w:themeShade="80"/>
+                <w:sz w:val="24"/>
+              </w:rPr>
+              <w:t>Ontwerp Game-Over Pablo</w:t>
+            </w:r>
           </w:p>
           <w:p>
             <w:pPr>
@@ -1363,7 +1215,6 @@
                 <w:sz w:val="24"/>
               </w:rPr>
             </w:pPr>
-            <w:proofErr w:type="spellStart"/>
             <w:r>
               <w:rPr>
                 <w:rFonts w:asciiTheme="majorHAnsi" w:hAnsiTheme="majorHAnsi"/>
@@ -1372,7 +1223,6 @@
               </w:rPr>
               <w:t>Testing</w:t>
             </w:r>
-            <w:proofErr w:type="spellEnd"/>
           </w:p>
           <w:p>
             <w:pPr>
@@ -1597,7 +1447,118 @@
                 <w:sz w:val="24"/>
               </w:rPr>
             </w:pPr>
-            <w:proofErr w:type="spellStart"/>
+            <w:r>
+              <w:rPr>
+                <w:rFonts w:asciiTheme="majorHAnsi" w:hAnsiTheme="majorHAnsi"/>
+                <w:color w:val="1F3864" w:themeColor="accent5" w:themeShade="80"/>
+                <w:sz w:val="24"/>
+              </w:rPr>
+              <w:t>Entity</w:t>
+            </w:r>
+            <w:r>
+              <w:rPr>
+                <w:rFonts w:asciiTheme="majorHAnsi" w:hAnsiTheme="majorHAnsi"/>
+                <w:color w:val="1F3864" w:themeColor="accent5" w:themeShade="80"/>
+                <w:sz w:val="24"/>
+              </w:rPr>
+              <w:t xml:space="preserve"> </w:t>
+            </w:r>
+          </w:p>
+          <w:p>
+            <w:pPr>
+              <w:pStyle w:val="Lijstalinea"/>
+              <w:numPr>
+                <w:ilvl w:val="1"/>
+                <w:numId w:val="1"/>
+              </w:numPr>
+              <w:rPr>
+                <w:rFonts w:asciiTheme="majorHAnsi" w:hAnsiTheme="majorHAnsi"/>
+                <w:color w:val="1F3864" w:themeColor="accent5" w:themeShade="80"/>
+                <w:sz w:val="24"/>
+              </w:rPr>
+            </w:pPr>
+            <w:r>
+              <w:rPr>
+                <w:rFonts w:asciiTheme="majorHAnsi" w:hAnsiTheme="majorHAnsi"/>
+                <w:color w:val="1F3864" w:themeColor="accent5" w:themeShade="80"/>
+                <w:sz w:val="24"/>
+              </w:rPr>
+              <w:t xml:space="preserve">Exit </w:t>
+            </w:r>
+          </w:p>
+          <w:p>
+            <w:pPr>
+              <w:pStyle w:val="Lijstalinea"/>
+              <w:numPr>
+                <w:ilvl w:val="1"/>
+                <w:numId w:val="1"/>
+              </w:numPr>
+              <w:rPr>
+                <w:rFonts w:asciiTheme="majorHAnsi" w:hAnsiTheme="majorHAnsi"/>
+                <w:color w:val="1F3864" w:themeColor="accent5" w:themeShade="80"/>
+                <w:sz w:val="24"/>
+              </w:rPr>
+            </w:pPr>
+            <w:r>
+              <w:rPr>
+                <w:rFonts w:asciiTheme="majorHAnsi" w:hAnsiTheme="majorHAnsi"/>
+                <w:color w:val="1F3864" w:themeColor="accent5" w:themeShade="80"/>
+                <w:sz w:val="24"/>
+              </w:rPr>
+              <w:t>Player</w:t>
+            </w:r>
+            <w:r>
+              <w:rPr>
+                <w:rFonts w:asciiTheme="majorHAnsi" w:hAnsiTheme="majorHAnsi"/>
+                <w:color w:val="1F3864" w:themeColor="accent5" w:themeShade="80"/>
+                <w:sz w:val="24"/>
+              </w:rPr>
+              <w:t xml:space="preserve"> </w:t>
+            </w:r>
+          </w:p>
+          <w:p>
+            <w:pPr>
+              <w:pStyle w:val="Lijstalinea"/>
+              <w:numPr>
+                <w:ilvl w:val="1"/>
+                <w:numId w:val="1"/>
+              </w:numPr>
+              <w:rPr>
+                <w:rFonts w:asciiTheme="majorHAnsi" w:hAnsiTheme="majorHAnsi"/>
+                <w:color w:val="1F3864" w:themeColor="accent5" w:themeShade="80"/>
+                <w:sz w:val="24"/>
+              </w:rPr>
+            </w:pPr>
+            <w:r>
+              <w:rPr>
+                <w:rFonts w:asciiTheme="majorHAnsi" w:hAnsiTheme="majorHAnsi"/>
+                <w:color w:val="1F3864" w:themeColor="accent5" w:themeShade="80"/>
+                <w:sz w:val="24"/>
+              </w:rPr>
+              <w:t>Entity</w:t>
+            </w:r>
+            <w:r>
+              <w:rPr>
+                <w:rFonts w:asciiTheme="majorHAnsi" w:hAnsiTheme="majorHAnsi"/>
+                <w:color w:val="1F3864" w:themeColor="accent5" w:themeShade="80"/>
+                <w:sz w:val="24"/>
+              </w:rPr>
+              <w:t xml:space="preserve">Type </w:t>
+            </w:r>
+          </w:p>
+          <w:p>
+            <w:pPr>
+              <w:pStyle w:val="Lijstalinea"/>
+              <w:numPr>
+                <w:ilvl w:val="1"/>
+                <w:numId w:val="1"/>
+              </w:numPr>
+              <w:rPr>
+                <w:rFonts w:asciiTheme="majorHAnsi" w:hAnsiTheme="majorHAnsi"/>
+                <w:color w:val="1F3864" w:themeColor="accent5" w:themeShade="80"/>
+                <w:sz w:val="24"/>
+              </w:rPr>
+            </w:pPr>
             <w:r>
               <w:rPr>
                 <w:rFonts w:asciiTheme="majorHAnsi" w:hAnsiTheme="majorHAnsi"/>
@@ -1606,124 +1567,20 @@
               </w:rPr>
               <w:t>Direction</w:t>
             </w:r>
-            <w:proofErr w:type="spellEnd"/>
-          </w:p>
-          <w:p>
-            <w:pPr>
-              <w:pStyle w:val="Lijstalinea"/>
-              <w:numPr>
-                <w:ilvl w:val="1"/>
-                <w:numId w:val="1"/>
-              </w:numPr>
-              <w:rPr>
-                <w:rFonts w:asciiTheme="majorHAnsi" w:hAnsiTheme="majorHAnsi"/>
-                <w:color w:val="1F3864" w:themeColor="accent5" w:themeShade="80"/>
-                <w:sz w:val="24"/>
-              </w:rPr>
-            </w:pPr>
-            <w:proofErr w:type="spellStart"/>
-            <w:r>
-              <w:rPr>
-                <w:rFonts w:asciiTheme="majorHAnsi" w:hAnsiTheme="majorHAnsi"/>
-                <w:color w:val="1F3864" w:themeColor="accent5" w:themeShade="80"/>
-                <w:sz w:val="24"/>
-              </w:rPr>
-              <w:t>Entity</w:t>
-            </w:r>
-            <w:proofErr w:type="spellEnd"/>
-            <w:r>
-              <w:rPr>
-                <w:rFonts w:asciiTheme="majorHAnsi" w:hAnsiTheme="majorHAnsi"/>
-                <w:color w:val="1F3864" w:themeColor="accent5" w:themeShade="80"/>
-                <w:sz w:val="24"/>
-              </w:rPr>
-              <w:t xml:space="preserve"> </w:t>
-            </w:r>
-          </w:p>
-          <w:p>
-            <w:pPr>
-              <w:pStyle w:val="Lijstalinea"/>
-              <w:numPr>
-                <w:ilvl w:val="1"/>
-                <w:numId w:val="1"/>
-              </w:numPr>
-              <w:rPr>
-                <w:rFonts w:asciiTheme="majorHAnsi" w:hAnsiTheme="majorHAnsi"/>
-                <w:color w:val="1F3864" w:themeColor="accent5" w:themeShade="80"/>
-                <w:sz w:val="24"/>
-              </w:rPr>
-            </w:pPr>
-            <w:r>
-              <w:rPr>
-                <w:rFonts w:asciiTheme="majorHAnsi" w:hAnsiTheme="majorHAnsi"/>
-                <w:color w:val="1F3864" w:themeColor="accent5" w:themeShade="80"/>
-                <w:sz w:val="24"/>
-              </w:rPr>
-              <w:t>Exit</w:t>
-            </w:r>
-            <w:r>
-              <w:rPr>
-                <w:rFonts w:asciiTheme="majorHAnsi" w:hAnsiTheme="majorHAnsi"/>
-                <w:color w:val="1F3864" w:themeColor="accent5" w:themeShade="80"/>
-                <w:sz w:val="24"/>
-              </w:rPr>
-              <w:t xml:space="preserve"> </w:t>
-            </w:r>
-          </w:p>
-          <w:p>
-            <w:pPr>
-              <w:pStyle w:val="Lijstalinea"/>
-              <w:numPr>
-                <w:ilvl w:val="1"/>
-                <w:numId w:val="1"/>
-              </w:numPr>
-              <w:rPr>
-                <w:rFonts w:asciiTheme="majorHAnsi" w:hAnsiTheme="majorHAnsi"/>
-                <w:color w:val="1F3864" w:themeColor="accent5" w:themeShade="80"/>
-                <w:sz w:val="24"/>
-              </w:rPr>
-            </w:pPr>
-            <w:proofErr w:type="spellStart"/>
-            <w:r>
-              <w:rPr>
-                <w:rFonts w:asciiTheme="majorHAnsi" w:hAnsiTheme="majorHAnsi"/>
-                <w:color w:val="1F3864" w:themeColor="accent5" w:themeShade="80"/>
-                <w:sz w:val="24"/>
-              </w:rPr>
-              <w:t>Entity</w:t>
-            </w:r>
-            <w:r>
-              <w:rPr>
-                <w:rFonts w:asciiTheme="majorHAnsi" w:hAnsiTheme="majorHAnsi"/>
-                <w:color w:val="1F3864" w:themeColor="accent5" w:themeShade="80"/>
-                <w:sz w:val="24"/>
-              </w:rPr>
-              <w:t>Type</w:t>
-            </w:r>
-            <w:proofErr w:type="spellEnd"/>
-            <w:r>
-              <w:rPr>
-                <w:rFonts w:asciiTheme="majorHAnsi" w:hAnsiTheme="majorHAnsi"/>
-                <w:color w:val="1F3864" w:themeColor="accent5" w:themeShade="80"/>
-                <w:sz w:val="24"/>
-              </w:rPr>
-              <w:t xml:space="preserve"> </w:t>
-            </w:r>
-          </w:p>
-          <w:p>
-            <w:pPr>
-              <w:pStyle w:val="Lijstalinea"/>
-              <w:numPr>
-                <w:ilvl w:val="1"/>
-                <w:numId w:val="1"/>
-              </w:numPr>
-              <w:rPr>
-                <w:rFonts w:asciiTheme="majorHAnsi" w:hAnsiTheme="majorHAnsi"/>
-                <w:color w:val="1F3864" w:themeColor="accent5" w:themeShade="80"/>
-                <w:sz w:val="24"/>
-              </w:rPr>
-            </w:pPr>
-            <w:proofErr w:type="spellStart"/>
+          </w:p>
+          <w:p>
+            <w:pPr>
+              <w:pStyle w:val="Lijstalinea"/>
+              <w:numPr>
+                <w:ilvl w:val="1"/>
+                <w:numId w:val="1"/>
+              </w:numPr>
+              <w:rPr>
+                <w:rFonts w:asciiTheme="majorHAnsi" w:hAnsiTheme="majorHAnsi"/>
+                <w:color w:val="1F3864" w:themeColor="accent5" w:themeShade="80"/>
+                <w:sz w:val="24"/>
+              </w:rPr>
+            </w:pPr>
             <w:r>
               <w:rPr>
                 <w:rFonts w:asciiTheme="majorHAnsi" w:hAnsiTheme="majorHAnsi"/>
@@ -1732,38 +1589,27 @@
               </w:rPr>
               <w:t>GameController</w:t>
             </w:r>
-            <w:proofErr w:type="spellEnd"/>
-          </w:p>
-          <w:p>
-            <w:pPr>
-              <w:pStyle w:val="Lijstalinea"/>
-              <w:numPr>
-                <w:ilvl w:val="1"/>
-                <w:numId w:val="1"/>
-              </w:numPr>
-              <w:rPr>
-                <w:rFonts w:asciiTheme="majorHAnsi" w:hAnsiTheme="majorHAnsi"/>
-                <w:color w:val="1F3864" w:themeColor="accent5" w:themeShade="80"/>
-                <w:sz w:val="24"/>
-              </w:rPr>
-            </w:pPr>
-            <w:proofErr w:type="spellStart"/>
-            <w:r>
-              <w:rPr>
-                <w:rFonts w:asciiTheme="majorHAnsi" w:hAnsiTheme="majorHAnsi"/>
-                <w:color w:val="1F3864" w:themeColor="accent5" w:themeShade="80"/>
-                <w:sz w:val="24"/>
-              </w:rPr>
-              <w:t>Player</w:t>
-            </w:r>
-            <w:proofErr w:type="spellEnd"/>
-            <w:r>
-              <w:rPr>
-                <w:rFonts w:asciiTheme="majorHAnsi" w:hAnsiTheme="majorHAnsi"/>
-                <w:color w:val="1F3864" w:themeColor="accent5" w:themeShade="80"/>
-                <w:sz w:val="24"/>
-              </w:rPr>
-              <w:t xml:space="preserve"> </w:t>
+          </w:p>
+          <w:p>
+            <w:pPr>
+              <w:pStyle w:val="Lijstalinea"/>
+              <w:numPr>
+                <w:ilvl w:val="1"/>
+                <w:numId w:val="1"/>
+              </w:numPr>
+              <w:rPr>
+                <w:rFonts w:asciiTheme="majorHAnsi" w:hAnsiTheme="majorHAnsi"/>
+                <w:color w:val="1F3864" w:themeColor="accent5" w:themeShade="80"/>
+                <w:sz w:val="24"/>
+              </w:rPr>
+            </w:pPr>
+            <w:r>
+              <w:rPr>
+                <w:rFonts w:asciiTheme="majorHAnsi" w:hAnsiTheme="majorHAnsi"/>
+                <w:color w:val="1F3864" w:themeColor="accent5" w:themeShade="80"/>
+                <w:sz w:val="24"/>
+              </w:rPr>
+              <w:t>LoadLevel</w:t>
             </w:r>
           </w:p>
           <w:p>
@@ -1811,115 +1657,51 @@
                 <w:color w:val="1F3864" w:themeColor="accent5" w:themeShade="80"/>
                 <w:sz w:val="24"/>
               </w:rPr>
-              <w:t xml:space="preserve">Ontwerp </w:t>
-            </w:r>
-            <w:proofErr w:type="spellStart"/>
-            <w:r>
-              <w:rPr>
-                <w:rFonts w:asciiTheme="majorHAnsi" w:hAnsiTheme="majorHAnsi"/>
-                <w:color w:val="1F3864" w:themeColor="accent5" w:themeShade="80"/>
-                <w:sz w:val="24"/>
-              </w:rPr>
-              <w:t>ingame</w:t>
-            </w:r>
-            <w:proofErr w:type="spellEnd"/>
-            <w:r>
-              <w:rPr>
-                <w:rFonts w:asciiTheme="majorHAnsi" w:hAnsiTheme="majorHAnsi"/>
-                <w:color w:val="1F3864" w:themeColor="accent5" w:themeShade="80"/>
-                <w:sz w:val="24"/>
-              </w:rPr>
-              <w:t xml:space="preserve"> </w:t>
-            </w:r>
-            <w:proofErr w:type="spellStart"/>
-            <w:r>
-              <w:rPr>
-                <w:rFonts w:asciiTheme="majorHAnsi" w:hAnsiTheme="majorHAnsi"/>
-                <w:color w:val="1F3864" w:themeColor="accent5" w:themeShade="80"/>
-                <w:sz w:val="24"/>
-              </w:rPr>
-              <w:t>Pablo</w:t>
-            </w:r>
-            <w:proofErr w:type="spellEnd"/>
-          </w:p>
-          <w:p>
-            <w:pPr>
-              <w:pStyle w:val="Lijstalinea"/>
-              <w:numPr>
-                <w:ilvl w:val="1"/>
-                <w:numId w:val="1"/>
-              </w:numPr>
-              <w:rPr>
-                <w:rFonts w:asciiTheme="majorHAnsi" w:hAnsiTheme="majorHAnsi"/>
-                <w:color w:val="1F3864" w:themeColor="accent5" w:themeShade="80"/>
-                <w:sz w:val="24"/>
-              </w:rPr>
-            </w:pPr>
-            <w:r>
-              <w:rPr>
-                <w:rFonts w:asciiTheme="majorHAnsi" w:hAnsiTheme="majorHAnsi"/>
-                <w:color w:val="1F3864" w:themeColor="accent5" w:themeShade="80"/>
-                <w:sz w:val="24"/>
-              </w:rPr>
-              <w:t xml:space="preserve">Ontwerp </w:t>
-            </w:r>
-            <w:proofErr w:type="spellStart"/>
-            <w:r>
-              <w:rPr>
-                <w:rFonts w:asciiTheme="majorHAnsi" w:hAnsiTheme="majorHAnsi"/>
-                <w:color w:val="1F3864" w:themeColor="accent5" w:themeShade="80"/>
-                <w:sz w:val="24"/>
-              </w:rPr>
-              <w:t>ingame</w:t>
-            </w:r>
-            <w:proofErr w:type="spellEnd"/>
-            <w:r>
-              <w:rPr>
-                <w:rFonts w:asciiTheme="majorHAnsi" w:hAnsiTheme="majorHAnsi"/>
-                <w:color w:val="1F3864" w:themeColor="accent5" w:themeShade="80"/>
-                <w:sz w:val="24"/>
-              </w:rPr>
-              <w:t xml:space="preserve"> Exit</w:t>
-            </w:r>
-          </w:p>
-          <w:p>
-            <w:pPr>
-              <w:pStyle w:val="Lijstalinea"/>
-              <w:numPr>
-                <w:ilvl w:val="1"/>
-                <w:numId w:val="1"/>
-              </w:numPr>
-              <w:rPr>
-                <w:rFonts w:asciiTheme="majorHAnsi" w:hAnsiTheme="majorHAnsi"/>
-                <w:color w:val="1F3864" w:themeColor="accent5" w:themeShade="80"/>
-                <w:sz w:val="24"/>
-              </w:rPr>
-            </w:pPr>
-            <w:r>
-              <w:rPr>
-                <w:rFonts w:asciiTheme="majorHAnsi" w:hAnsiTheme="majorHAnsi"/>
-                <w:color w:val="1F3864" w:themeColor="accent5" w:themeShade="80"/>
-                <w:sz w:val="24"/>
-              </w:rPr>
-              <w:t xml:space="preserve">Ontwerp </w:t>
-            </w:r>
-            <w:proofErr w:type="spellStart"/>
-            <w:r>
-              <w:rPr>
-                <w:rFonts w:asciiTheme="majorHAnsi" w:hAnsiTheme="majorHAnsi"/>
-                <w:color w:val="1F3864" w:themeColor="accent5" w:themeShade="80"/>
-                <w:sz w:val="24"/>
-              </w:rPr>
-              <w:t>ingame</w:t>
-            </w:r>
-            <w:proofErr w:type="spellEnd"/>
-            <w:r>
-              <w:rPr>
-                <w:rFonts w:asciiTheme="majorHAnsi" w:hAnsiTheme="majorHAnsi"/>
-                <w:color w:val="1F3864" w:themeColor="accent5" w:themeShade="80"/>
-                <w:sz w:val="24"/>
-              </w:rPr>
-              <w:t xml:space="preserve"> lay-out</w:t>
+              <w:t>Ontwerp ingame Pablo</w:t>
+            </w:r>
+          </w:p>
+          <w:p>
+            <w:pPr>
+              <w:pStyle w:val="Lijstalinea"/>
+              <w:numPr>
+                <w:ilvl w:val="1"/>
+                <w:numId w:val="1"/>
+              </w:numPr>
+              <w:rPr>
+                <w:rFonts w:asciiTheme="majorHAnsi" w:hAnsiTheme="majorHAnsi"/>
+                <w:color w:val="1F3864" w:themeColor="accent5" w:themeShade="80"/>
+                <w:sz w:val="24"/>
+              </w:rPr>
+            </w:pPr>
+            <w:r>
+              <w:rPr>
+                <w:rFonts w:asciiTheme="majorHAnsi" w:hAnsiTheme="majorHAnsi"/>
+                <w:color w:val="1F3864" w:themeColor="accent5" w:themeShade="80"/>
+                <w:sz w:val="24"/>
+              </w:rPr>
+              <w:t>Ontwerp ingame Exit</w:t>
+            </w:r>
+          </w:p>
+          <w:p>
+            <w:pPr>
+              <w:pStyle w:val="Lijstalinea"/>
+              <w:numPr>
+                <w:ilvl w:val="1"/>
+                <w:numId w:val="1"/>
+              </w:numPr>
+              <w:rPr>
+                <w:rFonts w:asciiTheme="majorHAnsi" w:hAnsiTheme="majorHAnsi"/>
+                <w:color w:val="1F3864" w:themeColor="accent5" w:themeShade="80"/>
+                <w:sz w:val="24"/>
+              </w:rPr>
+            </w:pPr>
+            <w:r>
+              <w:rPr>
+                <w:rFonts w:asciiTheme="majorHAnsi" w:hAnsiTheme="majorHAnsi"/>
+                <w:color w:val="1F3864" w:themeColor="accent5" w:themeShade="80"/>
+                <w:sz w:val="24"/>
+              </w:rPr>
+              <w:t>Ontwerp ingame lay-out</w:t>
             </w:r>
           </w:p>
           <w:p>
@@ -1963,6 +1745,36 @@
                 <w:color w:val="1F3864" w:themeColor="accent5" w:themeShade="80"/>
                 <w:sz w:val="24"/>
               </w:rPr>
+              <w:t>Ontwerp G</w:t>
+            </w:r>
+            <w:r>
+              <w:rPr>
+                <w:rFonts w:asciiTheme="majorHAnsi" w:hAnsiTheme="majorHAnsi"/>
+                <w:color w:val="1F3864" w:themeColor="accent5" w:themeShade="80"/>
+                <w:sz w:val="24"/>
+              </w:rPr>
+              <w:t>ame-over</w:t>
+            </w:r>
+          </w:p>
+          <w:p>
+            <w:pPr>
+              <w:pStyle w:val="Lijstalinea"/>
+              <w:numPr>
+                <w:ilvl w:val="1"/>
+                <w:numId w:val="1"/>
+              </w:numPr>
+              <w:rPr>
+                <w:rFonts w:asciiTheme="majorHAnsi" w:hAnsiTheme="majorHAnsi"/>
+                <w:color w:val="1F3864" w:themeColor="accent5" w:themeShade="80"/>
+                <w:sz w:val="24"/>
+              </w:rPr>
+            </w:pPr>
+            <w:r>
+              <w:rPr>
+                <w:rFonts w:asciiTheme="majorHAnsi" w:hAnsiTheme="majorHAnsi"/>
+                <w:color w:val="1F3864" w:themeColor="accent5" w:themeShade="80"/>
+                <w:sz w:val="24"/>
+              </w:rPr>
               <w:t>Ontwerp Kleurenspectrum</w:t>
             </w:r>
           </w:p>
@@ -1970,6 +1782,66 @@
             <w:pPr>
               <w:pStyle w:val="Lijstalinea"/>
               <w:numPr>
+                <w:ilvl w:val="1"/>
+                <w:numId w:val="1"/>
+              </w:numPr>
+              <w:rPr>
+                <w:rFonts w:asciiTheme="majorHAnsi" w:hAnsiTheme="majorHAnsi"/>
+                <w:color w:val="1F3864" w:themeColor="accent5" w:themeShade="80"/>
+                <w:sz w:val="24"/>
+              </w:rPr>
+            </w:pPr>
+            <w:r>
+              <w:rPr>
+                <w:rFonts w:asciiTheme="majorHAnsi" w:hAnsiTheme="majorHAnsi"/>
+                <w:color w:val="1F3864" w:themeColor="accent5" w:themeShade="80"/>
+                <w:sz w:val="24"/>
+              </w:rPr>
+              <w:t>Ontwer</w:t>
+            </w:r>
+            <w:r>
+              <w:rPr>
+                <w:rFonts w:asciiTheme="majorHAnsi" w:hAnsiTheme="majorHAnsi"/>
+                <w:color w:val="1F3864" w:themeColor="accent5" w:themeShade="80"/>
+                <w:sz w:val="24"/>
+              </w:rPr>
+              <w:t>p S</w:t>
+            </w:r>
+            <w:r>
+              <w:rPr>
+                <w:rFonts w:asciiTheme="majorHAnsi" w:hAnsiTheme="majorHAnsi"/>
+                <w:color w:val="1F3864" w:themeColor="accent5" w:themeShade="80"/>
+                <w:sz w:val="24"/>
+              </w:rPr>
+              <w:t>ad Pablo</w:t>
+            </w:r>
+          </w:p>
+          <w:p>
+            <w:pPr>
+              <w:pStyle w:val="Lijstalinea"/>
+              <w:numPr>
+                <w:ilvl w:val="1"/>
+                <w:numId w:val="1"/>
+              </w:numPr>
+              <w:rPr>
+                <w:rFonts w:asciiTheme="majorHAnsi" w:hAnsiTheme="majorHAnsi"/>
+                <w:color w:val="1F3864" w:themeColor="accent5" w:themeShade="80"/>
+                <w:sz w:val="24"/>
+              </w:rPr>
+            </w:pPr>
+            <w:r>
+              <w:rPr>
+                <w:rFonts w:asciiTheme="majorHAnsi" w:hAnsiTheme="majorHAnsi"/>
+                <w:color w:val="1F3864" w:themeColor="accent5" w:themeShade="80"/>
+                <w:sz w:val="24"/>
+              </w:rPr>
+              <w:t>Ontwerp Level 2</w:t>
+            </w:r>
+          </w:p>
+          <w:p>
+            <w:pPr>
+              <w:pStyle w:val="Lijstalinea"/>
+              <w:numPr>
                 <w:ilvl w:val="0"/>
                 <w:numId w:val="1"/>
               </w:numPr>
@@ -2005,7 +1877,6 @@
                 <w:sz w:val="24"/>
               </w:rPr>
             </w:pPr>
-            <w:proofErr w:type="spellStart"/>
             <w:r>
               <w:rPr>
                 <w:rFonts w:asciiTheme="majorHAnsi" w:hAnsiTheme="majorHAnsi"/>
@@ -2014,7 +1885,6 @@
               </w:rPr>
               <w:t>Testing</w:t>
             </w:r>
-            <w:proofErr w:type="spellEnd"/>
           </w:p>
           <w:p>
             <w:pPr>
@@ -2061,8 +1931,6 @@
             </w:pPr>
           </w:p>
         </w:tc>
-        <w:bookmarkStart w:id="0" w:name="_GoBack"/>
-        <w:bookmarkEnd w:id="0"/>
       </w:tr>
     </w:tbl>
     <w:p>
@@ -2106,6 +1974,7 @@
           <w:color w:val="1F3864" w:themeColor="accent5" w:themeShade="80"/>
           <w:sz w:val="24"/>
         </w:rPr>
+        <w:lastRenderedPageBreak/>
         <w:t xml:space="preserve">We zijn wekelijks </w:t>
       </w:r>
       <w:r>
@@ -2140,70 +2009,7 @@
           <w:color w:val="1F3864" w:themeColor="accent5" w:themeShade="80"/>
           <w:sz w:val="24"/>
         </w:rPr>
-        <w:t>Aangezien we gebruik maken van ‘</w:t>
-      </w:r>
-      <w:proofErr w:type="spellStart"/>
-      <w:r>
-        <w:rPr>
-          <w:rFonts w:asciiTheme="majorHAnsi" w:hAnsiTheme="majorHAnsi"/>
-          <w:color w:val="1F3864" w:themeColor="accent5" w:themeShade="80"/>
-          <w:sz w:val="24"/>
-        </w:rPr>
-        <w:t>Github</w:t>
-      </w:r>
-      <w:proofErr w:type="spellEnd"/>
-      <w:r>
-        <w:rPr>
-          <w:rFonts w:asciiTheme="majorHAnsi" w:hAnsiTheme="majorHAnsi"/>
-          <w:color w:val="1F3864" w:themeColor="accent5" w:themeShade="80"/>
-          <w:sz w:val="24"/>
-        </w:rPr>
-        <w:t xml:space="preserve">’ als </w:t>
-      </w:r>
-      <w:proofErr w:type="spellStart"/>
-      <w:r>
-        <w:rPr>
-          <w:rFonts w:asciiTheme="majorHAnsi" w:hAnsiTheme="majorHAnsi"/>
-          <w:color w:val="1F3864" w:themeColor="accent5" w:themeShade="80"/>
-          <w:sz w:val="24"/>
-        </w:rPr>
-        <w:t>filesharer</w:t>
-      </w:r>
-      <w:proofErr w:type="spellEnd"/>
-      <w:r>
-        <w:rPr>
-          <w:rFonts w:asciiTheme="majorHAnsi" w:hAnsiTheme="majorHAnsi"/>
-          <w:color w:val="1F3864" w:themeColor="accent5" w:themeShade="80"/>
-          <w:sz w:val="24"/>
-        </w:rPr>
-        <w:t xml:space="preserve">, en de afspraak hadden om na een samenkomst altijd alles te </w:t>
-      </w:r>
-      <w:proofErr w:type="spellStart"/>
-      <w:r>
-        <w:rPr>
-          <w:rFonts w:asciiTheme="majorHAnsi" w:hAnsiTheme="majorHAnsi"/>
-          <w:color w:val="1F3864" w:themeColor="accent5" w:themeShade="80"/>
-          <w:sz w:val="24"/>
-        </w:rPr>
-        <w:t>syncen</w:t>
-      </w:r>
-      <w:proofErr w:type="spellEnd"/>
-      <w:r>
-        <w:rPr>
-          <w:rFonts w:asciiTheme="majorHAnsi" w:hAnsiTheme="majorHAnsi"/>
-          <w:color w:val="1F3864" w:themeColor="accent5" w:themeShade="80"/>
-          <w:sz w:val="24"/>
-        </w:rPr>
-        <w:t xml:space="preserve">, kunnen we achteraf met gemak kijken wanneer wie wat </w:t>
-      </w:r>
-      <w:r>
-        <w:rPr>
-          <w:rFonts w:asciiTheme="majorHAnsi" w:hAnsiTheme="majorHAnsi"/>
-          <w:color w:val="1F3864" w:themeColor="accent5" w:themeShade="80"/>
-          <w:sz w:val="24"/>
-        </w:rPr>
-        <w:lastRenderedPageBreak/>
-        <w:t xml:space="preserve">gedaan heeft. </w:t>
+        <w:t xml:space="preserve">Aangezien we gebruik maken van ‘Github’ als filesharer, en de afspraak hadden om na een samenkomst altijd alles te syncen, kunnen we achteraf met gemak kijken wanneer wie wat gedaan heeft. </w:t>
       </w:r>
       <w:r>
         <w:rPr>
@@ -2298,69 +2104,71 @@
                 <w:sz w:val="24"/>
               </w:rPr>
             </w:pPr>
-            <w:proofErr w:type="spellStart"/>
-            <w:r>
-              <w:rPr>
-                <w:rFonts w:asciiTheme="majorHAnsi" w:hAnsiTheme="majorHAnsi"/>
-                <w:color w:val="1F3864" w:themeColor="accent5" w:themeShade="80"/>
-                <w:sz w:val="24"/>
-              </w:rPr>
-              <w:t>Unity</w:t>
-            </w:r>
-            <w:proofErr w:type="spellEnd"/>
-            <w:r>
-              <w:rPr>
-                <w:rFonts w:asciiTheme="majorHAnsi" w:hAnsiTheme="majorHAnsi"/>
-                <w:color w:val="1F3864" w:themeColor="accent5" w:themeShade="80"/>
-                <w:sz w:val="24"/>
-              </w:rPr>
-              <w:t xml:space="preserve"> project gestart</w:t>
-            </w:r>
-          </w:p>
-          <w:p>
-            <w:pPr>
-              <w:rPr>
-                <w:rFonts w:asciiTheme="majorHAnsi" w:hAnsiTheme="majorHAnsi"/>
-                <w:color w:val="1F3864" w:themeColor="accent5" w:themeShade="80"/>
-                <w:sz w:val="24"/>
-              </w:rPr>
-            </w:pPr>
-            <w:r>
-              <w:rPr>
-                <w:rFonts w:asciiTheme="majorHAnsi" w:hAnsiTheme="majorHAnsi"/>
-                <w:color w:val="1F3864" w:themeColor="accent5" w:themeShade="80"/>
-                <w:sz w:val="24"/>
-              </w:rPr>
-              <w:t xml:space="preserve">Beginnen opstarten </w:t>
-            </w:r>
-            <w:proofErr w:type="spellStart"/>
-            <w:r>
-              <w:rPr>
-                <w:rFonts w:asciiTheme="majorHAnsi" w:hAnsiTheme="majorHAnsi"/>
-                <w:color w:val="1F3864" w:themeColor="accent5" w:themeShade="80"/>
-                <w:sz w:val="24"/>
-              </w:rPr>
-              <w:t>klassediagram</w:t>
-            </w:r>
-            <w:proofErr w:type="spellEnd"/>
-            <w:r>
-              <w:rPr>
-                <w:rFonts w:asciiTheme="majorHAnsi" w:hAnsiTheme="majorHAnsi"/>
-                <w:color w:val="1F3864" w:themeColor="accent5" w:themeShade="80"/>
-                <w:sz w:val="24"/>
-              </w:rPr>
-              <w:t xml:space="preserve"> met behulp van </w:t>
-            </w:r>
-            <w:proofErr w:type="spellStart"/>
-            <w:r>
-              <w:rPr>
-                <w:rFonts w:asciiTheme="majorHAnsi" w:hAnsiTheme="majorHAnsi"/>
-                <w:color w:val="1F3864" w:themeColor="accent5" w:themeShade="80"/>
-                <w:sz w:val="24"/>
-              </w:rPr>
-              <w:t>Lucidchart</w:t>
-            </w:r>
-            <w:proofErr w:type="spellEnd"/>
+            <w:r>
+              <w:rPr>
+                <w:rFonts w:asciiTheme="majorHAnsi" w:hAnsiTheme="majorHAnsi"/>
+                <w:color w:val="1F3864" w:themeColor="accent5" w:themeShade="80"/>
+                <w:sz w:val="24"/>
+              </w:rPr>
+              <w:t>Unity project gestart</w:t>
+            </w:r>
+            <w:r>
+              <w:rPr>
+                <w:rFonts w:asciiTheme="majorHAnsi" w:hAnsiTheme="majorHAnsi"/>
+                <w:color w:val="1F3864" w:themeColor="accent5" w:themeShade="80"/>
+                <w:sz w:val="24"/>
+              </w:rPr>
+              <w:t>.</w:t>
+            </w:r>
+          </w:p>
+          <w:p>
+            <w:pPr>
+              <w:rPr>
+                <w:rFonts w:asciiTheme="majorHAnsi" w:hAnsiTheme="majorHAnsi"/>
+                <w:color w:val="1F3864" w:themeColor="accent5" w:themeShade="80"/>
+                <w:sz w:val="24"/>
+              </w:rPr>
+            </w:pPr>
+            <w:r>
+              <w:rPr>
+                <w:rFonts w:asciiTheme="majorHAnsi" w:hAnsiTheme="majorHAnsi"/>
+                <w:color w:val="1F3864" w:themeColor="accent5" w:themeShade="80"/>
+                <w:sz w:val="24"/>
+              </w:rPr>
+              <w:t>Beginnen opstarten klasse</w:t>
+            </w:r>
+            <w:r>
+              <w:rPr>
+                <w:rFonts w:asciiTheme="majorHAnsi" w:hAnsiTheme="majorHAnsi"/>
+                <w:color w:val="1F3864" w:themeColor="accent5" w:themeShade="80"/>
+                <w:sz w:val="24"/>
+              </w:rPr>
+              <w:t>n</w:t>
+            </w:r>
+            <w:r>
+              <w:rPr>
+                <w:rFonts w:asciiTheme="majorHAnsi" w:hAnsiTheme="majorHAnsi"/>
+                <w:color w:val="1F3864" w:themeColor="accent5" w:themeShade="80"/>
+                <w:sz w:val="24"/>
+              </w:rPr>
+              <w:t>diagram</w:t>
+            </w:r>
+            <w:r>
+              <w:rPr>
+                <w:rFonts w:asciiTheme="majorHAnsi" w:hAnsiTheme="majorHAnsi"/>
+                <w:color w:val="1F3864" w:themeColor="accent5" w:themeShade="80"/>
+                <w:sz w:val="24"/>
+              </w:rPr>
+              <w:t xml:space="preserve"> met behulp van Lucidchart</w:t>
+            </w:r>
+            <w:r>
+              <w:rPr>
+                <w:rFonts w:asciiTheme="majorHAnsi" w:hAnsiTheme="majorHAnsi"/>
+                <w:color w:val="1F3864" w:themeColor="accent5" w:themeShade="80"/>
+                <w:sz w:val="24"/>
+              </w:rPr>
+              <w:t>.</w:t>
+            </w:r>
           </w:p>
           <w:p>
             <w:pPr>
@@ -2415,23 +2223,13 @@
                 <w:sz w:val="24"/>
               </w:rPr>
             </w:pPr>
-            <w:proofErr w:type="spellStart"/>
-            <w:r>
-              <w:rPr>
-                <w:rFonts w:asciiTheme="majorHAnsi" w:hAnsiTheme="majorHAnsi"/>
-                <w:color w:val="1F3864" w:themeColor="accent5" w:themeShade="80"/>
-                <w:sz w:val="24"/>
-              </w:rPr>
-              <w:t>Github</w:t>
-            </w:r>
-            <w:proofErr w:type="spellEnd"/>
-            <w:r>
-              <w:rPr>
-                <w:rFonts w:asciiTheme="majorHAnsi" w:hAnsiTheme="majorHAnsi"/>
-                <w:color w:val="1F3864" w:themeColor="accent5" w:themeShade="80"/>
-                <w:sz w:val="24"/>
-              </w:rPr>
-              <w:t xml:space="preserve"> </w:t>
+            <w:r>
+              <w:rPr>
+                <w:rFonts w:asciiTheme="majorHAnsi" w:hAnsiTheme="majorHAnsi"/>
+                <w:color w:val="1F3864" w:themeColor="accent5" w:themeShade="80"/>
+                <w:sz w:val="24"/>
+              </w:rPr>
+              <w:t xml:space="preserve">Github </w:t>
             </w:r>
             <w:r>
               <w:rPr>
@@ -2455,8 +2253,24 @@
                 <w:color w:val="1F3864" w:themeColor="accent5" w:themeShade="80"/>
                 <w:sz w:val="24"/>
               </w:rPr>
+              <w:t>ma</w:t>
+            </w:r>
+            <w:r>
+              <w:rPr>
+                <w:rFonts w:asciiTheme="majorHAnsi" w:hAnsiTheme="majorHAnsi"/>
+                <w:color w:val="1F3864" w:themeColor="accent5" w:themeShade="80"/>
+                <w:sz w:val="24"/>
+              </w:rPr>
               <w:t xml:space="preserve"> tussen de 3 laptops</w:t>
             </w:r>
+            <w:r>
+              <w:rPr>
+                <w:rFonts w:asciiTheme="majorHAnsi" w:hAnsiTheme="majorHAnsi"/>
+                <w:color w:val="1F3864" w:themeColor="accent5" w:themeShade="80"/>
+                <w:sz w:val="24"/>
+              </w:rPr>
+              <w:t>.</w:t>
+            </w:r>
           </w:p>
           <w:p>
             <w:pPr>
@@ -2473,6 +2287,14 @@
                 <w:sz w:val="24"/>
               </w:rPr>
               <w:t>Aanmaken basisfolders</w:t>
+            </w:r>
+            <w:r>
+              <w:rPr>
+                <w:rFonts w:asciiTheme="majorHAnsi" w:hAnsiTheme="majorHAnsi"/>
+                <w:color w:val="1F3864" w:themeColor="accent5" w:themeShade="80"/>
+                <w:sz w:val="24"/>
+              </w:rPr>
+              <w:t>.</w:t>
             </w:r>
           </w:p>
         </w:tc>
@@ -2525,7 +2347,23 @@
                 <w:color w:val="1F3864" w:themeColor="accent5" w:themeShade="80"/>
                 <w:sz w:val="24"/>
               </w:rPr>
-              <w:t>Scripts naargelang het klasse diagram, zonder direct resultaat aangezien veel klassen elkaar nodig hebben om te kunnen werken</w:t>
+              <w:t>Scripts naargelang het klassen</w:t>
+            </w:r>
+            <w:r>
+              <w:rPr>
+                <w:rFonts w:asciiTheme="majorHAnsi" w:hAnsiTheme="majorHAnsi"/>
+                <w:color w:val="1F3864" w:themeColor="accent5" w:themeShade="80"/>
+                <w:sz w:val="24"/>
+              </w:rPr>
+              <w:t>diagram, zonder direct resultaat aangezien veel klassen elkaar nodig hebben om te kunnen werken</w:t>
+            </w:r>
+            <w:r>
+              <w:rPr>
+                <w:rFonts w:asciiTheme="majorHAnsi" w:hAnsiTheme="majorHAnsi"/>
+                <w:color w:val="1F3864" w:themeColor="accent5" w:themeShade="80"/>
+                <w:sz w:val="24"/>
+              </w:rPr>
+              <w:t>.</w:t>
             </w:r>
           </w:p>
           <w:p>
@@ -2591,15 +2429,6 @@
                 <w:color w:val="1F3864" w:themeColor="accent5" w:themeShade="80"/>
                 <w:sz w:val="24"/>
               </w:rPr>
-              <w:t xml:space="preserve"> </w:t>
-            </w:r>
-            <w:proofErr w:type="spellStart"/>
-            <w:r>
-              <w:rPr>
-                <w:rFonts w:asciiTheme="majorHAnsi" w:hAnsiTheme="majorHAnsi"/>
-                <w:color w:val="1F3864" w:themeColor="accent5" w:themeShade="80"/>
-                <w:sz w:val="24"/>
-              </w:rPr>
               <w:t>B</w:t>
             </w:r>
             <w:r>
@@ -2608,16 +2437,7 @@
                 <w:color w:val="1F3864" w:themeColor="accent5" w:themeShade="80"/>
                 <w:sz w:val="24"/>
               </w:rPr>
-              <w:t>lockcolor</w:t>
-            </w:r>
-            <w:proofErr w:type="spellEnd"/>
-            <w:r>
-              <w:rPr>
-                <w:rFonts w:asciiTheme="majorHAnsi" w:hAnsiTheme="majorHAnsi"/>
-                <w:color w:val="1F3864" w:themeColor="accent5" w:themeShade="80"/>
-                <w:sz w:val="24"/>
-              </w:rPr>
-              <w:t xml:space="preserve"> </w:t>
+              <w:t xml:space="preserve">lockcolor </w:t>
             </w:r>
           </w:p>
           <w:p>
@@ -2633,7 +2453,6 @@
                 <w:sz w:val="24"/>
               </w:rPr>
             </w:pPr>
-            <w:proofErr w:type="spellStart"/>
             <w:r>
               <w:rPr>
                 <w:rFonts w:asciiTheme="majorHAnsi" w:hAnsiTheme="majorHAnsi"/>
@@ -2648,16 +2467,7 @@
                 <w:color w:val="1F3864" w:themeColor="accent5" w:themeShade="80"/>
                 <w:sz w:val="24"/>
               </w:rPr>
-              <w:t>olorspectrum</w:t>
-            </w:r>
-            <w:proofErr w:type="spellEnd"/>
-            <w:r>
-              <w:rPr>
-                <w:rFonts w:asciiTheme="majorHAnsi" w:hAnsiTheme="majorHAnsi"/>
-                <w:color w:val="1F3864" w:themeColor="accent5" w:themeShade="80"/>
-                <w:sz w:val="24"/>
-              </w:rPr>
-              <w:t xml:space="preserve"> </w:t>
+              <w:t xml:space="preserve">olorspectrum </w:t>
             </w:r>
           </w:p>
           <w:p>
@@ -2673,23 +2483,13 @@
                 <w:sz w:val="24"/>
               </w:rPr>
             </w:pPr>
-            <w:proofErr w:type="spellStart"/>
-            <w:r>
-              <w:rPr>
-                <w:rFonts w:asciiTheme="majorHAnsi" w:hAnsiTheme="majorHAnsi"/>
-                <w:color w:val="1F3864" w:themeColor="accent5" w:themeShade="80"/>
-                <w:sz w:val="24"/>
-              </w:rPr>
-              <w:t>Coordinates</w:t>
-            </w:r>
-            <w:proofErr w:type="spellEnd"/>
-            <w:r>
-              <w:rPr>
-                <w:rFonts w:asciiTheme="majorHAnsi" w:hAnsiTheme="majorHAnsi"/>
-                <w:color w:val="1F3864" w:themeColor="accent5" w:themeShade="80"/>
-                <w:sz w:val="24"/>
-              </w:rPr>
-              <w:t xml:space="preserve"> </w:t>
+            <w:r>
+              <w:rPr>
+                <w:rFonts w:asciiTheme="majorHAnsi" w:hAnsiTheme="majorHAnsi"/>
+                <w:color w:val="1F3864" w:themeColor="accent5" w:themeShade="80"/>
+                <w:sz w:val="24"/>
+              </w:rPr>
+              <w:t xml:space="preserve">Coordinates </w:t>
             </w:r>
           </w:p>
           <w:p>
@@ -2705,7 +2505,6 @@
                 <w:sz w:val="24"/>
               </w:rPr>
             </w:pPr>
-            <w:proofErr w:type="spellStart"/>
             <w:r>
               <w:rPr>
                 <w:rFonts w:asciiTheme="majorHAnsi" w:hAnsiTheme="majorHAnsi"/>
@@ -2714,7 +2513,6 @@
               </w:rPr>
               <w:t>ObjectInScene</w:t>
             </w:r>
-            <w:proofErr w:type="spellEnd"/>
           </w:p>
           <w:p>
             <w:pPr>
@@ -2751,7 +2549,6 @@
                 <w:sz w:val="24"/>
               </w:rPr>
             </w:pPr>
-            <w:proofErr w:type="spellStart"/>
             <w:r>
               <w:rPr>
                 <w:rFonts w:asciiTheme="majorHAnsi" w:hAnsiTheme="majorHAnsi"/>
@@ -2760,7 +2557,6 @@
               </w:rPr>
               <w:t>BlockFields</w:t>
             </w:r>
-            <w:proofErr w:type="spellEnd"/>
           </w:p>
           <w:p>
             <w:pPr>
@@ -2775,7 +2571,6 @@
                 <w:sz w:val="24"/>
               </w:rPr>
             </w:pPr>
-            <w:proofErr w:type="spellStart"/>
             <w:r>
               <w:rPr>
                 <w:rFonts w:asciiTheme="majorHAnsi" w:hAnsiTheme="majorHAnsi"/>
@@ -2784,7 +2579,6 @@
               </w:rPr>
               <w:t>Entity</w:t>
             </w:r>
-            <w:proofErr w:type="spellEnd"/>
           </w:p>
           <w:p>
             <w:pPr>
@@ -2799,7 +2593,6 @@
                 <w:sz w:val="24"/>
               </w:rPr>
             </w:pPr>
-            <w:proofErr w:type="spellStart"/>
             <w:r>
               <w:rPr>
                 <w:rFonts w:asciiTheme="majorHAnsi" w:hAnsiTheme="majorHAnsi"/>
@@ -2808,7 +2601,6 @@
               </w:rPr>
               <w:t>Player</w:t>
             </w:r>
-            <w:proofErr w:type="spellEnd"/>
           </w:p>
           <w:p>
             <w:pPr>
@@ -2823,7 +2615,6 @@
                 <w:sz w:val="24"/>
               </w:rPr>
             </w:pPr>
-            <w:proofErr w:type="spellStart"/>
             <w:r>
               <w:rPr>
                 <w:rFonts w:asciiTheme="majorHAnsi" w:hAnsiTheme="majorHAnsi"/>
@@ -2832,7 +2623,6 @@
               </w:rPr>
               <w:t>GameController</w:t>
             </w:r>
-            <w:proofErr w:type="spellEnd"/>
           </w:p>
           <w:p>
             <w:pPr>
@@ -2994,7 +2784,6 @@
                 <w:sz w:val="24"/>
               </w:rPr>
             </w:pPr>
-            <w:proofErr w:type="spellStart"/>
             <w:r>
               <w:rPr>
                 <w:rFonts w:asciiTheme="majorHAnsi" w:hAnsiTheme="majorHAnsi"/>
@@ -3003,7 +2792,6 @@
               </w:rPr>
               <w:t>InputController</w:t>
             </w:r>
-            <w:proofErr w:type="spellEnd"/>
           </w:p>
           <w:p>
             <w:pPr>
@@ -3040,7 +2828,6 @@
                 <w:sz w:val="24"/>
               </w:rPr>
             </w:pPr>
-            <w:proofErr w:type="spellStart"/>
             <w:r>
               <w:rPr>
                 <w:rFonts w:asciiTheme="majorHAnsi" w:hAnsiTheme="majorHAnsi"/>
@@ -3049,7 +2836,6 @@
               </w:rPr>
               <w:t>FileReaderWriter</w:t>
             </w:r>
-            <w:proofErr w:type="spellEnd"/>
           </w:p>
           <w:p>
             <w:pPr>
@@ -3137,7 +2923,6 @@
                 <w:sz w:val="24"/>
               </w:rPr>
             </w:pPr>
-            <w:proofErr w:type="spellStart"/>
             <w:r>
               <w:rPr>
                 <w:rFonts w:asciiTheme="majorHAnsi" w:hAnsiTheme="majorHAnsi"/>
@@ -3146,7 +2931,6 @@
               </w:rPr>
               <w:t>Instructions</w:t>
             </w:r>
-            <w:proofErr w:type="spellEnd"/>
           </w:p>
           <w:p>
             <w:pPr>
@@ -3161,7 +2945,6 @@
                 <w:sz w:val="24"/>
               </w:rPr>
             </w:pPr>
-            <w:proofErr w:type="spellStart"/>
             <w:r>
               <w:rPr>
                 <w:rFonts w:asciiTheme="majorHAnsi" w:hAnsiTheme="majorHAnsi"/>
@@ -3170,7 +2953,6 @@
               </w:rPr>
               <w:t>Ingame</w:t>
             </w:r>
-            <w:proofErr w:type="spellEnd"/>
           </w:p>
           <w:p>
             <w:pPr>
@@ -3185,16 +2967,15 @@
                 <w:sz w:val="24"/>
               </w:rPr>
             </w:pPr>
-            <w:proofErr w:type="spellStart"/>
-            <w:r>
-              <w:rPr>
-                <w:rFonts w:asciiTheme="majorHAnsi" w:hAnsiTheme="majorHAnsi"/>
-                <w:color w:val="1F3864" w:themeColor="accent5" w:themeShade="80"/>
-                <w:sz w:val="24"/>
-              </w:rPr>
+            <w:r>
+              <w:rPr>
+                <w:rFonts w:asciiTheme="majorHAnsi" w:hAnsiTheme="majorHAnsi"/>
+                <w:color w:val="1F3864" w:themeColor="accent5" w:themeShade="80"/>
+                <w:sz w:val="24"/>
+              </w:rPr>
+              <w:lastRenderedPageBreak/>
               <w:t>OutGamePablo</w:t>
             </w:r>
-            <w:proofErr w:type="spellEnd"/>
           </w:p>
           <w:p>
             <w:pPr>
@@ -3209,23 +2990,13 @@
                 <w:sz w:val="24"/>
               </w:rPr>
             </w:pPr>
-            <w:proofErr w:type="spellStart"/>
-            <w:r>
-              <w:rPr>
-                <w:rFonts w:asciiTheme="majorHAnsi" w:hAnsiTheme="majorHAnsi"/>
-                <w:color w:val="1F3864" w:themeColor="accent5" w:themeShade="80"/>
-                <w:sz w:val="24"/>
-              </w:rPr>
-              <w:t>Roadmap</w:t>
-            </w:r>
-            <w:proofErr w:type="spellEnd"/>
-            <w:r>
-              <w:rPr>
-                <w:rFonts w:asciiTheme="majorHAnsi" w:hAnsiTheme="majorHAnsi"/>
-                <w:color w:val="1F3864" w:themeColor="accent5" w:themeShade="80"/>
-                <w:sz w:val="24"/>
-              </w:rPr>
-              <w:t>/Levelsoverzicht</w:t>
+            <w:r>
+              <w:rPr>
+                <w:rFonts w:asciiTheme="majorHAnsi" w:hAnsiTheme="majorHAnsi"/>
+                <w:color w:val="1F3864" w:themeColor="accent5" w:themeShade="80"/>
+                <w:sz w:val="24"/>
+              </w:rPr>
+              <w:t>Roadmap/Levelsoverzicht</w:t>
             </w:r>
             <w:r>
               <w:rPr>
@@ -3274,7 +3045,15 @@
                 <w:color w:val="1F3864" w:themeColor="accent5" w:themeShade="80"/>
                 <w:sz w:val="24"/>
               </w:rPr>
-              <w:t>De speler kan nu bewegen.</w:t>
+              <w:t>De speler ko</w:t>
+            </w:r>
+            <w:r>
+              <w:rPr>
+                <w:rFonts w:asciiTheme="majorHAnsi" w:hAnsiTheme="majorHAnsi"/>
+                <w:color w:val="1F3864" w:themeColor="accent5" w:themeShade="80"/>
+                <w:sz w:val="24"/>
+              </w:rPr>
+              <w:t>n nu bewegen.</w:t>
             </w:r>
           </w:p>
           <w:p>
@@ -3347,16 +3126,7 @@
                 <w:color w:val="1F3864" w:themeColor="accent5" w:themeShade="80"/>
                 <w:sz w:val="24"/>
               </w:rPr>
-              <w:t xml:space="preserve">met GUI in </w:t>
-            </w:r>
-            <w:proofErr w:type="spellStart"/>
-            <w:r>
-              <w:rPr>
-                <w:rFonts w:asciiTheme="majorHAnsi" w:hAnsiTheme="majorHAnsi"/>
-                <w:color w:val="1F3864" w:themeColor="accent5" w:themeShade="80"/>
-                <w:sz w:val="24"/>
-              </w:rPr>
-              <w:t>U</w:t>
+              <w:t>met GUI in U</w:t>
             </w:r>
             <w:r>
               <w:rPr>
@@ -3366,77 +3136,22 @@
               </w:rPr>
               <w:t>nity</w:t>
             </w:r>
-            <w:proofErr w:type="spellEnd"/>
-          </w:p>
-          <w:p>
-            <w:pPr>
-              <w:rPr>
-                <w:rFonts w:asciiTheme="majorHAnsi" w:hAnsiTheme="majorHAnsi"/>
-                <w:color w:val="1F3864" w:themeColor="accent5" w:themeShade="80"/>
-                <w:sz w:val="24"/>
-              </w:rPr>
-            </w:pPr>
-            <w:r>
-              <w:rPr>
-                <w:rFonts w:asciiTheme="majorHAnsi" w:hAnsiTheme="majorHAnsi"/>
-                <w:color w:val="1F3864" w:themeColor="accent5" w:themeShade="80"/>
-                <w:sz w:val="24"/>
-              </w:rPr>
-              <w:t xml:space="preserve">Deze week hebben we ook nog verder </w:t>
-            </w:r>
-            <w:proofErr w:type="spellStart"/>
-            <w:r>
-              <w:rPr>
-                <w:rFonts w:asciiTheme="majorHAnsi" w:hAnsiTheme="majorHAnsi"/>
-                <w:color w:val="1F3864" w:themeColor="accent5" w:themeShade="80"/>
-                <w:sz w:val="24"/>
-              </w:rPr>
-              <w:t>visuals</w:t>
-            </w:r>
-            <w:proofErr w:type="spellEnd"/>
-            <w:r>
-              <w:rPr>
-                <w:rFonts w:asciiTheme="majorHAnsi" w:hAnsiTheme="majorHAnsi"/>
-                <w:color w:val="1F3864" w:themeColor="accent5" w:themeShade="80"/>
-                <w:sz w:val="24"/>
-              </w:rPr>
-              <w:t xml:space="preserve"> gemaakt. Zoals het gezicht van </w:t>
-            </w:r>
-            <w:proofErr w:type="spellStart"/>
-            <w:r>
-              <w:rPr>
-                <w:rFonts w:asciiTheme="majorHAnsi" w:hAnsiTheme="majorHAnsi"/>
-                <w:color w:val="1F3864" w:themeColor="accent5" w:themeShade="80"/>
-                <w:sz w:val="24"/>
-              </w:rPr>
-              <w:t>Pablo</w:t>
-            </w:r>
-            <w:proofErr w:type="spellEnd"/>
-            <w:r>
-              <w:rPr>
-                <w:rFonts w:asciiTheme="majorHAnsi" w:hAnsiTheme="majorHAnsi"/>
-                <w:color w:val="1F3864" w:themeColor="accent5" w:themeShade="80"/>
-                <w:sz w:val="24"/>
-              </w:rPr>
-              <w:t xml:space="preserve"> </w:t>
-            </w:r>
-            <w:proofErr w:type="spellStart"/>
-            <w:r>
-              <w:rPr>
-                <w:rFonts w:asciiTheme="majorHAnsi" w:hAnsiTheme="majorHAnsi"/>
-                <w:color w:val="1F3864" w:themeColor="accent5" w:themeShade="80"/>
-                <w:sz w:val="24"/>
-              </w:rPr>
-              <w:t>InGame</w:t>
-            </w:r>
-            <w:proofErr w:type="spellEnd"/>
-            <w:r>
-              <w:rPr>
-                <w:rFonts w:asciiTheme="majorHAnsi" w:hAnsiTheme="majorHAnsi"/>
-                <w:color w:val="1F3864" w:themeColor="accent5" w:themeShade="80"/>
-                <w:sz w:val="24"/>
-              </w:rPr>
-              <w:t xml:space="preserve"> en het poortje als de exit .</w:t>
+          </w:p>
+          <w:p>
+            <w:pPr>
+              <w:rPr>
+                <w:rFonts w:asciiTheme="majorHAnsi" w:hAnsiTheme="majorHAnsi"/>
+                <w:color w:val="1F3864" w:themeColor="accent5" w:themeShade="80"/>
+                <w:sz w:val="24"/>
+              </w:rPr>
+            </w:pPr>
+            <w:r>
+              <w:rPr>
+                <w:rFonts w:asciiTheme="majorHAnsi" w:hAnsiTheme="majorHAnsi"/>
+                <w:color w:val="1F3864" w:themeColor="accent5" w:themeShade="80"/>
+                <w:sz w:val="24"/>
+              </w:rPr>
+              <w:t>Deze week hebben we ook nog verder visuals gemaakt. Zoals het gezicht van Pablo InGame en het poortje als de exit .</w:t>
             </w:r>
           </w:p>
           <w:p>
@@ -3628,25 +3343,7 @@
                 <w:color w:val="1F3864" w:themeColor="accent5" w:themeShade="80"/>
                 <w:sz w:val="24"/>
               </w:rPr>
-              <w:t xml:space="preserve">Fixen van </w:t>
-            </w:r>
-            <w:proofErr w:type="spellStart"/>
-            <w:r>
-              <w:rPr>
-                <w:rFonts w:asciiTheme="majorHAnsi" w:hAnsiTheme="majorHAnsi"/>
-                <w:color w:val="1F3864" w:themeColor="accent5" w:themeShade="80"/>
-                <w:sz w:val="24"/>
-              </w:rPr>
-              <w:t>errors</w:t>
-            </w:r>
-            <w:proofErr w:type="spellEnd"/>
-            <w:r>
-              <w:rPr>
-                <w:rFonts w:asciiTheme="majorHAnsi" w:hAnsiTheme="majorHAnsi"/>
-                <w:color w:val="1F3864" w:themeColor="accent5" w:themeShade="80"/>
-                <w:sz w:val="24"/>
-              </w:rPr>
-              <w:t xml:space="preserve"> en fouten</w:t>
+              <w:t>Fixen van errors en fouten</w:t>
             </w:r>
             <w:r>
               <w:rPr>
@@ -3671,18 +3368,8 @@
                 <w:color w:val="1F3864" w:themeColor="accent5" w:themeShade="80"/>
                 <w:sz w:val="24"/>
               </w:rPr>
-              <w:t xml:space="preserve">Checken op fouten in </w:t>
-            </w:r>
-            <w:proofErr w:type="spellStart"/>
-            <w:r>
-              <w:rPr>
-                <w:rFonts w:asciiTheme="majorHAnsi" w:hAnsiTheme="majorHAnsi"/>
-                <w:color w:val="1F3864" w:themeColor="accent5" w:themeShade="80"/>
-                <w:sz w:val="24"/>
-              </w:rPr>
-              <w:t>programeerconventies</w:t>
-            </w:r>
-            <w:proofErr w:type="spellEnd"/>
+              <w:t>Checken op fouten in programeerconventies</w:t>
+            </w:r>
             <w:r>
               <w:rPr>
                 <w:rFonts w:asciiTheme="majorHAnsi" w:hAnsiTheme="majorHAnsi"/>
@@ -3707,6 +3394,14 @@
                 <w:sz w:val="24"/>
               </w:rPr>
               <w:t>Aanmaken van menu’s om te navigeren in het spel</w:t>
+            </w:r>
+            <w:r>
+              <w:rPr>
+                <w:rFonts w:asciiTheme="majorHAnsi" w:hAnsiTheme="majorHAnsi"/>
+                <w:color w:val="1F3864" w:themeColor="accent5" w:themeShade="80"/>
+                <w:sz w:val="24"/>
+              </w:rPr>
+              <w:t>.</w:t>
             </w:r>
           </w:p>
           <w:p>
@@ -3821,25 +3516,7 @@
                 <w:color w:val="1F3864" w:themeColor="accent5" w:themeShade="80"/>
                 <w:sz w:val="24"/>
               </w:rPr>
-              <w:t xml:space="preserve">Visual voor </w:t>
-            </w:r>
-            <w:proofErr w:type="spellStart"/>
-            <w:r>
-              <w:rPr>
-                <w:rFonts w:asciiTheme="majorHAnsi" w:hAnsiTheme="majorHAnsi"/>
-                <w:color w:val="1F3864" w:themeColor="accent5" w:themeShade="80"/>
-                <w:sz w:val="24"/>
-              </w:rPr>
-              <w:t>teleporter</w:t>
-            </w:r>
-            <w:proofErr w:type="spellEnd"/>
-            <w:r>
-              <w:rPr>
-                <w:rFonts w:asciiTheme="majorHAnsi" w:hAnsiTheme="majorHAnsi"/>
-                <w:color w:val="1F3864" w:themeColor="accent5" w:themeShade="80"/>
-                <w:sz w:val="24"/>
-              </w:rPr>
-              <w:t>.</w:t>
+              <w:t>Visual voor teleporter.</w:t>
             </w:r>
           </w:p>
           <w:p>
@@ -3885,23 +3562,13 @@
                 <w:sz w:val="24"/>
               </w:rPr>
             </w:pPr>
-            <w:proofErr w:type="spellStart"/>
-            <w:r>
-              <w:rPr>
-                <w:rFonts w:asciiTheme="majorHAnsi" w:hAnsiTheme="majorHAnsi"/>
-                <w:color w:val="1F3864" w:themeColor="accent5" w:themeShade="80"/>
-                <w:sz w:val="24"/>
-              </w:rPr>
-              <w:t>Teleporter</w:t>
-            </w:r>
-            <w:proofErr w:type="spellEnd"/>
-            <w:r>
-              <w:rPr>
-                <w:rFonts w:asciiTheme="majorHAnsi" w:hAnsiTheme="majorHAnsi"/>
-                <w:color w:val="1F3864" w:themeColor="accent5" w:themeShade="80"/>
-                <w:sz w:val="24"/>
-              </w:rPr>
-              <w:t xml:space="preserve"> </w:t>
+            <w:r>
+              <w:rPr>
+                <w:rFonts w:asciiTheme="majorHAnsi" w:hAnsiTheme="majorHAnsi"/>
+                <w:color w:val="1F3864" w:themeColor="accent5" w:themeShade="80"/>
+                <w:sz w:val="24"/>
+              </w:rPr>
+              <w:t xml:space="preserve">Teleporter </w:t>
             </w:r>
           </w:p>
           <w:p>
@@ -3989,6 +3656,14 @@
               </w:rPr>
               <w:t>Puntjes op de i</w:t>
             </w:r>
+            <w:r>
+              <w:rPr>
+                <w:rFonts w:asciiTheme="majorHAnsi" w:hAnsiTheme="majorHAnsi"/>
+                <w:color w:val="1F3864" w:themeColor="accent5" w:themeShade="80"/>
+                <w:sz w:val="24"/>
+              </w:rPr>
+              <w:t>.</w:t>
+            </w:r>
           </w:p>
           <w:p>
             <w:pPr>
@@ -4022,6 +3697,14 @@
               </w:rPr>
               <w:t xml:space="preserve"> geven</w:t>
             </w:r>
+            <w:r>
+              <w:rPr>
+                <w:rFonts w:asciiTheme="majorHAnsi" w:hAnsiTheme="majorHAnsi"/>
+                <w:color w:val="1F3864" w:themeColor="accent5" w:themeShade="80"/>
+                <w:sz w:val="24"/>
+              </w:rPr>
+              <w:t>.</w:t>
+            </w:r>
           </w:p>
           <w:p>
             <w:pPr>
@@ -4039,22 +3722,30 @@
               </w:rPr>
               <w:t>Level 4 update</w:t>
             </w:r>
-          </w:p>
-          <w:p>
-            <w:pPr>
-              <w:rPr>
-                <w:rFonts w:asciiTheme="majorHAnsi" w:hAnsiTheme="majorHAnsi"/>
-                <w:color w:val="1F3864" w:themeColor="accent5" w:themeShade="80"/>
-                <w:sz w:val="24"/>
-              </w:rPr>
-            </w:pPr>
-            <w:r>
-              <w:rPr>
-                <w:rFonts w:asciiTheme="majorHAnsi" w:hAnsiTheme="majorHAnsi"/>
-                <w:color w:val="1F3864" w:themeColor="accent5" w:themeShade="80"/>
-                <w:sz w:val="24"/>
-              </w:rPr>
-              <w:t xml:space="preserve">Game Over laten functioneren </w:t>
+            <w:r>
+              <w:rPr>
+                <w:rFonts w:asciiTheme="majorHAnsi" w:hAnsiTheme="majorHAnsi"/>
+                <w:color w:val="1F3864" w:themeColor="accent5" w:themeShade="80"/>
+                <w:sz w:val="24"/>
+              </w:rPr>
+              <w:t>.</w:t>
+            </w:r>
+          </w:p>
+          <w:p>
+            <w:pPr>
+              <w:rPr>
+                <w:rFonts w:asciiTheme="majorHAnsi" w:hAnsiTheme="majorHAnsi"/>
+                <w:color w:val="1F3864" w:themeColor="accent5" w:themeShade="80"/>
+                <w:sz w:val="24"/>
+              </w:rPr>
+            </w:pPr>
+            <w:r>
+              <w:rPr>
+                <w:rFonts w:asciiTheme="majorHAnsi" w:hAnsiTheme="majorHAnsi"/>
+                <w:color w:val="1F3864" w:themeColor="accent5" w:themeShade="80"/>
+                <w:sz w:val="24"/>
+              </w:rPr>
+              <w:t>Game Over laten functioneren.</w:t>
             </w:r>
           </w:p>
           <w:p>
@@ -4073,59 +3764,41 @@
               </w:rPr>
               <w:t>Planning en werkverdelingsverslag</w:t>
             </w:r>
-          </w:p>
-          <w:p>
-            <w:pPr>
-              <w:rPr>
-                <w:rFonts w:asciiTheme="majorHAnsi" w:hAnsiTheme="majorHAnsi"/>
-                <w:color w:val="1F3864" w:themeColor="accent5" w:themeShade="80"/>
-                <w:sz w:val="24"/>
-              </w:rPr>
-            </w:pPr>
-            <w:r>
-              <w:rPr>
-                <w:rFonts w:asciiTheme="majorHAnsi" w:hAnsiTheme="majorHAnsi"/>
-                <w:color w:val="1F3864" w:themeColor="accent5" w:themeShade="80"/>
-                <w:sz w:val="24"/>
-              </w:rPr>
-              <w:t xml:space="preserve">Game Over </w:t>
-            </w:r>
-            <w:proofErr w:type="spellStart"/>
-            <w:r>
-              <w:rPr>
-                <w:rFonts w:asciiTheme="majorHAnsi" w:hAnsiTheme="majorHAnsi"/>
-                <w:color w:val="1F3864" w:themeColor="accent5" w:themeShade="80"/>
-                <w:sz w:val="24"/>
-              </w:rPr>
-              <w:t>sad</w:t>
-            </w:r>
-            <w:proofErr w:type="spellEnd"/>
-            <w:r>
-              <w:rPr>
-                <w:rFonts w:asciiTheme="majorHAnsi" w:hAnsiTheme="majorHAnsi"/>
-                <w:color w:val="1F3864" w:themeColor="accent5" w:themeShade="80"/>
-                <w:sz w:val="24"/>
-              </w:rPr>
-              <w:t xml:space="preserve"> </w:t>
-            </w:r>
-            <w:proofErr w:type="spellStart"/>
-            <w:r>
-              <w:rPr>
-                <w:rFonts w:asciiTheme="majorHAnsi" w:hAnsiTheme="majorHAnsi"/>
-                <w:color w:val="1F3864" w:themeColor="accent5" w:themeShade="80"/>
-                <w:sz w:val="24"/>
-              </w:rPr>
-              <w:t>Pablo</w:t>
-            </w:r>
-            <w:proofErr w:type="spellEnd"/>
-            <w:r>
-              <w:rPr>
-                <w:rFonts w:asciiTheme="majorHAnsi" w:hAnsiTheme="majorHAnsi"/>
-                <w:color w:val="1F3864" w:themeColor="accent5" w:themeShade="80"/>
-                <w:sz w:val="24"/>
-              </w:rPr>
-              <w:t xml:space="preserve"> ontwerpen</w:t>
-            </w:r>
+            <w:r>
+              <w:rPr>
+                <w:rFonts w:asciiTheme="majorHAnsi" w:hAnsiTheme="majorHAnsi"/>
+                <w:color w:val="1F3864" w:themeColor="accent5" w:themeShade="80"/>
+                <w:sz w:val="24"/>
+              </w:rPr>
+              <w:t>.</w:t>
+            </w:r>
+          </w:p>
+          <w:p>
+            <w:pPr>
+              <w:rPr>
+                <w:rFonts w:asciiTheme="majorHAnsi" w:hAnsiTheme="majorHAnsi"/>
+                <w:color w:val="1F3864" w:themeColor="accent5" w:themeShade="80"/>
+                <w:sz w:val="24"/>
+              </w:rPr>
+            </w:pPr>
+            <w:r>
+              <w:rPr>
+                <w:rFonts w:asciiTheme="majorHAnsi" w:hAnsiTheme="majorHAnsi"/>
+                <w:color w:val="1F3864" w:themeColor="accent5" w:themeShade="80"/>
+                <w:sz w:val="24"/>
+              </w:rPr>
+              <w:t>Game Over sad Pablo ontwerpen</w:t>
+            </w:r>
+            <w:r>
+              <w:rPr>
+                <w:rFonts w:asciiTheme="majorHAnsi" w:hAnsiTheme="majorHAnsi"/>
+                <w:color w:val="1F3864" w:themeColor="accent5" w:themeShade="80"/>
+                <w:sz w:val="24"/>
+              </w:rPr>
+              <w:t>.</w:t>
+            </w:r>
+            <w:bookmarkStart w:id="0" w:name="_GoBack"/>
+            <w:bookmarkEnd w:id="0"/>
           </w:p>
           <w:p>
             <w:pPr>
@@ -4149,8 +3822,8 @@
       </w:pPr>
     </w:p>
     <w:sectPr>
-      <w:headerReference w:type="default" r:id="rId8"/>
-      <w:footerReference w:type="default" r:id="rId9"/>
+      <w:headerReference w:type="default" r:id="rId7"/>
+      <w:footerReference w:type="default" r:id="rId8"/>
       <w:pgSz w:w="11906" w:h="16838"/>
       <w:pgMar w:top="1417" w:right="1417" w:bottom="1417" w:left="1417" w:header="426" w:footer="708" w:gutter="0"/>
       <w:cols w:space="708"/>
@@ -4161,7 +3834,7 @@
 </file>
 
 <file path=word/endnotes.xml><?xml version="1.0" encoding="utf-8"?>
-<w:endnotes xmlns:wpc="http://schemas.microsoft.com/office/word/2010/wordprocessingCanvas" xmlns:mc="http://schemas.openxmlformats.org/markup-compatibility/2006" xmlns:o="urn:schemas-microsoft-com:office:office" xmlns:r="http://schemas.openxmlformats.org/officeDocument/2006/relationships" xmlns:m="http://schemas.openxmlformats.org/officeDocument/2006/math" xmlns:v="urn:schemas-microsoft-com:vml" xmlns:wp14="http://schemas.microsoft.com/office/word/2010/wordprocessingDrawing" xmlns:wp="http://schemas.openxmlformats.org/drawingml/2006/wordprocessingDrawing" xmlns:w10="urn:schemas-microsoft-com:office:word" xmlns:w="http://schemas.openxmlformats.org/wordprocessingml/2006/main" xmlns:w14="http://schemas.microsoft.com/office/word/2010/wordml" xmlns:wpg="http://schemas.microsoft.com/office/word/2010/wordprocessingGroup" xmlns:wpi="http://schemas.microsoft.com/office/word/2010/wordprocessingInk" xmlns:wne="http://schemas.microsoft.com/office/word/2006/wordml" xmlns:wps="http://schemas.microsoft.com/office/word/2010/wordprocessingShape" mc:Ignorable="w14 wp14">
+<w:endnotes xmlns:wpc="http://schemas.microsoft.com/office/word/2010/wordprocessingCanvas" xmlns:mc="http://schemas.openxmlformats.org/markup-compatibility/2006" xmlns:o="urn:schemas-microsoft-com:office:office" xmlns:r="http://schemas.openxmlformats.org/officeDocument/2006/relationships" xmlns:m="http://schemas.openxmlformats.org/officeDocument/2006/math" xmlns:v="urn:schemas-microsoft-com:vml" xmlns:wp14="http://schemas.microsoft.com/office/word/2010/wordprocessingDrawing" xmlns:wp="http://schemas.openxmlformats.org/drawingml/2006/wordprocessingDrawing" xmlns:w10="urn:schemas-microsoft-com:office:word" xmlns:w="http://schemas.openxmlformats.org/wordprocessingml/2006/main" xmlns:w14="http://schemas.microsoft.com/office/word/2010/wordml" xmlns:w15="http://schemas.microsoft.com/office/word/2012/wordml" xmlns:wpg="http://schemas.microsoft.com/office/word/2010/wordprocessingGroup" xmlns:wpi="http://schemas.microsoft.com/office/word/2010/wordprocessingInk" xmlns:wne="http://schemas.microsoft.com/office/word/2006/wordml" xmlns:wps="http://schemas.microsoft.com/office/word/2010/wordprocessingShape" mc:Ignorable="w14 w15 wp14">
   <w:endnote w:type="separator" w:id="-1">
     <w:p>
       <w:pPr>
@@ -4186,7 +3859,7 @@
 </file>
 
 <file path=word/footer1.xml><?xml version="1.0" encoding="utf-8"?>
-<w:ftr xmlns:wpc="http://schemas.microsoft.com/office/word/2010/wordprocessingCanvas" xmlns:mc="http://schemas.openxmlformats.org/markup-compatibility/2006" xmlns:o="urn:schemas-microsoft-com:office:office" xmlns:r="http://schemas.openxmlformats.org/officeDocument/2006/relationships" xmlns:m="http://schemas.openxmlformats.org/officeDocument/2006/math" xmlns:v="urn:schemas-microsoft-com:vml" xmlns:wp14="http://schemas.microsoft.com/office/word/2010/wordprocessingDrawing" xmlns:wp="http://schemas.openxmlformats.org/drawingml/2006/wordprocessingDrawing" xmlns:w10="urn:schemas-microsoft-com:office:word" xmlns:w="http://schemas.openxmlformats.org/wordprocessingml/2006/main" xmlns:w14="http://schemas.microsoft.com/office/word/2010/wordml" xmlns:wpg="http://schemas.microsoft.com/office/word/2010/wordprocessingGroup" xmlns:wpi="http://schemas.microsoft.com/office/word/2010/wordprocessingInk" xmlns:wne="http://schemas.microsoft.com/office/word/2006/wordml" xmlns:wps="http://schemas.microsoft.com/office/word/2010/wordprocessingShape" mc:Ignorable="w14 wp14">
+<w:ftr xmlns:wpc="http://schemas.microsoft.com/office/word/2010/wordprocessingCanvas" xmlns:mc="http://schemas.openxmlformats.org/markup-compatibility/2006" xmlns:o="urn:schemas-microsoft-com:office:office" xmlns:r="http://schemas.openxmlformats.org/officeDocument/2006/relationships" xmlns:m="http://schemas.openxmlformats.org/officeDocument/2006/math" xmlns:v="urn:schemas-microsoft-com:vml" xmlns:wp14="http://schemas.microsoft.com/office/word/2010/wordprocessingDrawing" xmlns:wp="http://schemas.openxmlformats.org/drawingml/2006/wordprocessingDrawing" xmlns:w10="urn:schemas-microsoft-com:office:word" xmlns:w="http://schemas.openxmlformats.org/wordprocessingml/2006/main" xmlns:w14="http://schemas.microsoft.com/office/word/2010/wordml" xmlns:w15="http://schemas.microsoft.com/office/word/2012/wordml" xmlns:wpg="http://schemas.microsoft.com/office/word/2010/wordprocessingGroup" xmlns:wpi="http://schemas.microsoft.com/office/word/2010/wordprocessingInk" xmlns:wne="http://schemas.microsoft.com/office/word/2006/wordml" xmlns:wps="http://schemas.microsoft.com/office/word/2010/wordprocessingShape" mc:Ignorable="w14 w15 wp14">
   <w:sdt>
     <w:sdtPr>
       <w:id w:val="-1536804286"/>
@@ -4216,7 +3889,7 @@
             <w:noProof/>
             <w:lang w:val="nl-NL"/>
           </w:rPr>
-          <w:t>2</w:t>
+          <w:t>4</w:t>
         </w:r>
         <w:r>
           <w:fldChar w:fldCharType="end"/>
@@ -4233,7 +3906,7 @@
 </file>
 
 <file path=word/footnotes.xml><?xml version="1.0" encoding="utf-8"?>
-<w:footnotes xmlns:wpc="http://schemas.microsoft.com/office/word/2010/wordprocessingCanvas" xmlns:mc="http://schemas.openxmlformats.org/markup-compatibility/2006" xmlns:o="urn:schemas-microsoft-com:office:office" xmlns:r="http://schemas.openxmlformats.org/officeDocument/2006/relationships" xmlns:m="http://schemas.openxmlformats.org/officeDocument/2006/math" xmlns:v="urn:schemas-microsoft-com:vml" xmlns:wp14="http://schemas.microsoft.com/office/word/2010/wordprocessingDrawing" xmlns:wp="http://schemas.openxmlformats.org/drawingml/2006/wordprocessingDrawing" xmlns:w10="urn:schemas-microsoft-com:office:word" xmlns:w="http://schemas.openxmlformats.org/wordprocessingml/2006/main" xmlns:w14="http://schemas.microsoft.com/office/word/2010/wordml" xmlns:wpg="http://schemas.microsoft.com/office/word/2010/wordprocessingGroup" xmlns:wpi="http://schemas.microsoft.com/office/word/2010/wordprocessingInk" xmlns:wne="http://schemas.microsoft.com/office/word/2006/wordml" xmlns:wps="http://schemas.microsoft.com/office/word/2010/wordprocessingShape" mc:Ignorable="w14 wp14">
+<w:footnotes xmlns:wpc="http://schemas.microsoft.com/office/word/2010/wordprocessingCanvas" xmlns:mc="http://schemas.openxmlformats.org/markup-compatibility/2006" xmlns:o="urn:schemas-microsoft-com:office:office" xmlns:r="http://schemas.openxmlformats.org/officeDocument/2006/relationships" xmlns:m="http://schemas.openxmlformats.org/officeDocument/2006/math" xmlns:v="urn:schemas-microsoft-com:vml" xmlns:wp14="http://schemas.microsoft.com/office/word/2010/wordprocessingDrawing" xmlns:wp="http://schemas.openxmlformats.org/drawingml/2006/wordprocessingDrawing" xmlns:w10="urn:schemas-microsoft-com:office:word" xmlns:w="http://schemas.openxmlformats.org/wordprocessingml/2006/main" xmlns:w14="http://schemas.microsoft.com/office/word/2010/wordml" xmlns:w15="http://schemas.microsoft.com/office/word/2012/wordml" xmlns:wpg="http://schemas.microsoft.com/office/word/2010/wordprocessingGroup" xmlns:wpi="http://schemas.microsoft.com/office/word/2010/wordprocessingInk" xmlns:wne="http://schemas.microsoft.com/office/word/2006/wordml" xmlns:wps="http://schemas.microsoft.com/office/word/2010/wordprocessingShape" mc:Ignorable="w14 w15 wp14">
   <w:footnote w:type="separator" w:id="-1">
     <w:p>
       <w:pPr>
@@ -4258,7 +3931,7 @@
 </file>
 
 <file path=word/header1.xml><?xml version="1.0" encoding="utf-8"?>
-<w:hdr xmlns:wpc="http://schemas.microsoft.com/office/word/2010/wordprocessingCanvas" xmlns:mc="http://schemas.openxmlformats.org/markup-compatibility/2006" xmlns:o="urn:schemas-microsoft-com:office:office" xmlns:r="http://schemas.openxmlformats.org/officeDocument/2006/relationships" xmlns:m="http://schemas.openxmlformats.org/officeDocument/2006/math" xmlns:v="urn:schemas-microsoft-com:vml" xmlns:wp14="http://schemas.microsoft.com/office/word/2010/wordprocessingDrawing" xmlns:wp="http://schemas.openxmlformats.org/drawingml/2006/wordprocessingDrawing" xmlns:w10="urn:schemas-microsoft-com:office:word" xmlns:w="http://schemas.openxmlformats.org/wordprocessingml/2006/main" xmlns:w14="http://schemas.microsoft.com/office/word/2010/wordml" xmlns:wpg="http://schemas.microsoft.com/office/word/2010/wordprocessingGroup" xmlns:wpi="http://schemas.microsoft.com/office/word/2010/wordprocessingInk" xmlns:wne="http://schemas.microsoft.com/office/word/2006/wordml" xmlns:wps="http://schemas.microsoft.com/office/word/2010/wordprocessingShape" mc:Ignorable="w14 wp14">
+<w:hdr xmlns:wpc="http://schemas.microsoft.com/office/word/2010/wordprocessingCanvas" xmlns:mc="http://schemas.openxmlformats.org/markup-compatibility/2006" xmlns:o="urn:schemas-microsoft-com:office:office" xmlns:r="http://schemas.openxmlformats.org/officeDocument/2006/relationships" xmlns:m="http://schemas.openxmlformats.org/officeDocument/2006/math" xmlns:v="urn:schemas-microsoft-com:vml" xmlns:wp14="http://schemas.microsoft.com/office/word/2010/wordprocessingDrawing" xmlns:wp="http://schemas.openxmlformats.org/drawingml/2006/wordprocessingDrawing" xmlns:w10="urn:schemas-microsoft-com:office:word" xmlns:w="http://schemas.openxmlformats.org/wordprocessingml/2006/main" xmlns:w14="http://schemas.microsoft.com/office/word/2010/wordml" xmlns:w15="http://schemas.microsoft.com/office/word/2012/wordml" xmlns:wpg="http://schemas.microsoft.com/office/word/2010/wordprocessingGroup" xmlns:wpi="http://schemas.microsoft.com/office/word/2010/wordprocessingInk" xmlns:wne="http://schemas.microsoft.com/office/word/2006/wordml" xmlns:wps="http://schemas.microsoft.com/office/word/2010/wordprocessingShape" mc:Ignorable="w14 w15 wp14">
   <w:p>
     <w:pPr>
       <w:pStyle w:val="Koptekst"/>
@@ -4274,15 +3947,7 @@
       <w:jc w:val="right"/>
     </w:pPr>
     <w:r>
-      <w:t xml:space="preserve">Project </w:t>
-    </w:r>
-    <w:proofErr w:type="spellStart"/>
-    <w:r>
-      <w:t>Pablo</w:t>
-    </w:r>
-    <w:proofErr w:type="spellEnd"/>
-    <w:r>
-      <w:t xml:space="preserve"> – Lost Kitten </w:t>
+      <w:t xml:space="preserve">Project Pablo – Lost Kitten </w:t>
     </w:r>
     <w:r>
       <w:ptab w:relativeTo="margin" w:alignment="center" w:leader="none"/>
@@ -4297,39 +3962,24 @@
       <w:t xml:space="preserve"> </w:t>
     </w:r>
     <w:r>
-      <w:t xml:space="preserve">Pepijn </w:t>
+      <w:t>Pepijn Willekens</w:t>
     </w:r>
-    <w:proofErr w:type="spellStart"/>
-    <w:r>
-      <w:t>Willekens</w:t>
-    </w:r>
-    <w:proofErr w:type="spellEnd"/>
   </w:p>
   <w:p>
     <w:pPr>
       <w:pStyle w:val="Koptekst"/>
       <w:jc w:val="right"/>
     </w:pPr>
-    <w:proofErr w:type="spellStart"/>
     <w:r>
-      <w:t>Phedra</w:t>
+      <w:t>Phedra Moerloos</w:t>
     </w:r>
-    <w:proofErr w:type="spellEnd"/>
-    <w:r>
-      <w:t xml:space="preserve"> </w:t>
-    </w:r>
-    <w:proofErr w:type="spellStart"/>
-    <w:r>
-      <w:t>Moerloos</w:t>
-    </w:r>
-    <w:proofErr w:type="spellEnd"/>
   </w:p>
   <w:p/>
 </w:hdr>
 </file>
 
 <file path=word/numbering.xml><?xml version="1.0" encoding="utf-8"?>
-<w:numbering xmlns:wpc="http://schemas.microsoft.com/office/word/2010/wordprocessingCanvas" xmlns:mc="http://schemas.openxmlformats.org/markup-compatibility/2006" xmlns:o="urn:schemas-microsoft-com:office:office" xmlns:r="http://schemas.openxmlformats.org/officeDocument/2006/relationships" xmlns:m="http://schemas.openxmlformats.org/officeDocument/2006/math" xmlns:v="urn:schemas-microsoft-com:vml" xmlns:wp14="http://schemas.microsoft.com/office/word/2010/wordprocessingDrawing" xmlns:wp="http://schemas.openxmlformats.org/drawingml/2006/wordprocessingDrawing" xmlns:w10="urn:schemas-microsoft-com:office:word" xmlns:w="http://schemas.openxmlformats.org/wordprocessingml/2006/main" xmlns:w14="http://schemas.microsoft.com/office/word/2010/wordml" xmlns:wpg="http://schemas.microsoft.com/office/word/2010/wordprocessingGroup" xmlns:wpi="http://schemas.microsoft.com/office/word/2010/wordprocessingInk" xmlns:wne="http://schemas.microsoft.com/office/word/2006/wordml" xmlns:wps="http://schemas.microsoft.com/office/word/2010/wordprocessingShape" mc:Ignorable="w14 wp14">
+<w:numbering xmlns:wpc="http://schemas.microsoft.com/office/word/2010/wordprocessingCanvas" xmlns:mc="http://schemas.openxmlformats.org/markup-compatibility/2006" xmlns:o="urn:schemas-microsoft-com:office:office" xmlns:r="http://schemas.openxmlformats.org/officeDocument/2006/relationships" xmlns:m="http://schemas.openxmlformats.org/officeDocument/2006/math" xmlns:v="urn:schemas-microsoft-com:vml" xmlns:wp14="http://schemas.microsoft.com/office/word/2010/wordprocessingDrawing" xmlns:wp="http://schemas.openxmlformats.org/drawingml/2006/wordprocessingDrawing" xmlns:w10="urn:schemas-microsoft-com:office:word" xmlns:w="http://schemas.openxmlformats.org/wordprocessingml/2006/main" xmlns:w14="http://schemas.microsoft.com/office/word/2010/wordml" xmlns:w15="http://schemas.microsoft.com/office/word/2012/wordml" xmlns:wpg="http://schemas.microsoft.com/office/word/2010/wordprocessingGroup" xmlns:wpi="http://schemas.microsoft.com/office/word/2010/wordprocessingInk" xmlns:wne="http://schemas.microsoft.com/office/word/2006/wordml" xmlns:wps="http://schemas.microsoft.com/office/word/2010/wordprocessingShape" mc:Ignorable="w14 w15 wp14">
   <w:abstractNum w:abstractNumId="0">
     <w:nsid w:val="05E13109"/>
     <w:multiLevelType w:val="hybridMultilevel"/>
@@ -4449,7 +4099,7 @@
 </file>
 
 <file path=word/styles.xml><?xml version="1.0" encoding="utf-8"?>
-<w:styles xmlns:mc="http://schemas.openxmlformats.org/markup-compatibility/2006" xmlns:r="http://schemas.openxmlformats.org/officeDocument/2006/relationships" xmlns:w="http://schemas.openxmlformats.org/wordprocessingml/2006/main" xmlns:w14="http://schemas.microsoft.com/office/word/2010/wordml" mc:Ignorable="w14">
+<w:styles xmlns:mc="http://schemas.openxmlformats.org/markup-compatibility/2006" xmlns:r="http://schemas.openxmlformats.org/officeDocument/2006/relationships" xmlns:w="http://schemas.openxmlformats.org/wordprocessingml/2006/main" xmlns:w14="http://schemas.microsoft.com/office/word/2010/wordml" xmlns:w15="http://schemas.microsoft.com/office/word/2012/wordml" mc:Ignorable="w14 w15">
   <w:docDefaults>
     <w:rPrDefault>
       <w:rPr>
@@ -4465,144 +4115,378 @@
       </w:pPr>
     </w:pPrDefault>
   </w:docDefaults>
-  <w:latentStyles w:defLockedState="0" w:defUIPriority="99" w:defSemiHidden="1" w:defUnhideWhenUsed="1" w:defQFormat="0" w:count="267">
-    <w:lsdException w:name="Normal" w:semiHidden="0" w:uiPriority="0" w:unhideWhenUsed="0" w:qFormat="1"/>
-    <w:lsdException w:name="heading 1" w:semiHidden="0" w:uiPriority="9" w:unhideWhenUsed="0" w:qFormat="1"/>
-    <w:lsdException w:name="heading 2" w:uiPriority="9" w:qFormat="1"/>
-    <w:lsdException w:name="heading 3" w:uiPriority="9" w:qFormat="1"/>
-    <w:lsdException w:name="heading 4" w:uiPriority="9" w:qFormat="1"/>
-    <w:lsdException w:name="heading 5" w:uiPriority="9" w:qFormat="1"/>
-    <w:lsdException w:name="heading 6" w:uiPriority="9" w:qFormat="1"/>
-    <w:lsdException w:name="heading 7" w:uiPriority="9" w:qFormat="1"/>
-    <w:lsdException w:name="heading 8" w:uiPriority="9" w:qFormat="1"/>
-    <w:lsdException w:name="heading 9" w:uiPriority="9" w:qFormat="1"/>
-    <w:lsdException w:name="toc 1" w:uiPriority="39"/>
-    <w:lsdException w:name="toc 2" w:uiPriority="39"/>
-    <w:lsdException w:name="toc 3" w:uiPriority="39"/>
-    <w:lsdException w:name="toc 4" w:uiPriority="39"/>
-    <w:lsdException w:name="toc 5" w:uiPriority="39"/>
-    <w:lsdException w:name="toc 6" w:uiPriority="39"/>
-    <w:lsdException w:name="toc 7" w:uiPriority="39"/>
-    <w:lsdException w:name="toc 8" w:uiPriority="39"/>
-    <w:lsdException w:name="toc 9" w:uiPriority="39"/>
-    <w:lsdException w:name="caption" w:uiPriority="35" w:qFormat="1"/>
-    <w:lsdException w:name="Title" w:semiHidden="0" w:uiPriority="10" w:unhideWhenUsed="0" w:qFormat="1"/>
-    <w:lsdException w:name="Default Paragraph Font" w:uiPriority="1"/>
-    <w:lsdException w:name="Subtitle" w:semiHidden="0" w:uiPriority="11" w:unhideWhenUsed="0" w:qFormat="1"/>
-    <w:lsdException w:name="Strong" w:semiHidden="0" w:uiPriority="22" w:unhideWhenUsed="0" w:qFormat="1"/>
-    <w:lsdException w:name="Emphasis" w:semiHidden="0" w:uiPriority="20" w:unhideWhenUsed="0" w:qFormat="1"/>
-    <w:lsdException w:name="Table Grid" w:semiHidden="0" w:uiPriority="39" w:unhideWhenUsed="0"/>
-    <w:lsdException w:name="Placeholder Text" w:unhideWhenUsed="0"/>
-    <w:lsdException w:name="No Spacing" w:semiHidden="0" w:uiPriority="1" w:unhideWhenUsed="0" w:qFormat="1"/>
-    <w:lsdException w:name="Light Shading" w:semiHidden="0" w:uiPriority="60" w:unhideWhenUsed="0"/>
-    <w:lsdException w:name="Light List" w:semiHidden="0" w:uiPriority="61" w:unhideWhenUsed="0"/>
-    <w:lsdException w:name="Light Grid" w:semiHidden="0" w:uiPriority="62" w:unhideWhenUsed="0"/>
-    <w:lsdException w:name="Medium Shading 1" w:semiHidden="0" w:uiPriority="63" w:unhideWhenUsed="0"/>
-    <w:lsdException w:name="Medium Shading 2" w:semiHidden="0" w:uiPriority="64" w:unhideWhenUsed="0"/>
-    <w:lsdException w:name="Medium List 1" w:semiHidden="0" w:uiPriority="65" w:unhideWhenUsed="0"/>
-    <w:lsdException w:name="Medium List 2" w:semiHidden="0" w:uiPriority="66" w:unhideWhenUsed="0"/>
-    <w:lsdException w:name="Medium Grid 1" w:semiHidden="0" w:uiPriority="67" w:unhideWhenUsed="0"/>
-    <w:lsdException w:name="Medium Grid 2" w:semiHidden="0" w:uiPriority="68" w:unhideWhenUsed="0"/>
-    <w:lsdException w:name="Medium Grid 3" w:semiHidden="0" w:uiPriority="69" w:unhideWhenUsed="0"/>
-    <w:lsdException w:name="Dark List" w:semiHidden="0" w:uiPriority="70" w:unhideWhenUsed="0"/>
-    <w:lsdException w:name="Colorful Shading" w:semiHidden="0" w:uiPriority="71" w:unhideWhenUsed="0"/>
-    <w:lsdException w:name="Colorful List" w:semiHidden="0" w:uiPriority="72" w:unhideWhenUsed="0"/>
-    <w:lsdException w:name="Colorful Grid" w:semiHidden="0" w:uiPriority="73" w:unhideWhenUsed="0"/>
-    <w:lsdException w:name="Light Shading Accent 1" w:semiHidden="0" w:uiPriority="60" w:unhideWhenUsed="0"/>
-    <w:lsdException w:name="Light List Accent 1" w:semiHidden="0" w:uiPriority="61" w:unhideWhenUsed="0"/>
-    <w:lsdException w:name="Light Grid Accent 1" w:semiHidden="0" w:uiPriority="62" w:unhideWhenUsed="0"/>
-    <w:lsdException w:name="Medium Shading 1 Accent 1" w:semiHidden="0" w:uiPriority="63" w:unhideWhenUsed="0"/>
-    <w:lsdException w:name="Medium Shading 2 Accent 1" w:semiHidden="0" w:uiPriority="64" w:unhideWhenUsed="0"/>
-    <w:lsdException w:name="Medium List 1 Accent 1" w:semiHidden="0" w:uiPriority="65" w:unhideWhenUsed="0"/>
-    <w:lsdException w:name="Revision" w:unhideWhenUsed="0"/>
-    <w:lsdException w:name="List Paragraph" w:semiHidden="0" w:uiPriority="34" w:unhideWhenUsed="0" w:qFormat="1"/>
-    <w:lsdException w:name="Quote" w:semiHidden="0" w:uiPriority="29" w:unhideWhenUsed="0" w:qFormat="1"/>
-    <w:lsdException w:name="Intense Quote" w:semiHidden="0" w:uiPriority="30" w:unhideWhenUsed="0" w:qFormat="1"/>
-    <w:lsdException w:name="Medium List 2 Accent 1" w:semiHidden="0" w:uiPriority="66" w:unhideWhenUsed="0"/>
-    <w:lsdException w:name="Medium Grid 1 Accent 1" w:semiHidden="0" w:uiPriority="67" w:unhideWhenUsed="0"/>
-    <w:lsdException w:name="Medium Grid 2 Accent 1" w:semiHidden="0" w:uiPriority="68" w:unhideWhenUsed="0"/>
-    <w:lsdException w:name="Medium Grid 3 Accent 1" w:semiHidden="0" w:uiPriority="69" w:unhideWhenUsed="0"/>
-    <w:lsdException w:name="Dark List Accent 1" w:semiHidden="0" w:uiPriority="70" w:unhideWhenUsed="0"/>
-    <w:lsdException w:name="Colorful Shading Accent 1" w:semiHidden="0" w:uiPriority="71" w:unhideWhenUsed="0"/>
-    <w:lsdException w:name="Colorful List Accent 1" w:semiHidden="0" w:uiPriority="72" w:unhideWhenUsed="0"/>
-    <w:lsdException w:name="Colorful Grid Accent 1" w:semiHidden="0" w:uiPriority="73" w:unhideWhenUsed="0"/>
-    <w:lsdException w:name="Light Shading Accent 2" w:semiHidden="0" w:uiPriority="60" w:unhideWhenUsed="0"/>
-    <w:lsdException w:name="Light List Accent 2" w:semiHidden="0" w:uiPriority="61" w:unhideWhenUsed="0"/>
-    <w:lsdException w:name="Light Grid Accent 2" w:semiHidden="0" w:uiPriority="62" w:unhideWhenUsed="0"/>
-    <w:lsdException w:name="Medium Shading 1 Accent 2" w:semiHidden="0" w:uiPriority="63" w:unhideWhenUsed="0"/>
-    <w:lsdException w:name="Medium Shading 2 Accent 2" w:semiHidden="0" w:uiPriority="64" w:unhideWhenUsed="0"/>
-    <w:lsdException w:name="Medium List 1 Accent 2" w:semiHidden="0" w:uiPriority="65" w:unhideWhenUsed="0"/>
-    <w:lsdException w:name="Medium List 2 Accent 2" w:semiHidden="0" w:uiPriority="66" w:unhideWhenUsed="0"/>
-    <w:lsdException w:name="Medium Grid 1 Accent 2" w:semiHidden="0" w:uiPriority="67" w:unhideWhenUsed="0"/>
-    <w:lsdException w:name="Medium Grid 2 Accent 2" w:semiHidden="0" w:uiPriority="68" w:unhideWhenUsed="0"/>
-    <w:lsdException w:name="Medium Grid 3 Accent 2" w:semiHidden="0" w:uiPriority="69" w:unhideWhenUsed="0"/>
-    <w:lsdException w:name="Dark List Accent 2" w:semiHidden="0" w:uiPriority="70" w:unhideWhenUsed="0"/>
-    <w:lsdException w:name="Colorful Shading Accent 2" w:semiHidden="0" w:uiPriority="71" w:unhideWhenUsed="0"/>
-    <w:lsdException w:name="Colorful List Accent 2" w:semiHidden="0" w:uiPriority="72" w:unhideWhenUsed="0"/>
-    <w:lsdException w:name="Colorful Grid Accent 2" w:semiHidden="0" w:uiPriority="73" w:unhideWhenUsed="0"/>
-    <w:lsdException w:name="Light Shading Accent 3" w:semiHidden="0" w:uiPriority="60" w:unhideWhenUsed="0"/>
-    <w:lsdException w:name="Light List Accent 3" w:semiHidden="0" w:uiPriority="61" w:unhideWhenUsed="0"/>
-    <w:lsdException w:name="Light Grid Accent 3" w:semiHidden="0" w:uiPriority="62" w:unhideWhenUsed="0"/>
-    <w:lsdException w:name="Medium Shading 1 Accent 3" w:semiHidden="0" w:uiPriority="63" w:unhideWhenUsed="0"/>
-    <w:lsdException w:name="Medium Shading 2 Accent 3" w:semiHidden="0" w:uiPriority="64" w:unhideWhenUsed="0"/>
-    <w:lsdException w:name="Medium List 1 Accent 3" w:semiHidden="0" w:uiPriority="65" w:unhideWhenUsed="0"/>
-    <w:lsdException w:name="Medium List 2 Accent 3" w:semiHidden="0" w:uiPriority="66" w:unhideWhenUsed="0"/>
-    <w:lsdException w:name="Medium Grid 1 Accent 3" w:semiHidden="0" w:uiPriority="67" w:unhideWhenUsed="0"/>
-    <w:lsdException w:name="Medium Grid 2 Accent 3" w:semiHidden="0" w:uiPriority="68" w:unhideWhenUsed="0"/>
-    <w:lsdException w:name="Medium Grid 3 Accent 3" w:semiHidden="0" w:uiPriority="69" w:unhideWhenUsed="0"/>
-    <w:lsdException w:name="Dark List Accent 3" w:semiHidden="0" w:uiPriority="70" w:unhideWhenUsed="0"/>
-    <w:lsdException w:name="Colorful Shading Accent 3" w:semiHidden="0" w:uiPriority="71" w:unhideWhenUsed="0"/>
-    <w:lsdException w:name="Colorful List Accent 3" w:semiHidden="0" w:uiPriority="72" w:unhideWhenUsed="0"/>
-    <w:lsdException w:name="Colorful Grid Accent 3" w:semiHidden="0" w:uiPriority="73" w:unhideWhenUsed="0"/>
-    <w:lsdException w:name="Light Shading Accent 4" w:semiHidden="0" w:uiPriority="60" w:unhideWhenUsed="0"/>
-    <w:lsdException w:name="Light List Accent 4" w:semiHidden="0" w:uiPriority="61" w:unhideWhenUsed="0"/>
-    <w:lsdException w:name="Light Grid Accent 4" w:semiHidden="0" w:uiPriority="62" w:unhideWhenUsed="0"/>
-    <w:lsdException w:name="Medium Shading 1 Accent 4" w:semiHidden="0" w:uiPriority="63" w:unhideWhenUsed="0"/>
-    <w:lsdException w:name="Medium Shading 2 Accent 4" w:semiHidden="0" w:uiPriority="64" w:unhideWhenUsed="0"/>
-    <w:lsdException w:name="Medium List 1 Accent 4" w:semiHidden="0" w:uiPriority="65" w:unhideWhenUsed="0"/>
-    <w:lsdException w:name="Medium List 2 Accent 4" w:semiHidden="0" w:uiPriority="66" w:unhideWhenUsed="0"/>
-    <w:lsdException w:name="Medium Grid 1 Accent 4" w:semiHidden="0" w:uiPriority="67" w:unhideWhenUsed="0"/>
-    <w:lsdException w:name="Medium Grid 2 Accent 4" w:semiHidden="0" w:uiPriority="68" w:unhideWhenUsed="0"/>
-    <w:lsdException w:name="Medium Grid 3 Accent 4" w:semiHidden="0" w:uiPriority="69" w:unhideWhenUsed="0"/>
-    <w:lsdException w:name="Dark List Accent 4" w:semiHidden="0" w:uiPriority="70" w:unhideWhenUsed="0"/>
-    <w:lsdException w:name="Colorful Shading Accent 4" w:semiHidden="0" w:uiPriority="71" w:unhideWhenUsed="0"/>
-    <w:lsdException w:name="Colorful List Accent 4" w:semiHidden="0" w:uiPriority="72" w:unhideWhenUsed="0"/>
-    <w:lsdException w:name="Colorful Grid Accent 4" w:semiHidden="0" w:uiPriority="73" w:unhideWhenUsed="0"/>
-    <w:lsdException w:name="Light Shading Accent 5" w:semiHidden="0" w:uiPriority="60" w:unhideWhenUsed="0"/>
-    <w:lsdException w:name="Light List Accent 5" w:semiHidden="0" w:uiPriority="61" w:unhideWhenUsed="0"/>
-    <w:lsdException w:name="Light Grid Accent 5" w:semiHidden="0" w:uiPriority="62" w:unhideWhenUsed="0"/>
-    <w:lsdException w:name="Medium Shading 1 Accent 5" w:semiHidden="0" w:uiPriority="63" w:unhideWhenUsed="0"/>
-    <w:lsdException w:name="Medium Shading 2 Accent 5" w:semiHidden="0" w:uiPriority="64" w:unhideWhenUsed="0"/>
-    <w:lsdException w:name="Medium List 1 Accent 5" w:semiHidden="0" w:uiPriority="65" w:unhideWhenUsed="0"/>
-    <w:lsdException w:name="Medium List 2 Accent 5" w:semiHidden="0" w:uiPriority="66" w:unhideWhenUsed="0"/>
-    <w:lsdException w:name="Medium Grid 1 Accent 5" w:semiHidden="0" w:uiPriority="67" w:unhideWhenUsed="0"/>
-    <w:lsdException w:name="Medium Grid 2 Accent 5" w:semiHidden="0" w:uiPriority="68" w:unhideWhenUsed="0"/>
-    <w:lsdException w:name="Medium Grid 3 Accent 5" w:semiHidden="0" w:uiPriority="69" w:unhideWhenUsed="0"/>
-    <w:lsdException w:name="Dark List Accent 5" w:semiHidden="0" w:uiPriority="70" w:unhideWhenUsed="0"/>
-    <w:lsdException w:name="Colorful Shading Accent 5" w:semiHidden="0" w:uiPriority="71" w:unhideWhenUsed="0"/>
-    <w:lsdException w:name="Colorful List Accent 5" w:semiHidden="0" w:uiPriority="72" w:unhideWhenUsed="0"/>
-    <w:lsdException w:name="Colorful Grid Accent 5" w:semiHidden="0" w:uiPriority="73" w:unhideWhenUsed="0"/>
-    <w:lsdException w:name="Light Shading Accent 6" w:semiHidden="0" w:uiPriority="60" w:unhideWhenUsed="0"/>
-    <w:lsdException w:name="Light List Accent 6" w:semiHidden="0" w:uiPriority="61" w:unhideWhenUsed="0"/>
-    <w:lsdException w:name="Light Grid Accent 6" w:semiHidden="0" w:uiPriority="62" w:unhideWhenUsed="0"/>
-    <w:lsdException w:name="Medium Shading 1 Accent 6" w:semiHidden="0" w:uiPriority="63" w:unhideWhenUsed="0"/>
-    <w:lsdException w:name="Medium Shading 2 Accent 6" w:semiHidden="0" w:uiPriority="64" w:unhideWhenUsed="0"/>
-    <w:lsdException w:name="Medium List 1 Accent 6" w:semiHidden="0" w:uiPriority="65" w:unhideWhenUsed="0"/>
-    <w:lsdException w:name="Medium List 2 Accent 6" w:semiHidden="0" w:uiPriority="66" w:unhideWhenUsed="0"/>
-    <w:lsdException w:name="Medium Grid 1 Accent 6" w:semiHidden="0" w:uiPriority="67" w:unhideWhenUsed="0"/>
-    <w:lsdException w:name="Medium Grid 2 Accent 6" w:semiHidden="0" w:uiPriority="68" w:unhideWhenUsed="0"/>
-    <w:lsdException w:name="Medium Grid 3 Accent 6" w:semiHidden="0" w:uiPriority="69" w:unhideWhenUsed="0"/>
-    <w:lsdException w:name="Dark List Accent 6" w:semiHidden="0" w:uiPriority="70" w:unhideWhenUsed="0"/>
-    <w:lsdException w:name="Colorful Shading Accent 6" w:semiHidden="0" w:uiPriority="71" w:unhideWhenUsed="0"/>
-    <w:lsdException w:name="Colorful List Accent 6" w:semiHidden="0" w:uiPriority="72" w:unhideWhenUsed="0"/>
-    <w:lsdException w:name="Colorful Grid Accent 6" w:semiHidden="0" w:uiPriority="73" w:unhideWhenUsed="0"/>
-    <w:lsdException w:name="Subtle Emphasis" w:semiHidden="0" w:uiPriority="19" w:unhideWhenUsed="0" w:qFormat="1"/>
-    <w:lsdException w:name="Intense Emphasis" w:semiHidden="0" w:uiPriority="21" w:unhideWhenUsed="0" w:qFormat="1"/>
-    <w:lsdException w:name="Subtle Reference" w:semiHidden="0" w:uiPriority="31" w:unhideWhenUsed="0" w:qFormat="1"/>
-    <w:lsdException w:name="Intense Reference" w:semiHidden="0" w:uiPriority="32" w:unhideWhenUsed="0" w:qFormat="1"/>
-    <w:lsdException w:name="Book Title" w:semiHidden="0" w:uiPriority="33" w:unhideWhenUsed="0" w:qFormat="1"/>
-    <w:lsdException w:name="Bibliography" w:uiPriority="37"/>
-    <w:lsdException w:name="TOC Heading" w:uiPriority="39" w:qFormat="1"/>
+  <w:latentStyles w:defLockedState="0" w:defUIPriority="99" w:defSemiHidden="0" w:defUnhideWhenUsed="0" w:defQFormat="0" w:count="371">
+    <w:lsdException w:name="Normal" w:uiPriority="0" w:qFormat="1"/>
+    <w:lsdException w:name="heading 1" w:uiPriority="9" w:qFormat="1"/>
+    <w:lsdException w:name="heading 2" w:semiHidden="1" w:uiPriority="9" w:unhideWhenUsed="1" w:qFormat="1"/>
+    <w:lsdException w:name="heading 3" w:semiHidden="1" w:uiPriority="9" w:unhideWhenUsed="1" w:qFormat="1"/>
+    <w:lsdException w:name="heading 4" w:semiHidden="1" w:uiPriority="9" w:unhideWhenUsed="1" w:qFormat="1"/>
+    <w:lsdException w:name="heading 5" w:semiHidden="1" w:uiPriority="9" w:unhideWhenUsed="1" w:qFormat="1"/>
+    <w:lsdException w:name="heading 6" w:semiHidden="1" w:uiPriority="9" w:unhideWhenUsed="1" w:qFormat="1"/>
+    <w:lsdException w:name="heading 7" w:semiHidden="1" w:uiPriority="9" w:unhideWhenUsed="1" w:qFormat="1"/>
+    <w:lsdException w:name="heading 8" w:semiHidden="1" w:uiPriority="9" w:unhideWhenUsed="1" w:qFormat="1"/>
+    <w:lsdException w:name="heading 9" w:semiHidden="1" w:uiPriority="9" w:unhideWhenUsed="1" w:qFormat="1"/>
+    <w:lsdException w:name="index 1" w:semiHidden="1" w:unhideWhenUsed="1"/>
+    <w:lsdException w:name="index 2" w:semiHidden="1" w:unhideWhenUsed="1"/>
+    <w:lsdException w:name="index 3" w:semiHidden="1" w:unhideWhenUsed="1"/>
+    <w:lsdException w:name="index 4" w:semiHidden="1" w:unhideWhenUsed="1"/>
+    <w:lsdException w:name="index 5" w:semiHidden="1" w:unhideWhenUsed="1"/>
+    <w:lsdException w:name="index 6" w:semiHidden="1" w:unhideWhenUsed="1"/>
+    <w:lsdException w:name="index 7" w:semiHidden="1" w:unhideWhenUsed="1"/>
+    <w:lsdException w:name="index 8" w:semiHidden="1" w:unhideWhenUsed="1"/>
+    <w:lsdException w:name="index 9" w:semiHidden="1" w:unhideWhenUsed="1"/>
+    <w:lsdException w:name="toc 1" w:semiHidden="1" w:uiPriority="39" w:unhideWhenUsed="1"/>
+    <w:lsdException w:name="toc 2" w:semiHidden="1" w:uiPriority="39" w:unhideWhenUsed="1"/>
+    <w:lsdException w:name="toc 3" w:semiHidden="1" w:uiPriority="39" w:unhideWhenUsed="1"/>
+    <w:lsdException w:name="toc 4" w:semiHidden="1" w:uiPriority="39" w:unhideWhenUsed="1"/>
+    <w:lsdException w:name="toc 5" w:semiHidden="1" w:uiPriority="39" w:unhideWhenUsed="1"/>
+    <w:lsdException w:name="toc 6" w:semiHidden="1" w:uiPriority="39" w:unhideWhenUsed="1"/>
+    <w:lsdException w:name="toc 7" w:semiHidden="1" w:uiPriority="39" w:unhideWhenUsed="1"/>
+    <w:lsdException w:name="toc 8" w:semiHidden="1" w:uiPriority="39" w:unhideWhenUsed="1"/>
+    <w:lsdException w:name="toc 9" w:semiHidden="1" w:uiPriority="39" w:unhideWhenUsed="1"/>
+    <w:lsdException w:name="Normal Indent" w:semiHidden="1" w:unhideWhenUsed="1"/>
+    <w:lsdException w:name="footnote text" w:semiHidden="1" w:unhideWhenUsed="1"/>
+    <w:lsdException w:name="annotation text" w:semiHidden="1" w:unhideWhenUsed="1"/>
+    <w:lsdException w:name="header" w:semiHidden="1" w:unhideWhenUsed="1"/>
+    <w:lsdException w:name="footer" w:semiHidden="1" w:unhideWhenUsed="1"/>
+    <w:lsdException w:name="index heading" w:semiHidden="1" w:unhideWhenUsed="1"/>
+    <w:lsdException w:name="caption" w:semiHidden="1" w:uiPriority="35" w:unhideWhenUsed="1" w:qFormat="1"/>
+    <w:lsdException w:name="table of figures" w:semiHidden="1" w:unhideWhenUsed="1"/>
+    <w:lsdException w:name="envelope address" w:semiHidden="1" w:unhideWhenUsed="1"/>
+    <w:lsdException w:name="envelope return" w:semiHidden="1" w:unhideWhenUsed="1"/>
+    <w:lsdException w:name="footnote reference" w:semiHidden="1" w:unhideWhenUsed="1"/>
+    <w:lsdException w:name="annotation reference" w:semiHidden="1" w:unhideWhenUsed="1"/>
+    <w:lsdException w:name="line number" w:semiHidden="1" w:unhideWhenUsed="1"/>
+    <w:lsdException w:name="page number" w:semiHidden="1" w:unhideWhenUsed="1"/>
+    <w:lsdException w:name="endnote reference" w:semiHidden="1" w:unhideWhenUsed="1"/>
+    <w:lsdException w:name="endnote text" w:semiHidden="1" w:unhideWhenUsed="1"/>
+    <w:lsdException w:name="table of authorities" w:semiHidden="1" w:unhideWhenUsed="1"/>
+    <w:lsdException w:name="macro" w:semiHidden="1" w:unhideWhenUsed="1"/>
+    <w:lsdException w:name="toa heading" w:semiHidden="1" w:unhideWhenUsed="1"/>
+    <w:lsdException w:name="List" w:semiHidden="1" w:unhideWhenUsed="1"/>
+    <w:lsdException w:name="List Bullet" w:semiHidden="1" w:unhideWhenUsed="1"/>
+    <w:lsdException w:name="List Number" w:semiHidden="1" w:unhideWhenUsed="1"/>
+    <w:lsdException w:name="List 2" w:semiHidden="1" w:unhideWhenUsed="1"/>
+    <w:lsdException w:name="List 3" w:semiHidden="1" w:unhideWhenUsed="1"/>
+    <w:lsdException w:name="List 4" w:semiHidden="1" w:unhideWhenUsed="1"/>
+    <w:lsdException w:name="List 5" w:semiHidden="1" w:unhideWhenUsed="1"/>
+    <w:lsdException w:name="List Bullet 2" w:semiHidden="1" w:unhideWhenUsed="1"/>
+    <w:lsdException w:name="List Bullet 3" w:semiHidden="1" w:unhideWhenUsed="1"/>
+    <w:lsdException w:name="List Bullet 4" w:semiHidden="1" w:unhideWhenUsed="1"/>
+    <w:lsdException w:name="List Bullet 5" w:semiHidden="1" w:unhideWhenUsed="1"/>
+    <w:lsdException w:name="List Number 2" w:semiHidden="1" w:unhideWhenUsed="1"/>
+    <w:lsdException w:name="List Number 3" w:semiHidden="1" w:unhideWhenUsed="1"/>
+    <w:lsdException w:name="List Number 4" w:semiHidden="1" w:unhideWhenUsed="1"/>
+    <w:lsdException w:name="List Number 5" w:semiHidden="1" w:unhideWhenUsed="1"/>
+    <w:lsdException w:name="Title" w:uiPriority="10" w:qFormat="1"/>
+    <w:lsdException w:name="Closing" w:semiHidden="1" w:unhideWhenUsed="1"/>
+    <w:lsdException w:name="Signature" w:semiHidden="1" w:unhideWhenUsed="1"/>
+    <w:lsdException w:name="Default Paragraph Font" w:semiHidden="1" w:uiPriority="1" w:unhideWhenUsed="1"/>
+    <w:lsdException w:name="Body Text" w:semiHidden="1" w:unhideWhenUsed="1"/>
+    <w:lsdException w:name="Body Text Indent" w:semiHidden="1" w:unhideWhenUsed="1"/>
+    <w:lsdException w:name="List Continue" w:semiHidden="1" w:unhideWhenUsed="1"/>
+    <w:lsdException w:name="List Continue 2" w:semiHidden="1" w:unhideWhenUsed="1"/>
+    <w:lsdException w:name="List Continue 3" w:semiHidden="1" w:unhideWhenUsed="1"/>
+    <w:lsdException w:name="List Continue 4" w:semiHidden="1" w:unhideWhenUsed="1"/>
+    <w:lsdException w:name="List Continue 5" w:semiHidden="1" w:unhideWhenUsed="1"/>
+    <w:lsdException w:name="Message Header" w:semiHidden="1" w:unhideWhenUsed="1"/>
+    <w:lsdException w:name="Subtitle" w:uiPriority="11" w:qFormat="1"/>
+    <w:lsdException w:name="Salutation" w:semiHidden="1" w:unhideWhenUsed="1"/>
+    <w:lsdException w:name="Date" w:semiHidden="1" w:unhideWhenUsed="1"/>
+    <w:lsdException w:name="Body Text First Indent" w:semiHidden="1" w:unhideWhenUsed="1"/>
+    <w:lsdException w:name="Body Text First Indent 2" w:semiHidden="1" w:unhideWhenUsed="1"/>
+    <w:lsdException w:name="Note Heading" w:semiHidden="1" w:unhideWhenUsed="1"/>
+    <w:lsdException w:name="Body Text 2" w:semiHidden="1" w:unhideWhenUsed="1"/>
+    <w:lsdException w:name="Body Text 3" w:semiHidden="1" w:unhideWhenUsed="1"/>
+    <w:lsdException w:name="Body Text Indent 2" w:semiHidden="1" w:unhideWhenUsed="1"/>
+    <w:lsdException w:name="Body Text Indent 3" w:semiHidden="1" w:unhideWhenUsed="1"/>
+    <w:lsdException w:name="Block Text" w:semiHidden="1" w:unhideWhenUsed="1"/>
+    <w:lsdException w:name="Hyperlink" w:semiHidden="1" w:unhideWhenUsed="1"/>
+    <w:lsdException w:name="FollowedHyperlink" w:semiHidden="1" w:unhideWhenUsed="1"/>
+    <w:lsdException w:name="Strong" w:uiPriority="22" w:qFormat="1"/>
+    <w:lsdException w:name="Emphasis" w:uiPriority="20" w:qFormat="1"/>
+    <w:lsdException w:name="Document Map" w:semiHidden="1" w:unhideWhenUsed="1"/>
+    <w:lsdException w:name="Plain Text" w:semiHidden="1" w:unhideWhenUsed="1"/>
+    <w:lsdException w:name="E-mail Signature" w:semiHidden="1" w:unhideWhenUsed="1"/>
+    <w:lsdException w:name="HTML Top of Form" w:semiHidden="1" w:unhideWhenUsed="1"/>
+    <w:lsdException w:name="HTML Bottom of Form" w:semiHidden="1" w:unhideWhenUsed="1"/>
+    <w:lsdException w:name="Normal (Web)" w:semiHidden="1" w:unhideWhenUsed="1"/>
+    <w:lsdException w:name="HTML Acronym" w:semiHidden="1" w:unhideWhenUsed="1"/>
+    <w:lsdException w:name="HTML Address" w:semiHidden="1" w:unhideWhenUsed="1"/>
+    <w:lsdException w:name="HTML Cite" w:semiHidden="1" w:unhideWhenUsed="1"/>
+    <w:lsdException w:name="HTML Code" w:semiHidden="1" w:unhideWhenUsed="1"/>
+    <w:lsdException w:name="HTML Definition" w:semiHidden="1" w:unhideWhenUsed="1"/>
+    <w:lsdException w:name="HTML Keyboard" w:semiHidden="1" w:unhideWhenUsed="1"/>
+    <w:lsdException w:name="HTML Preformatted" w:semiHidden="1" w:unhideWhenUsed="1"/>
+    <w:lsdException w:name="HTML Sample" w:semiHidden="1" w:unhideWhenUsed="1"/>
+    <w:lsdException w:name="HTML Typewriter" w:semiHidden="1" w:unhideWhenUsed="1"/>
+    <w:lsdException w:name="HTML Variable" w:semiHidden="1" w:unhideWhenUsed="1"/>
+    <w:lsdException w:name="Normal Table" w:semiHidden="1" w:unhideWhenUsed="1"/>
+    <w:lsdException w:name="annotation subject" w:semiHidden="1" w:unhideWhenUsed="1"/>
+    <w:lsdException w:name="No List" w:semiHidden="1" w:unhideWhenUsed="1"/>
+    <w:lsdException w:name="Outline List 1" w:semiHidden="1" w:unhideWhenUsed="1"/>
+    <w:lsdException w:name="Outline List 2" w:semiHidden="1" w:unhideWhenUsed="1"/>
+    <w:lsdException w:name="Outline List 3" w:semiHidden="1" w:unhideWhenUsed="1"/>
+    <w:lsdException w:name="Table Simple 1" w:semiHidden="1" w:unhideWhenUsed="1"/>
+    <w:lsdException w:name="Table Simple 2" w:semiHidden="1" w:unhideWhenUsed="1"/>
+    <w:lsdException w:name="Table Simple 3" w:semiHidden="1" w:unhideWhenUsed="1"/>
+    <w:lsdException w:name="Table Classic 1" w:semiHidden="1" w:unhideWhenUsed="1"/>
+    <w:lsdException w:name="Table Classic 2" w:semiHidden="1" w:unhideWhenUsed="1"/>
+    <w:lsdException w:name="Table Classic 3" w:semiHidden="1" w:unhideWhenUsed="1"/>
+    <w:lsdException w:name="Table Classic 4" w:semiHidden="1" w:unhideWhenUsed="1"/>
+    <w:lsdException w:name="Table Colorful 1" w:semiHidden="1" w:unhideWhenUsed="1"/>
+    <w:lsdException w:name="Table Colorful 2" w:semiHidden="1" w:unhideWhenUsed="1"/>
+    <w:lsdException w:name="Table Colorful 3" w:semiHidden="1" w:unhideWhenUsed="1"/>
+    <w:lsdException w:name="Table Columns 1" w:semiHidden="1" w:unhideWhenUsed="1"/>
+    <w:lsdException w:name="Table Columns 2" w:semiHidden="1" w:unhideWhenUsed="1"/>
+    <w:lsdException w:name="Table Columns 3" w:semiHidden="1" w:unhideWhenUsed="1"/>
+    <w:lsdException w:name="Table Columns 4" w:semiHidden="1" w:unhideWhenUsed="1"/>
+    <w:lsdException w:name="Table Columns 5" w:semiHidden="1" w:unhideWhenUsed="1"/>
+    <w:lsdException w:name="Table Grid 1" w:semiHidden="1" w:unhideWhenUsed="1"/>
+    <w:lsdException w:name="Table Grid 2" w:semiHidden="1" w:unhideWhenUsed="1"/>
+    <w:lsdException w:name="Table Grid 3" w:semiHidden="1" w:unhideWhenUsed="1"/>
+    <w:lsdException w:name="Table Grid 4" w:semiHidden="1" w:unhideWhenUsed="1"/>
+    <w:lsdException w:name="Table Grid 5" w:semiHidden="1" w:unhideWhenUsed="1"/>
+    <w:lsdException w:name="Table Grid 6" w:semiHidden="1" w:unhideWhenUsed="1"/>
+    <w:lsdException w:name="Table Grid 7" w:semiHidden="1" w:unhideWhenUsed="1"/>
+    <w:lsdException w:name="Table Grid 8" w:semiHidden="1" w:unhideWhenUsed="1"/>
+    <w:lsdException w:name="Table List 1" w:semiHidden="1" w:unhideWhenUsed="1"/>
+    <w:lsdException w:name="Table List 2" w:semiHidden="1" w:unhideWhenUsed="1"/>
+    <w:lsdException w:name="Table List 3" w:semiHidden="1" w:unhideWhenUsed="1"/>
+    <w:lsdException w:name="Table List 4" w:semiHidden="1" w:unhideWhenUsed="1"/>
+    <w:lsdException w:name="Table List 5" w:semiHidden="1" w:unhideWhenUsed="1"/>
+    <w:lsdException w:name="Table List 6" w:semiHidden="1" w:unhideWhenUsed="1"/>
+    <w:lsdException w:name="Table List 7" w:semiHidden="1" w:unhideWhenUsed="1"/>
+    <w:lsdException w:name="Table List 8" w:semiHidden="1" w:unhideWhenUsed="1"/>
+    <w:lsdException w:name="Table 3D effects 1" w:semiHidden="1" w:unhideWhenUsed="1"/>
+    <w:lsdException w:name="Table 3D effects 2" w:semiHidden="1" w:unhideWhenUsed="1"/>
+    <w:lsdException w:name="Table 3D effects 3" w:semiHidden="1" w:unhideWhenUsed="1"/>
+    <w:lsdException w:name="Table Contemporary" w:semiHidden="1" w:unhideWhenUsed="1"/>
+    <w:lsdException w:name="Table Elegant" w:semiHidden="1" w:unhideWhenUsed="1"/>
+    <w:lsdException w:name="Table Professional" w:semiHidden="1" w:unhideWhenUsed="1"/>
+    <w:lsdException w:name="Table Subtle 1" w:semiHidden="1" w:unhideWhenUsed="1"/>
+    <w:lsdException w:name="Table Subtle 2" w:semiHidden="1" w:unhideWhenUsed="1"/>
+    <w:lsdException w:name="Table Web 1" w:semiHidden="1" w:unhideWhenUsed="1"/>
+    <w:lsdException w:name="Table Web 2" w:semiHidden="1" w:unhideWhenUsed="1"/>
+    <w:lsdException w:name="Table Web 3" w:semiHidden="1" w:unhideWhenUsed="1"/>
+    <w:lsdException w:name="Balloon Text" w:semiHidden="1" w:unhideWhenUsed="1"/>
+    <w:lsdException w:name="Table Grid" w:uiPriority="39"/>
+    <w:lsdException w:name="Table Theme" w:semiHidden="1" w:unhideWhenUsed="1"/>
+    <w:lsdException w:name="Placeholder Text" w:semiHidden="1"/>
+    <w:lsdException w:name="No Spacing" w:uiPriority="1" w:qFormat="1"/>
+    <w:lsdException w:name="Light Shading" w:uiPriority="60"/>
+    <w:lsdException w:name="Light List" w:uiPriority="61"/>
+    <w:lsdException w:name="Light Grid" w:uiPriority="62"/>
+    <w:lsdException w:name="Medium Shading 1" w:uiPriority="63"/>
+    <w:lsdException w:name="Medium Shading 2" w:uiPriority="64"/>
+    <w:lsdException w:name="Medium List 1" w:uiPriority="65"/>
+    <w:lsdException w:name="Medium List 2" w:uiPriority="66"/>
+    <w:lsdException w:name="Medium Grid 1" w:uiPriority="67"/>
+    <w:lsdException w:name="Medium Grid 2" w:uiPriority="68"/>
+    <w:lsdException w:name="Medium Grid 3" w:uiPriority="69"/>
+    <w:lsdException w:name="Dark List" w:uiPriority="70"/>
+    <w:lsdException w:name="Colorful Shading" w:uiPriority="71"/>
+    <w:lsdException w:name="Colorful List" w:uiPriority="72"/>
+    <w:lsdException w:name="Colorful Grid" w:uiPriority="73"/>
+    <w:lsdException w:name="Light Shading Accent 1" w:uiPriority="60"/>
+    <w:lsdException w:name="Light List Accent 1" w:uiPriority="61"/>
+    <w:lsdException w:name="Light Grid Accent 1" w:uiPriority="62"/>
+    <w:lsdException w:name="Medium Shading 1 Accent 1" w:uiPriority="63"/>
+    <w:lsdException w:name="Medium Shading 2 Accent 1" w:uiPriority="64"/>
+    <w:lsdException w:name="Medium List 1 Accent 1" w:uiPriority="65"/>
+    <w:lsdException w:name="Revision" w:semiHidden="1"/>
+    <w:lsdException w:name="List Paragraph" w:uiPriority="34" w:qFormat="1"/>
+    <w:lsdException w:name="Quote" w:uiPriority="29" w:qFormat="1"/>
+    <w:lsdException w:name="Intense Quote" w:uiPriority="30" w:qFormat="1"/>
+    <w:lsdException w:name="Medium List 2 Accent 1" w:uiPriority="66"/>
+    <w:lsdException w:name="Medium Grid 1 Accent 1" w:uiPriority="67"/>
+    <w:lsdException w:name="Medium Grid 2 Accent 1" w:uiPriority="68"/>
+    <w:lsdException w:name="Medium Grid 3 Accent 1" w:uiPriority="69"/>
+    <w:lsdException w:name="Dark List Accent 1" w:uiPriority="70"/>
+    <w:lsdException w:name="Colorful Shading Accent 1" w:uiPriority="71"/>
+    <w:lsdException w:name="Colorful List Accent 1" w:uiPriority="72"/>
+    <w:lsdException w:name="Colorful Grid Accent 1" w:uiPriority="73"/>
+    <w:lsdException w:name="Light Shading Accent 2" w:uiPriority="60"/>
+    <w:lsdException w:name="Light List Accent 2" w:uiPriority="61"/>
+    <w:lsdException w:name="Light Grid Accent 2" w:uiPriority="62"/>
+    <w:lsdException w:name="Medium Shading 1 Accent 2" w:uiPriority="63"/>
+    <w:lsdException w:name="Medium Shading 2 Accent 2" w:uiPriority="64"/>
+    <w:lsdException w:name="Medium List 1 Accent 2" w:uiPriority="65"/>
+    <w:lsdException w:name="Medium List 2 Accent 2" w:uiPriority="66"/>
+    <w:lsdException w:name="Medium Grid 1 Accent 2" w:uiPriority="67"/>
+    <w:lsdException w:name="Medium Grid 2 Accent 2" w:uiPriority="68"/>
+    <w:lsdException w:name="Medium Grid 3 Accent 2" w:uiPriority="69"/>
+    <w:lsdException w:name="Dark List Accent 2" w:uiPriority="70"/>
+    <w:lsdException w:name="Colorful Shading Accent 2" w:uiPriority="71"/>
+    <w:lsdException w:name="Colorful List Accent 2" w:uiPriority="72"/>
+    <w:lsdException w:name="Colorful Grid Accent 2" w:uiPriority="73"/>
+    <w:lsdException w:name="Light Shading Accent 3" w:uiPriority="60"/>
+    <w:lsdException w:name="Light List Accent 3" w:uiPriority="61"/>
+    <w:lsdException w:name="Light Grid Accent 3" w:uiPriority="62"/>
+    <w:lsdException w:name="Medium Shading 1 Accent 3" w:uiPriority="63"/>
+    <w:lsdException w:name="Medium Shading 2 Accent 3" w:uiPriority="64"/>
+    <w:lsdException w:name="Medium List 1 Accent 3" w:uiPriority="65"/>
+    <w:lsdException w:name="Medium List 2 Accent 3" w:uiPriority="66"/>
+    <w:lsdException w:name="Medium Grid 1 Accent 3" w:uiPriority="67"/>
+    <w:lsdException w:name="Medium Grid 2 Accent 3" w:uiPriority="68"/>
+    <w:lsdException w:name="Medium Grid 3 Accent 3" w:uiPriority="69"/>
+    <w:lsdException w:name="Dark List Accent 3" w:uiPriority="70"/>
+    <w:lsdException w:name="Colorful Shading Accent 3" w:uiPriority="71"/>
+    <w:lsdException w:name="Colorful List Accent 3" w:uiPriority="72"/>
+    <w:lsdException w:name="Colorful Grid Accent 3" w:uiPriority="73"/>
+    <w:lsdException w:name="Light Shading Accent 4" w:uiPriority="60"/>
+    <w:lsdException w:name="Light List Accent 4" w:uiPriority="61"/>
+    <w:lsdException w:name="Light Grid Accent 4" w:uiPriority="62"/>
+    <w:lsdException w:name="Medium Shading 1 Accent 4" w:uiPriority="63"/>
+    <w:lsdException w:name="Medium Shading 2 Accent 4" w:uiPriority="64"/>
+    <w:lsdException w:name="Medium List 1 Accent 4" w:uiPriority="65"/>
+    <w:lsdException w:name="Medium List 2 Accent 4" w:uiPriority="66"/>
+    <w:lsdException w:name="Medium Grid 1 Accent 4" w:uiPriority="67"/>
+    <w:lsdException w:name="Medium Grid 2 Accent 4" w:uiPriority="68"/>
+    <w:lsdException w:name="Medium Grid 3 Accent 4" w:uiPriority="69"/>
+    <w:lsdException w:name="Dark List Accent 4" w:uiPriority="70"/>
+    <w:lsdException w:name="Colorful Shading Accent 4" w:uiPriority="71"/>
+    <w:lsdException w:name="Colorful List Accent 4" w:uiPriority="72"/>
+    <w:lsdException w:name="Colorful Grid Accent 4" w:uiPriority="73"/>
+    <w:lsdException w:name="Light Shading Accent 5" w:uiPriority="60"/>
+    <w:lsdException w:name="Light List Accent 5" w:uiPriority="61"/>
+    <w:lsdException w:name="Light Grid Accent 5" w:uiPriority="62"/>
+    <w:lsdException w:name="Medium Shading 1 Accent 5" w:uiPriority="63"/>
+    <w:lsdException w:name="Medium Shading 2 Accent 5" w:uiPriority="64"/>
+    <w:lsdException w:name="Medium List 1 Accent 5" w:uiPriority="65"/>
+    <w:lsdException w:name="Medium List 2 Accent 5" w:uiPriority="66"/>
+    <w:lsdException w:name="Medium Grid 1 Accent 5" w:uiPriority="67"/>
+    <w:lsdException w:name="Medium Grid 2 Accent 5" w:uiPriority="68"/>
+    <w:lsdException w:name="Medium Grid 3 Accent 5" w:uiPriority="69"/>
+    <w:lsdException w:name="Dark List Accent 5" w:uiPriority="70"/>
+    <w:lsdException w:name="Colorful Shading Accent 5" w:uiPriority="71"/>
+    <w:lsdException w:name="Colorful List Accent 5" w:uiPriority="72"/>
+    <w:lsdException w:name="Colorful Grid Accent 5" w:uiPriority="73"/>
+    <w:lsdException w:name="Light Shading Accent 6" w:uiPriority="60"/>
+    <w:lsdException w:name="Light List Accent 6" w:uiPriority="61"/>
+    <w:lsdException w:name="Light Grid Accent 6" w:uiPriority="62"/>
+    <w:lsdException w:name="Medium Shading 1 Accent 6" w:uiPriority="63"/>
+    <w:lsdException w:name="Medium Shading 2 Accent 6" w:uiPriority="64"/>
+    <w:lsdException w:name="Medium List 1 Accent 6" w:uiPriority="65"/>
+    <w:lsdException w:name="Medium List 2 Accent 6" w:uiPriority="66"/>
+    <w:lsdException w:name="Medium Grid 1 Accent 6" w:uiPriority="67"/>
+    <w:lsdException w:name="Medium Grid 2 Accent 6" w:uiPriority="68"/>
+    <w:lsdException w:name="Medium Grid 3 Accent 6" w:uiPriority="69"/>
+    <w:lsdException w:name="Dark List Accent 6" w:uiPriority="70"/>
+    <w:lsdException w:name="Colorful Shading Accent 6" w:uiPriority="71"/>
+    <w:lsdException w:name="Colorful List Accent 6" w:uiPriority="72"/>
+    <w:lsdException w:name="Colorful Grid Accent 6" w:uiPriority="73"/>
+    <w:lsdException w:name="Subtle Emphasis" w:uiPriority="19" w:qFormat="1"/>
+    <w:lsdException w:name="Intense Emphasis" w:uiPriority="21" w:qFormat="1"/>
+    <w:lsdException w:name="Subtle Reference" w:uiPriority="31" w:qFormat="1"/>
+    <w:lsdException w:name="Intense Reference" w:uiPriority="32" w:qFormat="1"/>
+    <w:lsdException w:name="Book Title" w:uiPriority="33" w:qFormat="1"/>
+    <w:lsdException w:name="Bibliography" w:semiHidden="1" w:uiPriority="37" w:unhideWhenUsed="1"/>
+    <w:lsdException w:name="TOC Heading" w:semiHidden="1" w:uiPriority="39" w:unhideWhenUsed="1" w:qFormat="1"/>
+    <w:lsdException w:name="Plain Table 1" w:uiPriority="41"/>
+    <w:lsdException w:name="Plain Table 2" w:uiPriority="42"/>
+    <w:lsdException w:name="Plain Table 3" w:uiPriority="43"/>
+    <w:lsdException w:name="Plain Table 4" w:uiPriority="44"/>
+    <w:lsdException w:name="Plain Table 5" w:uiPriority="45"/>
+    <w:lsdException w:name="Grid Table Light" w:uiPriority="40"/>
+    <w:lsdException w:name="Grid Table 1 Light" w:uiPriority="46"/>
+    <w:lsdException w:name="Grid Table 2" w:uiPriority="47"/>
+    <w:lsdException w:name="Grid Table 3" w:uiPriority="48"/>
+    <w:lsdException w:name="Grid Table 4" w:uiPriority="49"/>
+    <w:lsdException w:name="Grid Table 5 Dark" w:uiPriority="50"/>
+    <w:lsdException w:name="Grid Table 6 Colorful" w:uiPriority="51"/>
+    <w:lsdException w:name="Grid Table 7 Colorful" w:uiPriority="52"/>
+    <w:lsdException w:name="Grid Table 1 Light Accent 1" w:uiPriority="46"/>
+    <w:lsdException w:name="Grid Table 2 Accent 1" w:uiPriority="47"/>
+    <w:lsdException w:name="Grid Table 3 Accent 1" w:uiPriority="48"/>
+    <w:lsdException w:name="Grid Table 4 Accent 1" w:uiPriority="49"/>
+    <w:lsdException w:name="Grid Table 5 Dark Accent 1" w:uiPriority="50"/>
+    <w:lsdException w:name="Grid Table 6 Colorful Accent 1" w:uiPriority="51"/>
+    <w:lsdException w:name="Grid Table 7 Colorful Accent 1" w:uiPriority="52"/>
+    <w:lsdException w:name="Grid Table 1 Light Accent 2" w:uiPriority="46"/>
+    <w:lsdException w:name="Grid Table 2 Accent 2" w:uiPriority="47"/>
+    <w:lsdException w:name="Grid Table 3 Accent 2" w:uiPriority="48"/>
+    <w:lsdException w:name="Grid Table 4 Accent 2" w:uiPriority="49"/>
+    <w:lsdException w:name="Grid Table 5 Dark Accent 2" w:uiPriority="50"/>
+    <w:lsdException w:name="Grid Table 6 Colorful Accent 2" w:uiPriority="51"/>
+    <w:lsdException w:name="Grid Table 7 Colorful Accent 2" w:uiPriority="52"/>
+    <w:lsdException w:name="Grid Table 1 Light Accent 3" w:uiPriority="46"/>
+    <w:lsdException w:name="Grid Table 2 Accent 3" w:uiPriority="47"/>
+    <w:lsdException w:name="Grid Table 3 Accent 3" w:uiPriority="48"/>
+    <w:lsdException w:name="Grid Table 4 Accent 3" w:uiPriority="49"/>
+    <w:lsdException w:name="Grid Table 5 Dark Accent 3" w:uiPriority="50"/>
+    <w:lsdException w:name="Grid Table 6 Colorful Accent 3" w:uiPriority="51"/>
+    <w:lsdException w:name="Grid Table 7 Colorful Accent 3" w:uiPriority="52"/>
+    <w:lsdException w:name="Grid Table 1 Light Accent 4" w:uiPriority="46"/>
+    <w:lsdException w:name="Grid Table 2 Accent 4" w:uiPriority="47"/>
+    <w:lsdException w:name="Grid Table 3 Accent 4" w:uiPriority="48"/>
+    <w:lsdException w:name="Grid Table 4 Accent 4" w:uiPriority="49"/>
+    <w:lsdException w:name="Grid Table 5 Dark Accent 4" w:uiPriority="50"/>
+    <w:lsdException w:name="Grid Table 6 Colorful Accent 4" w:uiPriority="51"/>
+    <w:lsdException w:name="Grid Table 7 Colorful Accent 4" w:uiPriority="52"/>
+    <w:lsdException w:name="Grid Table 1 Light Accent 5" w:uiPriority="46"/>
+    <w:lsdException w:name="Grid Table 2 Accent 5" w:uiPriority="47"/>
+    <w:lsdException w:name="Grid Table 3 Accent 5" w:uiPriority="48"/>
+    <w:lsdException w:name="Grid Table 4 Accent 5" w:uiPriority="49"/>
+    <w:lsdException w:name="Grid Table 5 Dark Accent 5" w:uiPriority="50"/>
+    <w:lsdException w:name="Grid Table 6 Colorful Accent 5" w:uiPriority="51"/>
+    <w:lsdException w:name="Grid Table 7 Colorful Accent 5" w:uiPriority="52"/>
+    <w:lsdException w:name="Grid Table 1 Light Accent 6" w:uiPriority="46"/>
+    <w:lsdException w:name="Grid Table 2 Accent 6" w:uiPriority="47"/>
+    <w:lsdException w:name="Grid Table 3 Accent 6" w:uiPriority="48"/>
+    <w:lsdException w:name="Grid Table 4 Accent 6" w:uiPriority="49"/>
+    <w:lsdException w:name="Grid Table 5 Dark Accent 6" w:uiPriority="50"/>
+    <w:lsdException w:name="Grid Table 6 Colorful Accent 6" w:uiPriority="51"/>
+    <w:lsdException w:name="Grid Table 7 Colorful Accent 6" w:uiPriority="52"/>
+    <w:lsdException w:name="List Table 1 Light" w:uiPriority="46"/>
+    <w:lsdException w:name="List Table 2" w:uiPriority="47"/>
+    <w:lsdException w:name="List Table 3" w:uiPriority="48"/>
+    <w:lsdException w:name="List Table 4" w:uiPriority="49"/>
+    <w:lsdException w:name="List Table 5 Dark" w:uiPriority="50"/>
+    <w:lsdException w:name="List Table 6 Colorful" w:uiPriority="51"/>
+    <w:lsdException w:name="List Table 7 Colorful" w:uiPriority="52"/>
+    <w:lsdException w:name="List Table 1 Light Accent 1" w:uiPriority="46"/>
+    <w:lsdException w:name="List Table 2 Accent 1" w:uiPriority="47"/>
+    <w:lsdException w:name="List Table 3 Accent 1" w:uiPriority="48"/>
+    <w:lsdException w:name="List Table 4 Accent 1" w:uiPriority="49"/>
+    <w:lsdException w:name="List Table 5 Dark Accent 1" w:uiPriority="50"/>
+    <w:lsdException w:name="List Table 6 Colorful Accent 1" w:uiPriority="51"/>
+    <w:lsdException w:name="List Table 7 Colorful Accent 1" w:uiPriority="52"/>
+    <w:lsdException w:name="List Table 1 Light Accent 2" w:uiPriority="46"/>
+    <w:lsdException w:name="List Table 2 Accent 2" w:uiPriority="47"/>
+    <w:lsdException w:name="List Table 3 Accent 2" w:uiPriority="48"/>
+    <w:lsdException w:name="List Table 4 Accent 2" w:uiPriority="49"/>
+    <w:lsdException w:name="List Table 5 Dark Accent 2" w:uiPriority="50"/>
+    <w:lsdException w:name="List Table 6 Colorful Accent 2" w:uiPriority="51"/>
+    <w:lsdException w:name="List Table 7 Colorful Accent 2" w:uiPriority="52"/>
+    <w:lsdException w:name="List Table 1 Light Accent 3" w:uiPriority="46"/>
+    <w:lsdException w:name="List Table 2 Accent 3" w:uiPriority="47"/>
+    <w:lsdException w:name="List Table 3 Accent 3" w:uiPriority="48"/>
+    <w:lsdException w:name="List Table 4 Accent 3" w:uiPriority="49"/>
+    <w:lsdException w:name="List Table 5 Dark Accent 3" w:uiPriority="50"/>
+    <w:lsdException w:name="List Table 6 Colorful Accent 3" w:uiPriority="51"/>
+    <w:lsdException w:name="List Table 7 Colorful Accent 3" w:uiPriority="52"/>
+    <w:lsdException w:name="List Table 1 Light Accent 4" w:uiPriority="46"/>
+    <w:lsdException w:name="List Table 2 Accent 4" w:uiPriority="47"/>
+    <w:lsdException w:name="List Table 3 Accent 4" w:uiPriority="48"/>
+    <w:lsdException w:name="List Table 4 Accent 4" w:uiPriority="49"/>
+    <w:lsdException w:name="List Table 5 Dark Accent 4" w:uiPriority="50"/>
+    <w:lsdException w:name="List Table 6 Colorful Accent 4" w:uiPriority="51"/>
+    <w:lsdException w:name="List Table 7 Colorful Accent 4" w:uiPriority="52"/>
+    <w:lsdException w:name="List Table 1 Light Accent 5" w:uiPriority="46"/>
+    <w:lsdException w:name="List Table 2 Accent 5" w:uiPriority="47"/>
+    <w:lsdException w:name="List Table 3 Accent 5" w:uiPriority="48"/>
+    <w:lsdException w:name="List Table 4 Accent 5" w:uiPriority="49"/>
+    <w:lsdException w:name="List Table 5 Dark Accent 5" w:uiPriority="50"/>
+    <w:lsdException w:name="List Table 6 Colorful Accent 5" w:uiPriority="51"/>
+    <w:lsdException w:name="List Table 7 Colorful Accent 5" w:uiPriority="52"/>
+    <w:lsdException w:name="List Table 1 Light Accent 6" w:uiPriority="46"/>
+    <w:lsdException w:name="List Table 2 Accent 6" w:uiPriority="47"/>
+    <w:lsdException w:name="List Table 3 Accent 6" w:uiPriority="48"/>
+    <w:lsdException w:name="List Table 4 Accent 6" w:uiPriority="49"/>
+    <w:lsdException w:name="List Table 5 Dark Accent 6" w:uiPriority="50"/>
+    <w:lsdException w:name="List Table 6 Colorful Accent 6" w:uiPriority="51"/>
+    <w:lsdException w:name="List Table 7 Colorful Accent 6" w:uiPriority="52"/>
   </w:latentStyles>
   <w:style w:type="paragraph" w:default="1" w:styleId="Standaard">
     <w:name w:val="Normal"/>
@@ -4690,7 +4574,6 @@
       <w:spacing w:after="0" w:line="240" w:lineRule="auto"/>
     </w:pPr>
     <w:tblPr>
-      <w:tblInd w:w="0" w:type="dxa"/>
       <w:tblBorders>
         <w:top w:val="single" w:sz="4" w:space="0" w:color="auto"/>
         <w:left w:val="single" w:sz="4" w:space="0" w:color="auto"/>
@@ -4699,318 +4582,6 @@
         <w:insideH w:val="single" w:sz="4" w:space="0" w:color="auto"/>
         <w:insideV w:val="single" w:sz="4" w:space="0" w:color="auto"/>
       </w:tblBorders>
-      <w:tblCellMar>
-        <w:top w:w="0" w:type="dxa"/>
-        <w:left w:w="108" w:type="dxa"/>
-        <w:bottom w:w="0" w:type="dxa"/>
-        <w:right w:w="108" w:type="dxa"/>
-      </w:tblCellMar>
-    </w:tblPr>
-  </w:style>
-  <w:style w:type="paragraph" w:styleId="Koptekst">
-    <w:name w:val="header"/>
-    <w:basedOn w:val="Standaard"/>
-    <w:link w:val="KoptekstChar"/>
-    <w:uiPriority w:val="99"/>
-    <w:unhideWhenUsed/>
-    <w:rsid w:val="00AD465B"/>
-    <w:pPr>
-      <w:tabs>
-        <w:tab w:val="center" w:pos="4536"/>
-        <w:tab w:val="right" w:pos="9072"/>
-      </w:tabs>
-      <w:spacing w:after="0" w:line="240" w:lineRule="auto"/>
-    </w:pPr>
-  </w:style>
-  <w:style w:type="character" w:customStyle="1" w:styleId="KoptekstChar">
-    <w:name w:val="Koptekst Char"/>
-    <w:basedOn w:val="Standaardalinea-lettertype"/>
-    <w:link w:val="Koptekst"/>
-    <w:uiPriority w:val="99"/>
-    <w:rsid w:val="00AD465B"/>
-  </w:style>
-  <w:style w:type="paragraph" w:styleId="Voettekst">
-    <w:name w:val="footer"/>
-    <w:basedOn w:val="Standaard"/>
-    <w:link w:val="VoettekstChar"/>
-    <w:uiPriority w:val="99"/>
-    <w:unhideWhenUsed/>
-    <w:rsid w:val="00AD465B"/>
-    <w:pPr>
-      <w:tabs>
-        <w:tab w:val="center" w:pos="4536"/>
-        <w:tab w:val="right" w:pos="9072"/>
-      </w:tabs>
-      <w:spacing w:after="0" w:line="240" w:lineRule="auto"/>
-    </w:pPr>
-  </w:style>
-  <w:style w:type="character" w:customStyle="1" w:styleId="VoettekstChar">
-    <w:name w:val="Voettekst Char"/>
-    <w:basedOn w:val="Standaardalinea-lettertype"/>
-    <w:link w:val="Voettekst"/>
-    <w:uiPriority w:val="99"/>
-    <w:rsid w:val="00AD465B"/>
-  </w:style>
-</w:styles>
-</file>
-
-<file path=word/stylesWithEffects.xml><?xml version="1.0" encoding="utf-8"?>
-<w:styles xmlns:wpc="http://schemas.microsoft.com/office/word/2010/wordprocessingCanvas" xmlns:mc="http://schemas.openxmlformats.org/markup-compatibility/2006" xmlns:o="urn:schemas-microsoft-com:office:office" xmlns:r="http://schemas.openxmlformats.org/officeDocument/2006/relationships" xmlns:m="http://schemas.openxmlformats.org/officeDocument/2006/math" xmlns:v="urn:schemas-microsoft-com:vml" xmlns:wp14="http://schemas.microsoft.com/office/word/2010/wordprocessingDrawing" xmlns:wp="http://schemas.openxmlformats.org/drawingml/2006/wordprocessingDrawing" xmlns:w10="urn:schemas-microsoft-com:office:word" xmlns:w="http://schemas.openxmlformats.org/wordprocessingml/2006/main" xmlns:w14="http://schemas.microsoft.com/office/word/2010/wordml" xmlns:wpg="http://schemas.microsoft.com/office/word/2010/wordprocessingGroup" xmlns:wpi="http://schemas.microsoft.com/office/word/2010/wordprocessingInk" xmlns:wne="http://schemas.microsoft.com/office/word/2006/wordml" xmlns:wps="http://schemas.microsoft.com/office/word/2010/wordprocessingShape" mc:Ignorable="w14 wp14">
-  <w:docDefaults>
-    <w:rPrDefault>
-      <w:rPr>
-        <w:rFonts w:asciiTheme="minorHAnsi" w:eastAsiaTheme="minorHAnsi" w:hAnsiTheme="minorHAnsi" w:cstheme="minorBidi"/>
-        <w:sz w:val="22"/>
-        <w:szCs w:val="22"/>
-        <w:lang w:val="nl-BE" w:eastAsia="en-US" w:bidi="ar-SA"/>
-      </w:rPr>
-    </w:rPrDefault>
-    <w:pPrDefault>
-      <w:pPr>
-        <w:spacing w:after="160" w:line="259" w:lineRule="auto"/>
-      </w:pPr>
-    </w:pPrDefault>
-  </w:docDefaults>
-  <w:latentStyles w:defLockedState="0" w:defUIPriority="99" w:defSemiHidden="1" w:defUnhideWhenUsed="1" w:defQFormat="0" w:count="267">
-    <w:lsdException w:name="Normal" w:semiHidden="0" w:uiPriority="0" w:unhideWhenUsed="0" w:qFormat="1"/>
-    <w:lsdException w:name="heading 1" w:semiHidden="0" w:uiPriority="9" w:unhideWhenUsed="0" w:qFormat="1"/>
-    <w:lsdException w:name="heading 2" w:uiPriority="9" w:qFormat="1"/>
-    <w:lsdException w:name="heading 3" w:uiPriority="9" w:qFormat="1"/>
-    <w:lsdException w:name="heading 4" w:uiPriority="9" w:qFormat="1"/>
-    <w:lsdException w:name="heading 5" w:uiPriority="9" w:qFormat="1"/>
-    <w:lsdException w:name="heading 6" w:uiPriority="9" w:qFormat="1"/>
-    <w:lsdException w:name="heading 7" w:uiPriority="9" w:qFormat="1"/>
-    <w:lsdException w:name="heading 8" w:uiPriority="9" w:qFormat="1"/>
-    <w:lsdException w:name="heading 9" w:uiPriority="9" w:qFormat="1"/>
-    <w:lsdException w:name="toc 1" w:uiPriority="39"/>
-    <w:lsdException w:name="toc 2" w:uiPriority="39"/>
-    <w:lsdException w:name="toc 3" w:uiPriority="39"/>
-    <w:lsdException w:name="toc 4" w:uiPriority="39"/>
-    <w:lsdException w:name="toc 5" w:uiPriority="39"/>
-    <w:lsdException w:name="toc 6" w:uiPriority="39"/>
-    <w:lsdException w:name="toc 7" w:uiPriority="39"/>
-    <w:lsdException w:name="toc 8" w:uiPriority="39"/>
-    <w:lsdException w:name="toc 9" w:uiPriority="39"/>
-    <w:lsdException w:name="caption" w:uiPriority="35" w:qFormat="1"/>
-    <w:lsdException w:name="Title" w:semiHidden="0" w:uiPriority="10" w:unhideWhenUsed="0" w:qFormat="1"/>
-    <w:lsdException w:name="Default Paragraph Font" w:uiPriority="1"/>
-    <w:lsdException w:name="Subtitle" w:semiHidden="0" w:uiPriority="11" w:unhideWhenUsed="0" w:qFormat="1"/>
-    <w:lsdException w:name="Strong" w:semiHidden="0" w:uiPriority="22" w:unhideWhenUsed="0" w:qFormat="1"/>
-    <w:lsdException w:name="Emphasis" w:semiHidden="0" w:uiPriority="20" w:unhideWhenUsed="0" w:qFormat="1"/>
-    <w:lsdException w:name="Table Grid" w:semiHidden="0" w:uiPriority="39" w:unhideWhenUsed="0"/>
-    <w:lsdException w:name="Placeholder Text" w:unhideWhenUsed="0"/>
-    <w:lsdException w:name="No Spacing" w:semiHidden="0" w:uiPriority="1" w:unhideWhenUsed="0" w:qFormat="1"/>
-    <w:lsdException w:name="Light Shading" w:semiHidden="0" w:uiPriority="60" w:unhideWhenUsed="0"/>
-    <w:lsdException w:name="Light List" w:semiHidden="0" w:uiPriority="61" w:unhideWhenUsed="0"/>
-    <w:lsdException w:name="Light Grid" w:semiHidden="0" w:uiPriority="62" w:unhideWhenUsed="0"/>
-    <w:lsdException w:name="Medium Shading 1" w:semiHidden="0" w:uiPriority="63" w:unhideWhenUsed="0"/>
-    <w:lsdException w:name="Medium Shading 2" w:semiHidden="0" w:uiPriority="64" w:unhideWhenUsed="0"/>
-    <w:lsdException w:name="Medium List 1" w:semiHidden="0" w:uiPriority="65" w:unhideWhenUsed="0"/>
-    <w:lsdException w:name="Medium List 2" w:semiHidden="0" w:uiPriority="66" w:unhideWhenUsed="0"/>
-    <w:lsdException w:name="Medium Grid 1" w:semiHidden="0" w:uiPriority="67" w:unhideWhenUsed="0"/>
-    <w:lsdException w:name="Medium Grid 2" w:semiHidden="0" w:uiPriority="68" w:unhideWhenUsed="0"/>
-    <w:lsdException w:name="Medium Grid 3" w:semiHidden="0" w:uiPriority="69" w:unhideWhenUsed="0"/>
-    <w:lsdException w:name="Dark List" w:semiHidden="0" w:uiPriority="70" w:unhideWhenUsed="0"/>
-    <w:lsdException w:name="Colorful Shading" w:semiHidden="0" w:uiPriority="71" w:unhideWhenUsed="0"/>
-    <w:lsdException w:name="Colorful List" w:semiHidden="0" w:uiPriority="72" w:unhideWhenUsed="0"/>
-    <w:lsdException w:name="Colorful Grid" w:semiHidden="0" w:uiPriority="73" w:unhideWhenUsed="0"/>
-    <w:lsdException w:name="Light Shading Accent 1" w:semiHidden="0" w:uiPriority="60" w:unhideWhenUsed="0"/>
-    <w:lsdException w:name="Light List Accent 1" w:semiHidden="0" w:uiPriority="61" w:unhideWhenUsed="0"/>
-    <w:lsdException w:name="Light Grid Accent 1" w:semiHidden="0" w:uiPriority="62" w:unhideWhenUsed="0"/>
-    <w:lsdException w:name="Medium Shading 1 Accent 1" w:semiHidden="0" w:uiPriority="63" w:unhideWhenUsed="0"/>
-    <w:lsdException w:name="Medium Shading 2 Accent 1" w:semiHidden="0" w:uiPriority="64" w:unhideWhenUsed="0"/>
-    <w:lsdException w:name="Medium List 1 Accent 1" w:semiHidden="0" w:uiPriority="65" w:unhideWhenUsed="0"/>
-    <w:lsdException w:name="Revision" w:unhideWhenUsed="0"/>
-    <w:lsdException w:name="List Paragraph" w:semiHidden="0" w:uiPriority="34" w:unhideWhenUsed="0" w:qFormat="1"/>
-    <w:lsdException w:name="Quote" w:semiHidden="0" w:uiPriority="29" w:unhideWhenUsed="0" w:qFormat="1"/>
-    <w:lsdException w:name="Intense Quote" w:semiHidden="0" w:uiPriority="30" w:unhideWhenUsed="0" w:qFormat="1"/>
-    <w:lsdException w:name="Medium List 2 Accent 1" w:semiHidden="0" w:uiPriority="66" w:unhideWhenUsed="0"/>
-    <w:lsdException w:name="Medium Grid 1 Accent 1" w:semiHidden="0" w:uiPriority="67" w:unhideWhenUsed="0"/>
-    <w:lsdException w:name="Medium Grid 2 Accent 1" w:semiHidden="0" w:uiPriority="68" w:unhideWhenUsed="0"/>
-    <w:lsdException w:name="Medium Grid 3 Accent 1" w:semiHidden="0" w:uiPriority="69" w:unhideWhenUsed="0"/>
-    <w:lsdException w:name="Dark List Accent 1" w:semiHidden="0" w:uiPriority="70" w:unhideWhenUsed="0"/>
-    <w:lsdException w:name="Colorful Shading Accent 1" w:semiHidden="0" w:uiPriority="71" w:unhideWhenUsed="0"/>
-    <w:lsdException w:name="Colorful List Accent 1" w:semiHidden="0" w:uiPriority="72" w:unhideWhenUsed="0"/>
-    <w:lsdException w:name="Colorful Grid Accent 1" w:semiHidden="0" w:uiPriority="73" w:unhideWhenUsed="0"/>
-    <w:lsdException w:name="Light Shading Accent 2" w:semiHidden="0" w:uiPriority="60" w:unhideWhenUsed="0"/>
-    <w:lsdException w:name="Light List Accent 2" w:semiHidden="0" w:uiPriority="61" w:unhideWhenUsed="0"/>
-    <w:lsdException w:name="Light Grid Accent 2" w:semiHidden="0" w:uiPriority="62" w:unhideWhenUsed="0"/>
-    <w:lsdException w:name="Medium Shading 1 Accent 2" w:semiHidden="0" w:uiPriority="63" w:unhideWhenUsed="0"/>
-    <w:lsdException w:name="Medium Shading 2 Accent 2" w:semiHidden="0" w:uiPriority="64" w:unhideWhenUsed="0"/>
-    <w:lsdException w:name="Medium List 1 Accent 2" w:semiHidden="0" w:uiPriority="65" w:unhideWhenUsed="0"/>
-    <w:lsdException w:name="Medium List 2 Accent 2" w:semiHidden="0" w:uiPriority="66" w:unhideWhenUsed="0"/>
-    <w:lsdException w:name="Medium Grid 1 Accent 2" w:semiHidden="0" w:uiPriority="67" w:unhideWhenUsed="0"/>
-    <w:lsdException w:name="Medium Grid 2 Accent 2" w:semiHidden="0" w:uiPriority="68" w:unhideWhenUsed="0"/>
-    <w:lsdException w:name="Medium Grid 3 Accent 2" w:semiHidden="0" w:uiPriority="69" w:unhideWhenUsed="0"/>
-    <w:lsdException w:name="Dark List Accent 2" w:semiHidden="0" w:uiPriority="70" w:unhideWhenUsed="0"/>
-    <w:lsdException w:name="Colorful Shading Accent 2" w:semiHidden="0" w:uiPriority="71" w:unhideWhenUsed="0"/>
-    <w:lsdException w:name="Colorful List Accent 2" w:semiHidden="0" w:uiPriority="72" w:unhideWhenUsed="0"/>
-    <w:lsdException w:name="Colorful Grid Accent 2" w:semiHidden="0" w:uiPriority="73" w:unhideWhenUsed="0"/>
-    <w:lsdException w:name="Light Shading Accent 3" w:semiHidden="0" w:uiPriority="60" w:unhideWhenUsed="0"/>
-    <w:lsdException w:name="Light List Accent 3" w:semiHidden="0" w:uiPriority="61" w:unhideWhenUsed="0"/>
-    <w:lsdException w:name="Light Grid Accent 3" w:semiHidden="0" w:uiPriority="62" w:unhideWhenUsed="0"/>
-    <w:lsdException w:name="Medium Shading 1 Accent 3" w:semiHidden="0" w:uiPriority="63" w:unhideWhenUsed="0"/>
-    <w:lsdException w:name="Medium Shading 2 Accent 3" w:semiHidden="0" w:uiPriority="64" w:unhideWhenUsed="0"/>
-    <w:lsdException w:name="Medium List 1 Accent 3" w:semiHidden="0" w:uiPriority="65" w:unhideWhenUsed="0"/>
-    <w:lsdException w:name="Medium List 2 Accent 3" w:semiHidden="0" w:uiPriority="66" w:unhideWhenUsed="0"/>
-    <w:lsdException w:name="Medium Grid 1 Accent 3" w:semiHidden="0" w:uiPriority="67" w:unhideWhenUsed="0"/>
-    <w:lsdException w:name="Medium Grid 2 Accent 3" w:semiHidden="0" w:uiPriority="68" w:unhideWhenUsed="0"/>
-    <w:lsdException w:name="Medium Grid 3 Accent 3" w:semiHidden="0" w:uiPriority="69" w:unhideWhenUsed="0"/>
-    <w:lsdException w:name="Dark List Accent 3" w:semiHidden="0" w:uiPriority="70" w:unhideWhenUsed="0"/>
-    <w:lsdException w:name="Colorful Shading Accent 3" w:semiHidden="0" w:uiPriority="71" w:unhideWhenUsed="0"/>
-    <w:lsdException w:name="Colorful List Accent 3" w:semiHidden="0" w:uiPriority="72" w:unhideWhenUsed="0"/>
-    <w:lsdException w:name="Colorful Grid Accent 3" w:semiHidden="0" w:uiPriority="73" w:unhideWhenUsed="0"/>
-    <w:lsdException w:name="Light Shading Accent 4" w:semiHidden="0" w:uiPriority="60" w:unhideWhenUsed="0"/>
-    <w:lsdException w:name="Light List Accent 4" w:semiHidden="0" w:uiPriority="61" w:unhideWhenUsed="0"/>
-    <w:lsdException w:name="Light Grid Accent 4" w:semiHidden="0" w:uiPriority="62" w:unhideWhenUsed="0"/>
-    <w:lsdException w:name="Medium Shading 1 Accent 4" w:semiHidden="0" w:uiPriority="63" w:unhideWhenUsed="0"/>
-    <w:lsdException w:name="Medium Shading 2 Accent 4" w:semiHidden="0" w:uiPriority="64" w:unhideWhenUsed="0"/>
-    <w:lsdException w:name="Medium List 1 Accent 4" w:semiHidden="0" w:uiPriority="65" w:unhideWhenUsed="0"/>
-    <w:lsdException w:name="Medium List 2 Accent 4" w:semiHidden="0" w:uiPriority="66" w:unhideWhenUsed="0"/>
-    <w:lsdException w:name="Medium Grid 1 Accent 4" w:semiHidden="0" w:uiPriority="67" w:unhideWhenUsed="0"/>
-    <w:lsdException w:name="Medium Grid 2 Accent 4" w:semiHidden="0" w:uiPriority="68" w:unhideWhenUsed="0"/>
-    <w:lsdException w:name="Medium Grid 3 Accent 4" w:semiHidden="0" w:uiPriority="69" w:unhideWhenUsed="0"/>
-    <w:lsdException w:name="Dark List Accent 4" w:semiHidden="0" w:uiPriority="70" w:unhideWhenUsed="0"/>
-    <w:lsdException w:name="Colorful Shading Accent 4" w:semiHidden="0" w:uiPriority="71" w:unhideWhenUsed="0"/>
-    <w:lsdException w:name="Colorful List Accent 4" w:semiHidden="0" w:uiPriority="72" w:unhideWhenUsed="0"/>
-    <w:lsdException w:name="Colorful Grid Accent 4" w:semiHidden="0" w:uiPriority="73" w:unhideWhenUsed="0"/>
-    <w:lsdException w:name="Light Shading Accent 5" w:semiHidden="0" w:uiPriority="60" w:unhideWhenUsed="0"/>
-    <w:lsdException w:name="Light List Accent 5" w:semiHidden="0" w:uiPriority="61" w:unhideWhenUsed="0"/>
-    <w:lsdException w:name="Light Grid Accent 5" w:semiHidden="0" w:uiPriority="62" w:unhideWhenUsed="0"/>
-    <w:lsdException w:name="Medium Shading 1 Accent 5" w:semiHidden="0" w:uiPriority="63" w:unhideWhenUsed="0"/>
-    <w:lsdException w:name="Medium Shading 2 Accent 5" w:semiHidden="0" w:uiPriority="64" w:unhideWhenUsed="0"/>
-    <w:lsdException w:name="Medium List 1 Accent 5" w:semiHidden="0" w:uiPriority="65" w:unhideWhenUsed="0"/>
-    <w:lsdException w:name="Medium List 2 Accent 5" w:semiHidden="0" w:uiPriority="66" w:unhideWhenUsed="0"/>
-    <w:lsdException w:name="Medium Grid 1 Accent 5" w:semiHidden="0" w:uiPriority="67" w:unhideWhenUsed="0"/>
-    <w:lsdException w:name="Medium Grid 2 Accent 5" w:semiHidden="0" w:uiPriority="68" w:unhideWhenUsed="0"/>
-    <w:lsdException w:name="Medium Grid 3 Accent 5" w:semiHidden="0" w:uiPriority="69" w:unhideWhenUsed="0"/>
-    <w:lsdException w:name="Dark List Accent 5" w:semiHidden="0" w:uiPriority="70" w:unhideWhenUsed="0"/>
-    <w:lsdException w:name="Colorful Shading Accent 5" w:semiHidden="0" w:uiPriority="71" w:unhideWhenUsed="0"/>
-    <w:lsdException w:name="Colorful List Accent 5" w:semiHidden="0" w:uiPriority="72" w:unhideWhenUsed="0"/>
-    <w:lsdException w:name="Colorful Grid Accent 5" w:semiHidden="0" w:uiPriority="73" w:unhideWhenUsed="0"/>
-    <w:lsdException w:name="Light Shading Accent 6" w:semiHidden="0" w:uiPriority="60" w:unhideWhenUsed="0"/>
-    <w:lsdException w:name="Light List Accent 6" w:semiHidden="0" w:uiPriority="61" w:unhideWhenUsed="0"/>
-    <w:lsdException w:name="Light Grid Accent 6" w:semiHidden="0" w:uiPriority="62" w:unhideWhenUsed="0"/>
-    <w:lsdException w:name="Medium Shading 1 Accent 6" w:semiHidden="0" w:uiPriority="63" w:unhideWhenUsed="0"/>
-    <w:lsdException w:name="Medium Shading 2 Accent 6" w:semiHidden="0" w:uiPriority="64" w:unhideWhenUsed="0"/>
-    <w:lsdException w:name="Medium List 1 Accent 6" w:semiHidden="0" w:uiPriority="65" w:unhideWhenUsed="0"/>
-    <w:lsdException w:name="Medium List 2 Accent 6" w:semiHidden="0" w:uiPriority="66" w:unhideWhenUsed="0"/>
-    <w:lsdException w:name="Medium Grid 1 Accent 6" w:semiHidden="0" w:uiPriority="67" w:unhideWhenUsed="0"/>
-    <w:lsdException w:name="Medium Grid 2 Accent 6" w:semiHidden="0" w:uiPriority="68" w:unhideWhenUsed="0"/>
-    <w:lsdException w:name="Medium Grid 3 Accent 6" w:semiHidden="0" w:uiPriority="69" w:unhideWhenUsed="0"/>
-    <w:lsdException w:name="Dark List Accent 6" w:semiHidden="0" w:uiPriority="70" w:unhideWhenUsed="0"/>
-    <w:lsdException w:name="Colorful Shading Accent 6" w:semiHidden="0" w:uiPriority="71" w:unhideWhenUsed="0"/>
-    <w:lsdException w:name="Colorful List Accent 6" w:semiHidden="0" w:uiPriority="72" w:unhideWhenUsed="0"/>
-    <w:lsdException w:name="Colorful Grid Accent 6" w:semiHidden="0" w:uiPriority="73" w:unhideWhenUsed="0"/>
-    <w:lsdException w:name="Subtle Emphasis" w:semiHidden="0" w:uiPriority="19" w:unhideWhenUsed="0" w:qFormat="1"/>
-    <w:lsdException w:name="Intense Emphasis" w:semiHidden="0" w:uiPriority="21" w:unhideWhenUsed="0" w:qFormat="1"/>
-    <w:lsdException w:name="Subtle Reference" w:semiHidden="0" w:uiPriority="31" w:unhideWhenUsed="0" w:qFormat="1"/>
-    <w:lsdException w:name="Intense Reference" w:semiHidden="0" w:uiPriority="32" w:unhideWhenUsed="0" w:qFormat="1"/>
-    <w:lsdException w:name="Book Title" w:semiHidden="0" w:uiPriority="33" w:unhideWhenUsed="0" w:qFormat="1"/>
-    <w:lsdException w:name="Bibliography" w:uiPriority="37"/>
-    <w:lsdException w:name="TOC Heading" w:uiPriority="39" w:qFormat="1"/>
-  </w:latentStyles>
-  <w:style w:type="paragraph" w:default="1" w:styleId="Standaard">
-    <w:name w:val="Normal"/>
-    <w:qFormat/>
-  </w:style>
-  <w:style w:type="character" w:default="1" w:styleId="Standaardalinea-lettertype">
-    <w:name w:val="Default Paragraph Font"/>
-    <w:uiPriority w:val="1"/>
-    <w:semiHidden/>
-    <w:unhideWhenUsed/>
-  </w:style>
-  <w:style w:type="table" w:default="1" w:styleId="Standaardtabel">
-    <w:name w:val="Normal Table"/>
-    <w:uiPriority w:val="99"/>
-    <w:semiHidden/>
-    <w:unhideWhenUsed/>
-    <w:tblPr>
-      <w:tblInd w:w="0" w:type="dxa"/>
-      <w:tblCellMar>
-        <w:top w:w="0" w:type="dxa"/>
-        <w:left w:w="108" w:type="dxa"/>
-        <w:bottom w:w="0" w:type="dxa"/>
-        <w:right w:w="108" w:type="dxa"/>
-      </w:tblCellMar>
-    </w:tblPr>
-  </w:style>
-  <w:style w:type="numbering" w:default="1" w:styleId="Geenlijst">
-    <w:name w:val="No List"/>
-    <w:uiPriority w:val="99"/>
-    <w:semiHidden/>
-    <w:unhideWhenUsed/>
-  </w:style>
-  <w:style w:type="paragraph" w:styleId="Duidelijkcitaat">
-    <w:name w:val="Intense Quote"/>
-    <w:basedOn w:val="Standaard"/>
-    <w:next w:val="Standaard"/>
-    <w:link w:val="DuidelijkcitaatChar"/>
-    <w:uiPriority w:val="30"/>
-    <w:qFormat/>
-    <w:rsid w:val="000705D3"/>
-    <w:pPr>
-      <w:pBdr>
-        <w:top w:val="single" w:sz="4" w:space="10" w:color="5B9BD5" w:themeColor="accent1"/>
-        <w:bottom w:val="single" w:sz="4" w:space="10" w:color="5B9BD5" w:themeColor="accent1"/>
-      </w:pBdr>
-      <w:spacing w:before="360" w:after="360"/>
-      <w:ind w:left="864" w:right="864"/>
-      <w:jc w:val="center"/>
-    </w:pPr>
-    <w:rPr>
-      <w:i/>
-      <w:iCs/>
-      <w:color w:val="5B9BD5" w:themeColor="accent1"/>
-    </w:rPr>
-  </w:style>
-  <w:style w:type="character" w:customStyle="1" w:styleId="DuidelijkcitaatChar">
-    <w:name w:val="Duidelijk citaat Char"/>
-    <w:basedOn w:val="Standaardalinea-lettertype"/>
-    <w:link w:val="Duidelijkcitaat"/>
-    <w:uiPriority w:val="30"/>
-    <w:rsid w:val="000705D3"/>
-    <w:rPr>
-      <w:i/>
-      <w:iCs/>
-      <w:color w:val="5B9BD5" w:themeColor="accent1"/>
-    </w:rPr>
-  </w:style>
-  <w:style w:type="paragraph" w:styleId="Lijstalinea">
-    <w:name w:val="List Paragraph"/>
-    <w:basedOn w:val="Standaard"/>
-    <w:uiPriority w:val="34"/>
-    <w:qFormat/>
-    <w:rsid w:val="000705D3"/>
-    <w:pPr>
-      <w:ind w:left="720"/>
-      <w:contextualSpacing/>
-    </w:pPr>
-  </w:style>
-  <w:style w:type="table" w:styleId="Tabelraster">
-    <w:name w:val="Table Grid"/>
-    <w:basedOn w:val="Standaardtabel"/>
-    <w:uiPriority w:val="39"/>
-    <w:rsid w:val="00722F22"/>
-    <w:pPr>
-      <w:spacing w:after="0" w:line="240" w:lineRule="auto"/>
-    </w:pPr>
-    <w:tblPr>
-      <w:tblInd w:w="0" w:type="dxa"/>
-      <w:tblBorders>
-        <w:top w:val="single" w:sz="4" w:space="0" w:color="auto"/>
-        <w:left w:val="single" w:sz="4" w:space="0" w:color="auto"/>
-        <w:bottom w:val="single" w:sz="4" w:space="0" w:color="auto"/>
-        <w:right w:val="single" w:sz="4" w:space="0" w:color="auto"/>
-        <w:insideH w:val="single" w:sz="4" w:space="0" w:color="auto"/>
-        <w:insideV w:val="single" w:sz="4" w:space="0" w:color="auto"/>
-      </w:tblBorders>
-      <w:tblCellMar>
-        <w:top w:w="0" w:type="dxa"/>
-        <w:left w:w="108" w:type="dxa"/>
-        <w:bottom w:w="0" w:type="dxa"/>
-        <w:right w:w="108" w:type="dxa"/>
-      </w:tblCellMar>
     </w:tblPr>
   </w:style>
   <w:style w:type="paragraph" w:styleId="Koptekst">
@@ -5315,7 +4886,7 @@
   <a:extraClrSchemeLst/>
   <a:extLst>
     <a:ext uri="{05A4C25C-085E-4340-85A3-A5531E510DB2}">
-      <thm15:themeFamily xmlns:thm15="http://schemas.microsoft.com/office/thememl/2012/main" xmlns="" name="Office Theme" id="{62F939B6-93AF-4DB8-9C6B-D6C7DFDC589F}" vid="{4A3C46E8-61CC-4603-A589-7422A47A8E4A}"/>
+      <thm15:themeFamily xmlns:thm15="http://schemas.microsoft.com/office/thememl/2012/main" name="Office Theme" id="{62F939B6-93AF-4DB8-9C6B-D6C7DFDC589F}" vid="{4A3C46E8-61CC-4603-A589-7422A47A8E4A}"/>
     </a:ext>
   </a:extLst>
 </a:theme>

</xml_diff>